<commit_message>
added changes.md to collect ideas
</commit_message>
<xml_diff>
--- a/CTF Project.docx
+++ b/CTF Project.docx
@@ -148,7 +148,7 @@
       <w:r>
         <w:rPr/>
         <w:drawing>
-          <wp:inline distT="0" distB="635" distL="0" distR="0">
+          <wp:inline distT="0" distB="0" distL="0" distR="0">
             <wp:extent cx="1533525" cy="1809115"/>
             <wp:effectExtent l="0" t="0" r="0" b="0"/>
             <wp:docPr id="1" name="Picture 5" descr="C:\Users\USER\Desktop\17006172_1848772068726174_181630848_n.jpg"/>
@@ -207,7 +207,7 @@
           <w:szCs w:val="38"/>
         </w:rPr>
         <w:drawing>
-          <wp:inline distT="0" distB="0" distL="0" distR="2540">
+          <wp:inline distT="0" distB="0" distL="0" distR="0">
             <wp:extent cx="1616710" cy="1733550"/>
             <wp:effectExtent l="0" t="0" r="0" b="0"/>
             <wp:docPr id="2" name="Picture 6" descr="C:\Users\USER\Desktop\iitd_logo.png"/>
@@ -298,7 +298,7 @@
           <w:sz w:val="38"/>
           <w:szCs w:val="38"/>
         </w:rPr>
-        <w:t xml:space="preserve"> May, 2017 to 14</w:t>
+        <w:t xml:space="preserve"> May, 2017 to 15</w:t>
       </w:r>
       <w:r>
         <w:rPr>
@@ -351,6 +351,7 @@
         <w:tblW w:w="9016" w:type="dxa"/>
         <w:jc w:val="left"/>
         <w:tblInd w:w="0" w:type="dxa"/>
+        <w:tblBorders/>
         <w:tblCellMar>
           <w:top w:w="0" w:type="dxa"/>
           <w:left w:w="108" w:type="dxa"/>
@@ -370,9 +371,6 @@
             <w:tcW w:w="4508" w:type="dxa"/>
             <w:tcBorders/>
             <w:shd w:fill="auto" w:val="clear"/>
-            <w:tcMar>
-              <w:left w:w="108" w:type="dxa"/>
-            </w:tcMar>
           </w:tcPr>
           <w:p>
             <w:pPr>
@@ -380,13 +378,13 @@
               <w:spacing w:lineRule="auto" w:line="240" w:before="0" w:after="0"/>
               <w:jc w:val="center"/>
               <w:rPr>
-                <w:rFonts w:eastAsia="Calibri" w:eastAsiaTheme="minorHAnsi"/>
+                <w:rFonts w:eastAsia="" w:eastAsiaTheme="minorHAnsi"/>
                 <w:lang w:eastAsia="en-US"/>
               </w:rPr>
             </w:pPr>
             <w:r>
               <w:rPr>
-                <w:rFonts w:eastAsia="Calibri" w:cs="Times New Roman" w:eastAsiaTheme="minorHAnsi" w:ascii="Times New Roman" w:hAnsi="Times New Roman"/>
+                <w:rFonts w:eastAsia="" w:cs="Times New Roman" w:ascii="Times New Roman" w:hAnsi="Times New Roman" w:eastAsiaTheme="minorHAnsi"/>
                 <w:b/>
                 <w:sz w:val="38"/>
                 <w:szCs w:val="38"/>
@@ -401,9 +399,6 @@
             <w:tcW w:w="4507" w:type="dxa"/>
             <w:tcBorders/>
             <w:shd w:fill="auto" w:val="clear"/>
-            <w:tcMar>
-              <w:left w:w="108" w:type="dxa"/>
-            </w:tcMar>
           </w:tcPr>
           <w:p>
             <w:pPr>
@@ -411,13 +406,13 @@
               <w:spacing w:lineRule="auto" w:line="240" w:before="0" w:after="0"/>
               <w:jc w:val="center"/>
               <w:rPr>
-                <w:rFonts w:eastAsia="Calibri" w:eastAsiaTheme="minorHAnsi"/>
+                <w:rFonts w:eastAsia="" w:eastAsiaTheme="minorHAnsi"/>
                 <w:lang w:eastAsia="en-US"/>
               </w:rPr>
             </w:pPr>
             <w:r>
               <w:rPr>
-                <w:rFonts w:eastAsia="Calibri" w:cs="Times New Roman" w:eastAsiaTheme="minorHAnsi" w:ascii="Times New Roman" w:hAnsi="Times New Roman"/>
+                <w:rFonts w:eastAsia="" w:cs="Times New Roman" w:ascii="Times New Roman" w:hAnsi="Times New Roman" w:eastAsiaTheme="minorHAnsi"/>
                 <w:b/>
                 <w:sz w:val="38"/>
                 <w:szCs w:val="38"/>
@@ -435,9 +430,6 @@
             <w:tcW w:w="4508" w:type="dxa"/>
             <w:tcBorders/>
             <w:shd w:fill="auto" w:val="clear"/>
-            <w:tcMar>
-              <w:left w:w="108" w:type="dxa"/>
-            </w:tcMar>
           </w:tcPr>
           <w:p>
             <w:pPr>
@@ -445,13 +437,13 @@
               <w:spacing w:lineRule="auto" w:line="240" w:before="0" w:after="0"/>
               <w:jc w:val="center"/>
               <w:rPr>
-                <w:rFonts w:eastAsia="Calibri" w:eastAsiaTheme="minorHAnsi"/>
+                <w:rFonts w:eastAsia="" w:eastAsiaTheme="minorHAnsi"/>
                 <w:lang w:eastAsia="en-US"/>
               </w:rPr>
             </w:pPr>
             <w:r>
               <w:rPr>
-                <w:rFonts w:eastAsia="Calibri" w:eastAsiaTheme="minorHAnsi"/>
+                <w:rFonts w:eastAsia="" w:eastAsiaTheme="minorHAnsi"/>
                 <w:sz w:val="26"/>
                 <w:szCs w:val="26"/>
                 <w:lang w:eastAsia="en-US"/>
@@ -465,9 +457,6 @@
             <w:tcW w:w="4507" w:type="dxa"/>
             <w:tcBorders/>
             <w:shd w:fill="auto" w:val="clear"/>
-            <w:tcMar>
-              <w:left w:w="108" w:type="dxa"/>
-            </w:tcMar>
           </w:tcPr>
           <w:p>
             <w:pPr>
@@ -475,13 +464,13 @@
               <w:spacing w:lineRule="auto" w:line="240" w:before="0" w:after="0"/>
               <w:jc w:val="center"/>
               <w:rPr>
-                <w:rFonts w:eastAsia="Calibri" w:eastAsiaTheme="minorHAnsi"/>
+                <w:rFonts w:eastAsia="" w:eastAsiaTheme="minorHAnsi"/>
                 <w:lang w:eastAsia="en-US"/>
               </w:rPr>
             </w:pPr>
             <w:r>
               <w:rPr>
-                <w:rFonts w:eastAsia="Calibri" w:eastAsiaTheme="minorHAnsi"/>
+                <w:rFonts w:eastAsia="" w:eastAsiaTheme="minorHAnsi"/>
                 <w:sz w:val="26"/>
                 <w:szCs w:val="26"/>
                 <w:lang w:eastAsia="en-US"/>
@@ -498,9 +487,6 @@
             <w:tcW w:w="4508" w:type="dxa"/>
             <w:tcBorders/>
             <w:shd w:fill="auto" w:val="clear"/>
-            <w:tcMar>
-              <w:left w:w="108" w:type="dxa"/>
-            </w:tcMar>
           </w:tcPr>
           <w:p>
             <w:pPr>
@@ -508,13 +494,13 @@
               <w:spacing w:lineRule="auto" w:line="240" w:before="0" w:after="0"/>
               <w:jc w:val="center"/>
               <w:rPr>
-                <w:rFonts w:eastAsia="Calibri" w:eastAsiaTheme="minorHAnsi"/>
+                <w:rFonts w:eastAsia="" w:eastAsiaTheme="minorHAnsi"/>
                 <w:lang w:eastAsia="en-US"/>
               </w:rPr>
             </w:pPr>
             <w:r>
               <w:rPr>
-                <w:rFonts w:eastAsia="Calibri" w:eastAsiaTheme="minorHAnsi"/>
+                <w:rFonts w:eastAsia="" w:eastAsiaTheme="minorHAnsi"/>
                 <w:sz w:val="26"/>
                 <w:szCs w:val="26"/>
                 <w:lang w:eastAsia="en-US"/>
@@ -528,9 +514,6 @@
             <w:tcW w:w="4507" w:type="dxa"/>
             <w:tcBorders/>
             <w:shd w:fill="auto" w:val="clear"/>
-            <w:tcMar>
-              <w:left w:w="108" w:type="dxa"/>
-            </w:tcMar>
           </w:tcPr>
           <w:p>
             <w:pPr>
@@ -538,13 +521,13 @@
               <w:spacing w:lineRule="auto" w:line="240" w:before="0" w:after="0"/>
               <w:jc w:val="center"/>
               <w:rPr>
-                <w:rFonts w:eastAsia="Calibri" w:eastAsiaTheme="minorHAnsi"/>
+                <w:rFonts w:eastAsia="" w:eastAsiaTheme="minorHAnsi"/>
                 <w:lang w:eastAsia="en-US"/>
               </w:rPr>
             </w:pPr>
             <w:r>
               <w:rPr>
-                <w:rFonts w:eastAsia="Calibri" w:eastAsiaTheme="minorHAnsi"/>
+                <w:rFonts w:eastAsia="" w:eastAsiaTheme="minorHAnsi"/>
                 <w:sz w:val="26"/>
                 <w:szCs w:val="26"/>
                 <w:lang w:eastAsia="en-US"/>
@@ -561,9 +544,6 @@
             <w:tcW w:w="4508" w:type="dxa"/>
             <w:tcBorders/>
             <w:shd w:fill="auto" w:val="clear"/>
-            <w:tcMar>
-              <w:left w:w="108" w:type="dxa"/>
-            </w:tcMar>
           </w:tcPr>
           <w:p>
             <w:pPr>
@@ -571,13 +551,13 @@
               <w:spacing w:lineRule="auto" w:line="240" w:before="0" w:after="0"/>
               <w:jc w:val="center"/>
               <w:rPr>
-                <w:rFonts w:eastAsia="Calibri" w:eastAsiaTheme="minorHAnsi"/>
+                <w:rFonts w:eastAsia="" w:eastAsiaTheme="minorHAnsi"/>
                 <w:lang w:eastAsia="en-US"/>
               </w:rPr>
             </w:pPr>
             <w:r>
               <w:rPr>
-                <w:rFonts w:eastAsia="Calibri" w:eastAsiaTheme="minorHAnsi"/>
+                <w:rFonts w:eastAsia="" w:eastAsiaTheme="minorHAnsi"/>
                 <w:sz w:val="26"/>
                 <w:szCs w:val="26"/>
                 <w:lang w:eastAsia="en-US"/>
@@ -591,9 +571,6 @@
             <w:tcW w:w="4507" w:type="dxa"/>
             <w:tcBorders/>
             <w:shd w:fill="auto" w:val="clear"/>
-            <w:tcMar>
-              <w:left w:w="108" w:type="dxa"/>
-            </w:tcMar>
           </w:tcPr>
           <w:p>
             <w:pPr>
@@ -601,13 +578,13 @@
               <w:spacing w:lineRule="auto" w:line="240" w:before="0" w:after="0"/>
               <w:jc w:val="center"/>
               <w:rPr>
-                <w:rFonts w:eastAsia="Calibri" w:eastAsiaTheme="minorHAnsi"/>
+                <w:rFonts w:eastAsia="" w:eastAsiaTheme="minorHAnsi"/>
                 <w:lang w:eastAsia="en-US"/>
               </w:rPr>
             </w:pPr>
             <w:r>
               <w:rPr>
-                <w:rFonts w:eastAsia="Calibri" w:eastAsiaTheme="minorHAnsi"/>
+                <w:rFonts w:eastAsia="" w:eastAsiaTheme="minorHAnsi"/>
                 <w:sz w:val="26"/>
                 <w:szCs w:val="26"/>
                 <w:lang w:eastAsia="en-US"/>
@@ -624,9 +601,6 @@
             <w:tcW w:w="4508" w:type="dxa"/>
             <w:tcBorders/>
             <w:shd w:fill="auto" w:val="clear"/>
-            <w:tcMar>
-              <w:left w:w="108" w:type="dxa"/>
-            </w:tcMar>
           </w:tcPr>
           <w:p>
             <w:pPr>
@@ -634,13 +608,13 @@
               <w:spacing w:lineRule="auto" w:line="240" w:before="0" w:after="0"/>
               <w:jc w:val="center"/>
               <w:rPr>
-                <w:rFonts w:eastAsia="Calibri" w:eastAsiaTheme="minorHAnsi"/>
+                <w:rFonts w:eastAsia="" w:eastAsiaTheme="minorHAnsi"/>
                 <w:lang w:eastAsia="en-US"/>
               </w:rPr>
             </w:pPr>
             <w:r>
               <w:rPr>
-                <w:rFonts w:eastAsia="Calibri" w:eastAsiaTheme="minorHAnsi"/>
+                <w:rFonts w:eastAsia="" w:eastAsiaTheme="minorHAnsi"/>
                 <w:sz w:val="26"/>
                 <w:szCs w:val="26"/>
                 <w:lang w:eastAsia="en-US"/>
@@ -654,9 +628,6 @@
             <w:tcW w:w="4507" w:type="dxa"/>
             <w:tcBorders/>
             <w:shd w:fill="auto" w:val="clear"/>
-            <w:tcMar>
-              <w:left w:w="108" w:type="dxa"/>
-            </w:tcMar>
           </w:tcPr>
           <w:p>
             <w:pPr>
@@ -664,13 +635,13 @@
               <w:spacing w:lineRule="auto" w:line="240" w:before="0" w:after="0"/>
               <w:jc w:val="center"/>
               <w:rPr>
-                <w:rFonts w:eastAsia="Calibri" w:eastAsiaTheme="minorHAnsi"/>
+                <w:rFonts w:eastAsia="" w:eastAsiaTheme="minorHAnsi"/>
                 <w:lang w:eastAsia="en-US"/>
               </w:rPr>
             </w:pPr>
             <w:r>
               <w:rPr>
-                <w:rFonts w:eastAsia="Calibri" w:eastAsiaTheme="minorHAnsi"/>
+                <w:rFonts w:eastAsia="" w:eastAsiaTheme="minorHAnsi"/>
                 <w:sz w:val="26"/>
                 <w:szCs w:val="26"/>
                 <w:lang w:eastAsia="en-US"/>
@@ -744,7 +715,7 @@
     <w:p>
       <w:pPr>
         <w:pStyle w:val="Normal"/>
-        <w:spacing w:lineRule="auto" w:line="249" w:before="0" w:after="0"/>
+        <w:spacing w:lineRule="auto" w:line="247" w:before="0" w:after="0"/>
         <w:ind w:left="264" w:right="245" w:hanging="10"/>
         <w:rPr/>
       </w:pPr>
@@ -974,7 +945,7 @@
     <w:p>
       <w:pPr>
         <w:pStyle w:val="Normal"/>
-        <w:spacing w:lineRule="auto" w:line="249" w:before="0" w:after="0"/>
+        <w:spacing w:lineRule="auto" w:line="247" w:before="0" w:after="0"/>
         <w:ind w:left="264" w:right="242" w:hanging="10"/>
         <w:rPr/>
       </w:pPr>
@@ -1054,7 +1025,7 @@
     <w:p>
       <w:pPr>
         <w:pStyle w:val="Normal"/>
-        <w:spacing w:lineRule="auto" w:line="249" w:before="0" w:after="0"/>
+        <w:spacing w:lineRule="auto" w:line="247" w:before="0" w:after="0"/>
         <w:ind w:left="264" w:right="42" w:hanging="10"/>
         <w:rPr/>
       </w:pPr>
@@ -1147,7 +1118,7 @@
     <w:p>
       <w:pPr>
         <w:pStyle w:val="Normal"/>
-        <w:spacing w:lineRule="auto" w:line="249" w:before="0" w:after="0"/>
+        <w:spacing w:lineRule="auto" w:line="247" w:before="0" w:after="0"/>
         <w:ind w:left="264" w:right="-68" w:hanging="10"/>
         <w:rPr/>
       </w:pPr>
@@ -1269,7 +1240,7 @@
     <w:p>
       <w:pPr>
         <w:pStyle w:val="Normal"/>
-        <w:spacing w:lineRule="auto" w:line="249" w:before="0" w:after="0"/>
+        <w:spacing w:lineRule="auto" w:line="247" w:before="0" w:after="0"/>
         <w:ind w:left="264" w:hanging="10"/>
         <w:rPr/>
       </w:pPr>
@@ -1587,7 +1558,7 @@
       <w:pPr>
         <w:pStyle w:val="ListParagraph"/>
         <w:spacing w:lineRule="auto" w:line="240" w:before="0" w:after="135"/>
-        <w:ind w:left="836" w:hanging="0"/>
+        <w:ind w:left="836" w:right="0" w:hanging="0"/>
         <w:jc w:val="center"/>
         <w:rPr/>
       </w:pPr>
@@ -1607,7 +1578,7 @@
       <w:pPr>
         <w:pStyle w:val="ListParagraph"/>
         <w:spacing w:lineRule="auto" w:line="240" w:before="0" w:after="135"/>
-        <w:ind w:left="836" w:hanging="0"/>
+        <w:ind w:left="836" w:right="0" w:hanging="0"/>
         <w:jc w:val="center"/>
         <w:rPr/>
       </w:pPr>
@@ -1650,7 +1621,7 @@
       <w:pPr>
         <w:pStyle w:val="ListParagraph"/>
         <w:spacing w:lineRule="auto" w:line="240" w:before="0" w:after="135"/>
-        <w:ind w:left="836" w:hanging="0"/>
+        <w:ind w:left="836" w:right="0" w:hanging="0"/>
         <w:jc w:val="center"/>
         <w:rPr>
           <w:rFonts w:ascii="Arial" w:hAnsi="Arial" w:eastAsia="Arial" w:cs="Arial"/>
@@ -2005,7 +1976,7 @@
       <w:pPr>
         <w:pStyle w:val="ListParagraph"/>
         <w:spacing w:lineRule="auto" w:line="240" w:before="0" w:after="135"/>
-        <w:ind w:left="379" w:hanging="0"/>
+        <w:ind w:left="379" w:right="0" w:hanging="0"/>
         <w:jc w:val="center"/>
         <w:rPr/>
       </w:pPr>
@@ -2025,7 +1996,7 @@
       <w:pPr>
         <w:pStyle w:val="ListParagraph"/>
         <w:spacing w:lineRule="auto" w:line="240" w:before="0" w:after="135"/>
-        <w:ind w:left="2539" w:firstLine="341"/>
+        <w:ind w:left="2539" w:right="0" w:firstLine="341"/>
         <w:rPr/>
       </w:pPr>
       <w:r>
@@ -2067,7 +2038,7 @@
       <w:pPr>
         <w:pStyle w:val="ListParagraph"/>
         <w:spacing w:lineRule="auto" w:line="240" w:before="0" w:after="0"/>
-        <w:ind w:left="379" w:hanging="0"/>
+        <w:ind w:left="379" w:right="0" w:hanging="0"/>
         <w:rPr>
           <w:rFonts w:ascii="Arial" w:hAnsi="Arial" w:eastAsia="Arial" w:cs="Arial"/>
           <w:b/>
@@ -2625,7 +2596,7 @@
       <w:pPr>
         <w:pStyle w:val="ListParagraph"/>
         <w:spacing w:lineRule="auto" w:line="247" w:before="0" w:after="0"/>
-        <w:ind w:left="705" w:hanging="0"/>
+        <w:ind w:left="705" w:right="0" w:hanging="0"/>
         <w:rPr>
           <w:b/>
           <w:b/>
@@ -2816,7 +2787,7 @@
       <w:pPr>
         <w:pStyle w:val="ListParagraph"/>
         <w:spacing w:lineRule="auto" w:line="240" w:before="0" w:after="135"/>
-        <w:ind w:left="379" w:hanging="0"/>
+        <w:ind w:left="379" w:right="0" w:hanging="0"/>
         <w:jc w:val="center"/>
         <w:rPr/>
       </w:pPr>
@@ -2836,7 +2807,7 @@
       <w:pPr>
         <w:pStyle w:val="ListParagraph"/>
         <w:spacing w:lineRule="auto" w:line="240" w:before="0" w:after="135"/>
-        <w:ind w:left="2539" w:firstLine="341"/>
+        <w:ind w:left="2539" w:right="0" w:firstLine="341"/>
         <w:rPr/>
       </w:pPr>
       <w:r>
@@ -2878,7 +2849,7 @@
       <w:pPr>
         <w:pStyle w:val="ListParagraph"/>
         <w:spacing w:lineRule="auto" w:line="240" w:before="0" w:after="135"/>
-        <w:ind w:left="2539" w:firstLine="341"/>
+        <w:ind w:left="2539" w:right="0" w:firstLine="341"/>
         <w:rPr>
           <w:rFonts w:ascii="Arial" w:hAnsi="Arial" w:eastAsia="Arial" w:cs="Arial"/>
           <w:b/>
@@ -2904,7 +2875,7 @@
       <w:pPr>
         <w:pStyle w:val="ListParagraph"/>
         <w:spacing w:lineRule="auto" w:line="240" w:before="0" w:after="135"/>
-        <w:ind w:left="2539" w:firstLine="341"/>
+        <w:ind w:left="2539" w:right="0" w:firstLine="341"/>
         <w:rPr>
           <w:rFonts w:ascii="Arial" w:hAnsi="Arial" w:eastAsia="Arial" w:cs="Arial"/>
           <w:b/>
@@ -3138,7 +3109,7 @@
     <w:p>
       <w:pPr>
         <w:pStyle w:val="Normal"/>
-        <w:spacing w:lineRule="auto" w:line="328" w:before="0" w:after="0"/>
+        <w:spacing w:lineRule="auto" w:line="324" w:before="0" w:after="0"/>
         <w:ind w:left="10" w:hanging="10"/>
         <w:jc w:val="both"/>
         <w:rPr/>
@@ -3234,7 +3205,7 @@
           <w:ilvl w:val="0"/>
           <w:numId w:val="6"/>
         </w:numPr>
-        <w:spacing w:lineRule="auto" w:line="333" w:before="0" w:after="35"/>
+        <w:spacing w:lineRule="auto" w:line="331" w:before="0" w:after="35"/>
         <w:ind w:left="693" w:hanging="284"/>
         <w:jc w:val="both"/>
         <w:rPr/>
@@ -3254,7 +3225,7 @@
           <w:ilvl w:val="0"/>
           <w:numId w:val="6"/>
         </w:numPr>
-        <w:spacing w:lineRule="auto" w:line="338" w:before="0" w:after="371"/>
+        <w:spacing w:lineRule="auto" w:line="336" w:before="0" w:after="371"/>
         <w:ind w:left="693" w:hanging="284"/>
         <w:jc w:val="both"/>
         <w:rPr/>
@@ -3299,7 +3270,7 @@
     <w:p>
       <w:pPr>
         <w:pStyle w:val="Normal"/>
-        <w:spacing w:lineRule="auto" w:line="328" w:before="0" w:after="31"/>
+        <w:spacing w:lineRule="auto" w:line="324" w:before="0" w:after="31"/>
         <w:ind w:left="10" w:hanging="10"/>
         <w:jc w:val="both"/>
         <w:rPr/>
@@ -3334,7 +3305,7 @@
     <w:p>
       <w:pPr>
         <w:pStyle w:val="Normal"/>
-        <w:spacing w:lineRule="auto" w:line="321" w:before="0" w:after="5"/>
+        <w:spacing w:lineRule="auto" w:line="319" w:before="0" w:after="5"/>
         <w:ind w:left="10" w:right="667" w:hanging="10"/>
         <w:jc w:val="both"/>
         <w:rPr/>
@@ -3449,7 +3420,7 @@
     <w:p>
       <w:pPr>
         <w:pStyle w:val="Normal"/>
-        <w:spacing w:lineRule="auto" w:line="328" w:before="0" w:after="1214"/>
+        <w:spacing w:lineRule="auto" w:line="324" w:before="0" w:after="1214"/>
         <w:ind w:left="10" w:hanging="10"/>
         <w:jc w:val="both"/>
         <w:rPr/>
@@ -3532,7 +3503,7 @@
     <w:p>
       <w:pPr>
         <w:pStyle w:val="Normal"/>
-        <w:spacing w:lineRule="auto" w:line="328" w:before="0" w:after="31"/>
+        <w:spacing w:lineRule="auto" w:line="324" w:before="0" w:after="31"/>
         <w:ind w:left="10" w:right="322" w:hanging="10"/>
         <w:jc w:val="both"/>
         <w:rPr/>
@@ -3588,7 +3559,7 @@
     <w:p>
       <w:pPr>
         <w:pStyle w:val="Normal"/>
-        <w:spacing w:lineRule="auto" w:line="328" w:before="0" w:after="31"/>
+        <w:spacing w:lineRule="auto" w:line="324" w:before="0" w:after="31"/>
         <w:ind w:left="10" w:right="322" w:hanging="10"/>
         <w:jc w:val="both"/>
         <w:rPr>
@@ -3601,13 +3572,19 @@
         </w:rPr>
       </w:pPr>
       <w:r>
-        <w:rPr/>
-      </w:r>
-    </w:p>
-    <w:p>
-      <w:pPr>
-        <w:pStyle w:val="Normal"/>
-        <w:spacing w:lineRule="auto" w:line="328" w:before="0" w:after="31"/>
+        <w:rPr>
+          <w:rFonts w:eastAsia="Arial" w:cs="Arial" w:ascii="Arial" w:hAnsi="Arial"/>
+          <w:b/>
+          <w:color w:val="000000" w:themeColor="text1"/>
+          <w:sz w:val="24"/>
+          <w:szCs w:val="64"/>
+        </w:rPr>
+      </w:r>
+    </w:p>
+    <w:p>
+      <w:pPr>
+        <w:pStyle w:val="Normal"/>
+        <w:spacing w:lineRule="auto" w:line="324" w:before="0" w:after="31"/>
         <w:ind w:left="10" w:right="322" w:hanging="10"/>
         <w:jc w:val="both"/>
         <w:rPr>
@@ -3620,13 +3597,19 @@
         </w:rPr>
       </w:pPr>
       <w:r>
-        <w:rPr/>
-      </w:r>
-    </w:p>
-    <w:p>
-      <w:pPr>
-        <w:pStyle w:val="Normal"/>
-        <w:spacing w:lineRule="auto" w:line="328" w:before="0" w:after="31"/>
+        <w:rPr>
+          <w:rFonts w:eastAsia="Arial" w:cs="Arial" w:ascii="Arial" w:hAnsi="Arial"/>
+          <w:b/>
+          <w:color w:val="000000" w:themeColor="text1"/>
+          <w:sz w:val="24"/>
+          <w:szCs w:val="64"/>
+        </w:rPr>
+      </w:r>
+    </w:p>
+    <w:p>
+      <w:pPr>
+        <w:pStyle w:val="Normal"/>
+        <w:spacing w:lineRule="auto" w:line="324" w:before="0" w:after="31"/>
         <w:ind w:left="10" w:right="322" w:hanging="10"/>
         <w:jc w:val="both"/>
         <w:rPr>
@@ -3639,13 +3622,19 @@
         </w:rPr>
       </w:pPr>
       <w:r>
-        <w:rPr/>
-      </w:r>
-    </w:p>
-    <w:p>
-      <w:pPr>
-        <w:pStyle w:val="Normal"/>
-        <w:spacing w:lineRule="auto" w:line="328" w:before="0" w:after="31"/>
+        <w:rPr>
+          <w:rFonts w:eastAsia="Arial" w:cs="Arial" w:ascii="Arial" w:hAnsi="Arial"/>
+          <w:b/>
+          <w:color w:val="000000" w:themeColor="text1"/>
+          <w:sz w:val="24"/>
+          <w:szCs w:val="64"/>
+        </w:rPr>
+      </w:r>
+    </w:p>
+    <w:p>
+      <w:pPr>
+        <w:pStyle w:val="Normal"/>
+        <w:spacing w:lineRule="auto" w:line="324" w:before="0" w:after="31"/>
         <w:ind w:left="10" w:right="322" w:hanging="10"/>
         <w:jc w:val="both"/>
         <w:rPr>
@@ -3658,13 +3647,19 @@
         </w:rPr>
       </w:pPr>
       <w:r>
-        <w:rPr/>
-      </w:r>
-    </w:p>
-    <w:p>
-      <w:pPr>
-        <w:pStyle w:val="Normal"/>
-        <w:spacing w:lineRule="auto" w:line="328" w:before="0" w:after="31"/>
+        <w:rPr>
+          <w:rFonts w:eastAsia="Arial" w:cs="Arial" w:ascii="Arial" w:hAnsi="Arial"/>
+          <w:b/>
+          <w:color w:val="000000" w:themeColor="text1"/>
+          <w:sz w:val="24"/>
+          <w:szCs w:val="64"/>
+        </w:rPr>
+      </w:r>
+    </w:p>
+    <w:p>
+      <w:pPr>
+        <w:pStyle w:val="Normal"/>
+        <w:spacing w:lineRule="auto" w:line="324" w:before="0" w:after="31"/>
         <w:ind w:left="10" w:right="322" w:hanging="10"/>
         <w:jc w:val="both"/>
         <w:rPr>
@@ -3677,13 +3672,19 @@
         </w:rPr>
       </w:pPr>
       <w:r>
-        <w:rPr/>
-      </w:r>
-    </w:p>
-    <w:p>
-      <w:pPr>
-        <w:pStyle w:val="Normal"/>
-        <w:spacing w:lineRule="auto" w:line="328" w:before="0" w:after="31"/>
+        <w:rPr>
+          <w:rFonts w:eastAsia="Arial" w:cs="Arial" w:ascii="Arial" w:hAnsi="Arial"/>
+          <w:b/>
+          <w:color w:val="000000" w:themeColor="text1"/>
+          <w:sz w:val="24"/>
+          <w:szCs w:val="64"/>
+        </w:rPr>
+      </w:r>
+    </w:p>
+    <w:p>
+      <w:pPr>
+        <w:pStyle w:val="Normal"/>
+        <w:spacing w:lineRule="auto" w:line="324" w:before="0" w:after="31"/>
         <w:ind w:left="10" w:right="322" w:hanging="10"/>
         <w:jc w:val="both"/>
         <w:rPr>
@@ -3696,13 +3697,19 @@
         </w:rPr>
       </w:pPr>
       <w:r>
-        <w:rPr/>
-      </w:r>
-    </w:p>
-    <w:p>
-      <w:pPr>
-        <w:pStyle w:val="Normal"/>
-        <w:spacing w:lineRule="auto" w:line="328" w:before="0" w:after="31"/>
+        <w:rPr>
+          <w:rFonts w:eastAsia="Arial" w:cs="Arial" w:ascii="Arial" w:hAnsi="Arial"/>
+          <w:b/>
+          <w:color w:val="000000" w:themeColor="text1"/>
+          <w:sz w:val="24"/>
+          <w:szCs w:val="64"/>
+        </w:rPr>
+      </w:r>
+    </w:p>
+    <w:p>
+      <w:pPr>
+        <w:pStyle w:val="Normal"/>
+        <w:spacing w:lineRule="auto" w:line="324" w:before="0" w:after="31"/>
         <w:ind w:left="10" w:right="322" w:hanging="10"/>
         <w:jc w:val="both"/>
         <w:rPr>
@@ -3715,13 +3722,19 @@
         </w:rPr>
       </w:pPr>
       <w:r>
-        <w:rPr/>
-      </w:r>
-    </w:p>
-    <w:p>
-      <w:pPr>
-        <w:pStyle w:val="Normal"/>
-        <w:spacing w:lineRule="auto" w:line="328" w:before="0" w:after="31"/>
+        <w:rPr>
+          <w:rFonts w:eastAsia="Arial" w:cs="Arial" w:ascii="Arial" w:hAnsi="Arial"/>
+          <w:b/>
+          <w:color w:val="000000" w:themeColor="text1"/>
+          <w:sz w:val="24"/>
+          <w:szCs w:val="64"/>
+        </w:rPr>
+      </w:r>
+    </w:p>
+    <w:p>
+      <w:pPr>
+        <w:pStyle w:val="Normal"/>
+        <w:spacing w:lineRule="auto" w:line="324" w:before="0" w:after="31"/>
         <w:ind w:left="10" w:right="322" w:hanging="10"/>
         <w:jc w:val="both"/>
         <w:rPr>
@@ -3734,13 +3747,19 @@
         </w:rPr>
       </w:pPr>
       <w:r>
-        <w:rPr/>
-      </w:r>
-    </w:p>
-    <w:p>
-      <w:pPr>
-        <w:pStyle w:val="Normal"/>
-        <w:spacing w:lineRule="auto" w:line="328" w:before="0" w:after="31"/>
+        <w:rPr>
+          <w:rFonts w:eastAsia="Arial" w:cs="Arial" w:ascii="Arial" w:hAnsi="Arial"/>
+          <w:b/>
+          <w:color w:val="000000" w:themeColor="text1"/>
+          <w:sz w:val="24"/>
+          <w:szCs w:val="64"/>
+        </w:rPr>
+      </w:r>
+    </w:p>
+    <w:p>
+      <w:pPr>
+        <w:pStyle w:val="Normal"/>
+        <w:spacing w:lineRule="auto" w:line="324" w:before="0" w:after="31"/>
         <w:ind w:left="10" w:right="322" w:hanging="10"/>
         <w:jc w:val="both"/>
         <w:rPr>
@@ -3753,13 +3772,19 @@
         </w:rPr>
       </w:pPr>
       <w:r>
-        <w:rPr/>
-      </w:r>
-    </w:p>
-    <w:p>
-      <w:pPr>
-        <w:pStyle w:val="Normal"/>
-        <w:spacing w:lineRule="auto" w:line="328" w:before="0" w:after="31"/>
+        <w:rPr>
+          <w:rFonts w:eastAsia="Arial" w:cs="Arial" w:ascii="Arial" w:hAnsi="Arial"/>
+          <w:b/>
+          <w:color w:val="000000" w:themeColor="text1"/>
+          <w:sz w:val="24"/>
+          <w:szCs w:val="64"/>
+        </w:rPr>
+      </w:r>
+    </w:p>
+    <w:p>
+      <w:pPr>
+        <w:pStyle w:val="Normal"/>
+        <w:spacing w:lineRule="auto" w:line="324" w:before="0" w:after="31"/>
         <w:ind w:left="10" w:right="322" w:hanging="10"/>
         <w:jc w:val="both"/>
         <w:rPr>
@@ -3772,13 +3797,19 @@
         </w:rPr>
       </w:pPr>
       <w:r>
-        <w:rPr/>
-      </w:r>
-    </w:p>
-    <w:p>
-      <w:pPr>
-        <w:pStyle w:val="Normal"/>
-        <w:spacing w:lineRule="auto" w:line="328" w:before="0" w:after="31"/>
+        <w:rPr>
+          <w:rFonts w:eastAsia="Arial" w:cs="Arial" w:ascii="Arial" w:hAnsi="Arial"/>
+          <w:b/>
+          <w:color w:val="000000" w:themeColor="text1"/>
+          <w:sz w:val="24"/>
+          <w:szCs w:val="64"/>
+        </w:rPr>
+      </w:r>
+    </w:p>
+    <w:p>
+      <w:pPr>
+        <w:pStyle w:val="Normal"/>
+        <w:spacing w:lineRule="auto" w:line="324" w:before="0" w:after="31"/>
         <w:ind w:left="10" w:right="322" w:hanging="10"/>
         <w:jc w:val="both"/>
         <w:rPr>
@@ -3791,45 +3822,13 @@
         </w:rPr>
       </w:pPr>
       <w:r>
-        <w:rPr/>
-      </w:r>
-    </w:p>
-    <w:p>
-      <w:pPr>
-        <w:pStyle w:val="Normal"/>
-        <w:spacing w:lineRule="auto" w:line="328" w:before="0" w:after="31"/>
-        <w:ind w:left="10" w:right="322" w:hanging="10"/>
-        <w:jc w:val="both"/>
-        <w:rPr>
-          <w:rFonts w:ascii="Arial" w:hAnsi="Arial" w:eastAsia="Arial" w:cs="Arial"/>
-          <w:b/>
+        <w:rPr>
+          <w:rFonts w:eastAsia="Arial" w:cs="Arial" w:ascii="Arial" w:hAnsi="Arial"/>
           <w:b/>
           <w:color w:val="000000" w:themeColor="text1"/>
           <w:sz w:val="24"/>
           <w:szCs w:val="64"/>
         </w:rPr>
-      </w:pPr>
-      <w:r>
-        <w:rPr/>
-      </w:r>
-    </w:p>
-    <w:p>
-      <w:pPr>
-        <w:pStyle w:val="Normal"/>
-        <w:spacing w:lineRule="auto" w:line="328" w:before="0" w:after="31"/>
-        <w:ind w:left="10" w:right="322" w:hanging="10"/>
-        <w:jc w:val="both"/>
-        <w:rPr>
-          <w:rFonts w:ascii="Arial" w:hAnsi="Arial" w:eastAsia="Arial" w:cs="Arial"/>
-          <w:b/>
-          <w:b/>
-          <w:color w:val="000000" w:themeColor="text1"/>
-          <w:sz w:val="24"/>
-          <w:szCs w:val="64"/>
-        </w:rPr>
-      </w:pPr>
-      <w:r>
-        <w:rPr/>
       </w:r>
     </w:p>
     <w:p>
@@ -3844,7 +3843,7 @@
           <w:docGrid w:type="default" w:linePitch="312" w:charSpace="4294961151"/>
         </w:sectPr>
         <w:pStyle w:val="Normal"/>
-        <w:spacing w:lineRule="auto" w:line="328" w:before="0" w:after="31"/>
+        <w:spacing w:lineRule="auto" w:line="324" w:before="0" w:after="31"/>
         <w:ind w:left="10" w:right="322" w:hanging="10"/>
         <w:jc w:val="both"/>
         <w:rPr>
@@ -3857,14 +3856,20 @@
         </w:rPr>
       </w:pPr>
       <w:r>
-        <w:rPr/>
+        <w:rPr>
+          <w:rFonts w:eastAsia="Arial" w:cs="Arial" w:ascii="Arial" w:hAnsi="Arial"/>
+          <w:b/>
+          <w:color w:val="000000" w:themeColor="text1"/>
+          <w:sz w:val="24"/>
+          <w:szCs w:val="64"/>
+        </w:rPr>
       </w:r>
     </w:p>
     <w:p>
       <w:pPr>
         <w:pStyle w:val="ListParagraph"/>
         <w:spacing w:lineRule="auto" w:line="240" w:before="0" w:after="135"/>
-        <w:ind w:left="379" w:hanging="0"/>
+        <w:ind w:left="379" w:right="322" w:hanging="0"/>
         <w:jc w:val="center"/>
         <w:rPr>
           <w:rFonts w:ascii="Arial" w:hAnsi="Arial"/>
@@ -4014,18 +4019,18 @@
         <mc:AlternateContent>
           <mc:Choice Requires="wps">
             <w:drawing>
-              <wp:anchor behindDoc="1" distT="0" distB="0" distL="0" distR="0" simplePos="0" locked="0" layoutInCell="1" allowOverlap="1" relativeHeight="4">
+              <wp:anchor behindDoc="1" distT="0" distB="0" distL="0" distR="0" simplePos="0" locked="0" layoutInCell="1" allowOverlap="1" relativeHeight="2">
                 <wp:simplePos x="0" y="0"/>
                 <wp:positionH relativeFrom="page">
                   <wp:posOffset>704215</wp:posOffset>
                 </wp:positionH>
                 <wp:positionV relativeFrom="paragraph">
-                  <wp:posOffset>274955</wp:posOffset>
+                  <wp:posOffset>276225</wp:posOffset>
                 </wp:positionV>
-                <wp:extent cx="4323080" cy="1270"/>
+                <wp:extent cx="4324350" cy="2540"/>
                 <wp:effectExtent l="0" t="0" r="0" b="0"/>
                 <wp:wrapTopAndBottom/>
-                <wp:docPr id="3" name=""/>
+                <wp:docPr id="3" name="Image1"/>
                 <a:graphic xmlns:a="http://schemas.openxmlformats.org/drawingml/2006/main">
                   <a:graphicData uri="http://schemas.microsoft.com/office/word/2010/wordprocessingShape">
                     <wps:wsp>
@@ -4033,7 +4038,7 @@
                       <wps:spPr>
                         <a:xfrm>
                           <a:off x="0" y="0"/>
-                          <a:ext cx="6159600" cy="0"/>
+                          <a:ext cx="4323600" cy="720"/>
                         </a:xfrm>
                         <a:prstGeom prst="line">
                           <a:avLst/>
@@ -4060,7 +4065,7 @@
           </mc:Choice>
           <mc:Fallback>
             <w:pict>
-              <v:line id="shape_0" from="55.45pt,21.65pt" to="540.4pt,21.65pt" stroked="t" style="position:absolute;mso-position-horizontal-relative:page">
+              <v:line id="shape_0" from="55.45pt,21.7pt" to="395.85pt,21.7pt" ID="Image1" stroked="t" style="position:absolute;mso-position-horizontal-relative:page">
                 <v:stroke color="#eaebee" weight="3240" joinstyle="round" endcap="flat"/>
                 <v:fill o:detectmouseclick="t" on="false"/>
               </v:line>
@@ -4076,17 +4081,7 @@
           <w:sz w:val="28"/>
           <w:u w:val="thick" w:color="000000"/>
         </w:rPr>
-        <w:t>S</w:t>
-      </w:r>
-      <w:r>
-        <w:rPr>
-          <w:rFonts w:ascii="Arial" w:hAnsi="Arial"/>
-          <w:b/>
-          <w:color w:val="23292D"/>
-          <w:sz w:val="28"/>
-          <w:u w:val="thick" w:color="000000"/>
-        </w:rPr>
-        <w:t>etting capture the flag problems</w:t>
+        <w:t>Setting capture the flag problems</w:t>
       </w:r>
     </w:p>
     <w:p>
@@ -4201,18 +4196,18 @@
         <mc:AlternateContent>
           <mc:Choice Requires="wps">
             <w:drawing>
-              <wp:anchor behindDoc="1" distT="0" distB="0" distL="0" distR="0" simplePos="0" locked="0" layoutInCell="1" allowOverlap="1" relativeHeight="5">
+              <wp:anchor behindDoc="1" distT="0" distB="0" distL="0" distR="0" simplePos="0" locked="0" layoutInCell="1" allowOverlap="1" relativeHeight="3">
                 <wp:simplePos x="0" y="0"/>
                 <wp:positionH relativeFrom="page">
                   <wp:posOffset>704215</wp:posOffset>
                 </wp:positionH>
                 <wp:positionV relativeFrom="paragraph">
-                  <wp:posOffset>311150</wp:posOffset>
+                  <wp:posOffset>312420</wp:posOffset>
                 </wp:positionV>
-                <wp:extent cx="4241800" cy="1270"/>
+                <wp:extent cx="4243070" cy="2540"/>
                 <wp:effectExtent l="0" t="0" r="0" b="0"/>
                 <wp:wrapTopAndBottom/>
-                <wp:docPr id="4" name=""/>
+                <wp:docPr id="4" name="Image2"/>
                 <a:graphic xmlns:a="http://schemas.openxmlformats.org/drawingml/2006/main">
                   <a:graphicData uri="http://schemas.microsoft.com/office/word/2010/wordprocessingShape">
                     <wps:wsp>
@@ -4220,7 +4215,7 @@
                       <wps:spPr>
                         <a:xfrm>
                           <a:off x="0" y="0"/>
-                          <a:ext cx="6043320" cy="0"/>
+                          <a:ext cx="4242600" cy="720"/>
                         </a:xfrm>
                         <a:prstGeom prst="line">
                           <a:avLst/>
@@ -4247,7 +4242,7 @@
           </mc:Choice>
           <mc:Fallback>
             <w:pict>
-              <v:line id="shape_0" from="55.45pt,24.5pt" to="531.25pt,24.5pt" stroked="t" style="position:absolute;mso-position-horizontal-relative:page">
+              <v:line id="shape_0" from="55.45pt,24.55pt" to="389.45pt,24.55pt" ID="Image2" stroked="t" style="position:absolute;mso-position-horizontal-relative:page">
                 <v:stroke color="#eaebee" weight="3240" joinstyle="round" endcap="flat"/>
                 <v:fill o:detectmouseclick="t" on="false"/>
               </v:line>
@@ -4262,16 +4257,7 @@
           <w:color w:val="23292D"/>
           <w:sz w:val="32"/>
         </w:rPr>
-        <w:t>W</w:t>
-      </w:r>
-      <w:r>
-        <w:rPr>
-          <w:rFonts w:ascii="Arial" w:hAnsi="Arial"/>
-          <w:b/>
-          <w:color w:val="23292D"/>
-          <w:sz w:val="32"/>
-        </w:rPr>
-        <w:t>eek 4 Objectives Achieved</w:t>
+        <w:t>Week 4 Objectives Achieved</w:t>
       </w:r>
     </w:p>
     <w:p>
@@ -4308,18 +4294,18 @@
         <mc:AlternateContent>
           <mc:Choice Requires="wps">
             <w:drawing>
-              <wp:anchor behindDoc="1" distT="0" distB="0" distL="0" distR="0" simplePos="0" locked="0" layoutInCell="1" allowOverlap="1" relativeHeight="6">
+              <wp:anchor behindDoc="1" distT="0" distB="0" distL="0" distR="0" simplePos="0" locked="0" layoutInCell="1" allowOverlap="1" relativeHeight="4">
                 <wp:simplePos x="0" y="0"/>
                 <wp:positionH relativeFrom="page">
                   <wp:posOffset>704215</wp:posOffset>
                 </wp:positionH>
                 <wp:positionV relativeFrom="paragraph">
-                  <wp:posOffset>331470</wp:posOffset>
+                  <wp:posOffset>332740</wp:posOffset>
                 </wp:positionV>
-                <wp:extent cx="4323080" cy="1270"/>
+                <wp:extent cx="4324350" cy="2540"/>
                 <wp:effectExtent l="0" t="0" r="0" b="0"/>
                 <wp:wrapTopAndBottom/>
-                <wp:docPr id="5" name=""/>
+                <wp:docPr id="5" name="Image3"/>
                 <a:graphic xmlns:a="http://schemas.openxmlformats.org/drawingml/2006/main">
                   <a:graphicData uri="http://schemas.microsoft.com/office/word/2010/wordprocessingShape">
                     <wps:wsp>
@@ -4327,7 +4313,7 @@
                       <wps:spPr>
                         <a:xfrm>
                           <a:off x="0" y="0"/>
-                          <a:ext cx="6159600" cy="0"/>
+                          <a:ext cx="4323600" cy="720"/>
                         </a:xfrm>
                         <a:prstGeom prst="line">
                           <a:avLst/>
@@ -4354,7 +4340,7 @@
           </mc:Choice>
           <mc:Fallback>
             <w:pict>
-              <v:line id="shape_0" from="55.45pt,26.1pt" to="540.4pt,26.1pt" stroked="t" style="position:absolute;mso-position-horizontal-relative:page">
+              <v:line id="shape_0" from="55.45pt,26.15pt" to="395.85pt,26.15pt" ID="Image3" stroked="t" style="position:absolute;mso-position-horizontal-relative:page">
                 <v:stroke color="#eaebee" weight="3240" joinstyle="round" endcap="flat"/>
                 <v:fill o:detectmouseclick="t" on="false"/>
               </v:line>
@@ -4364,19 +4350,10 @@
       </w:r>
       <w:r>
         <w:rPr>
-          <w:rFonts w:ascii="Arial" w:hAnsi="Arial"/>
           <w:color w:val="23292D"/>
           <w:u w:val="thick" w:color="000000"/>
         </w:rPr>
-        <w:t>L</w:t>
-      </w:r>
-      <w:r>
-        <w:rPr>
-          <w:rFonts w:ascii="Arial" w:hAnsi="Arial"/>
-          <w:color w:val="23292D"/>
-          <w:u w:val="thick" w:color="000000"/>
-        </w:rPr>
-        <w:t>earn about various disciplines related to CTF problems</w:t>
+        <w:t>Learn about various disciplines related to CTF problems</w:t>
       </w:r>
     </w:p>
     <w:p>
@@ -4633,7 +4610,6 @@
       <w:bookmarkEnd w:id="7"/>
       <w:r>
         <w:rPr>
-          <w:rFonts w:ascii="Arial" w:hAnsi="Arial"/>
           <w:color w:val="23292D"/>
           <w:u w:val="none"/>
         </w:rPr>
@@ -4662,7 +4638,7 @@
     <w:p>
       <w:pPr>
         <w:pStyle w:val="TextBody"/>
-        <w:spacing w:lineRule="auto" w:line="278"/>
+        <w:spacing w:lineRule="auto" w:line="276"/>
         <w:ind w:left="843" w:right="967" w:hanging="0"/>
         <w:rPr>
           <w:rFonts w:ascii="Arial" w:hAnsi="Arial"/>
@@ -4716,7 +4692,7 @@
     <w:p>
       <w:pPr>
         <w:pStyle w:val="TextBody"/>
-        <w:spacing w:lineRule="auto" w:line="278"/>
+        <w:spacing w:lineRule="auto" w:line="276"/>
         <w:ind w:left="843" w:right="686" w:hanging="0"/>
         <w:rPr>
           <w:rFonts w:ascii="Arial" w:hAnsi="Arial"/>
@@ -4755,7 +4731,7 @@
     <w:p>
       <w:pPr>
         <w:pStyle w:val="TextBody"/>
-        <w:spacing w:lineRule="auto" w:line="280"/>
+        <w:spacing w:lineRule="auto" w:line="276"/>
         <w:ind w:left="843" w:right="350" w:hanging="0"/>
         <w:rPr>
           <w:rFonts w:ascii="Arial" w:hAnsi="Arial"/>
@@ -4856,14 +4832,13 @@
       <w:pPr>
         <w:pStyle w:val="Heading3"/>
         <w:spacing w:before="90" w:after="0"/>
-        <w:ind w:hanging="0"/>
-        <w:rPr>
-          <w:rFonts w:ascii="Arial" w:hAnsi="Arial"/>
-        </w:rPr>
-      </w:pPr>
-      <w:r>
-        <w:rPr>
-          <w:rFonts w:ascii="Arial" w:hAnsi="Arial"/>
+        <w:ind w:left="10" w:hanging="0"/>
+        <w:rPr>
+          <w:rFonts w:ascii="Arial" w:hAnsi="Arial"/>
+        </w:rPr>
+      </w:pPr>
+      <w:r>
+        <w:rPr>
           <w:color w:val="23292D"/>
           <w:u w:val="none"/>
         </w:rPr>
@@ -5038,7 +5013,6 @@
       <w:bookmarkEnd w:id="8"/>
       <w:r>
         <w:rPr>
-          <w:rFonts w:ascii="Arial" w:hAnsi="Arial"/>
           <w:color w:val="23292D"/>
           <w:u w:val="none"/>
         </w:rPr>
@@ -5202,18 +5176,18 @@
         <mc:AlternateContent>
           <mc:Choice Requires="wps">
             <w:drawing>
-              <wp:anchor behindDoc="1" distT="0" distB="0" distL="0" distR="0" simplePos="0" locked="0" layoutInCell="1" allowOverlap="1" relativeHeight="7">
+              <wp:anchor behindDoc="1" distT="0" distB="0" distL="0" distR="0" simplePos="0" locked="0" layoutInCell="1" allowOverlap="1" relativeHeight="5">
                 <wp:simplePos x="0" y="0"/>
                 <wp:positionH relativeFrom="page">
                   <wp:posOffset>704215</wp:posOffset>
                 </wp:positionH>
                 <wp:positionV relativeFrom="paragraph">
-                  <wp:posOffset>311150</wp:posOffset>
+                  <wp:posOffset>312420</wp:posOffset>
                 </wp:positionV>
-                <wp:extent cx="4323080" cy="1270"/>
+                <wp:extent cx="4324350" cy="2540"/>
                 <wp:effectExtent l="0" t="0" r="0" b="0"/>
                 <wp:wrapTopAndBottom/>
-                <wp:docPr id="6" name=""/>
+                <wp:docPr id="6" name="Image4"/>
                 <a:graphic xmlns:a="http://schemas.openxmlformats.org/drawingml/2006/main">
                   <a:graphicData uri="http://schemas.microsoft.com/office/word/2010/wordprocessingShape">
                     <wps:wsp>
@@ -5221,7 +5195,7 @@
                       <wps:spPr>
                         <a:xfrm>
                           <a:off x="0" y="0"/>
-                          <a:ext cx="6159600" cy="0"/>
+                          <a:ext cx="4323600" cy="720"/>
                         </a:xfrm>
                         <a:prstGeom prst="line">
                           <a:avLst/>
@@ -5248,7 +5222,7 @@
           </mc:Choice>
           <mc:Fallback>
             <w:pict>
-              <v:line id="shape_0" from="55.45pt,24.5pt" to="540.4pt,24.5pt" stroked="t" style="position:absolute;mso-position-horizontal-relative:page">
+              <v:line id="shape_0" from="55.45pt,24.55pt" to="395.85pt,24.55pt" ID="Image4" stroked="t" style="position:absolute;mso-position-horizontal-relative:page">
                 <v:stroke color="#eaebee" weight="3240" joinstyle="round" endcap="flat"/>
                 <v:fill o:detectmouseclick="t" on="false"/>
               </v:line>
@@ -5262,15 +5236,7 @@
           <w:color w:val="23292D"/>
           <w:u w:val="thick" w:color="000000"/>
         </w:rPr>
-        <w:t>P</w:t>
-      </w:r>
-      <w:r>
-        <w:rPr>
-          <w:rFonts w:ascii="Arial" w:hAnsi="Arial"/>
-          <w:color w:val="23292D"/>
-          <w:u w:val="thick" w:color="000000"/>
-        </w:rPr>
-        <w:t>racticing in Always Online CTFs</w:t>
+        <w:t>Practicing in Always Online CTFs</w:t>
       </w:r>
     </w:p>
     <w:p>
@@ -5406,7 +5372,7 @@
       <w:pPr>
         <w:pStyle w:val="ListParagraph"/>
         <w:spacing w:lineRule="auto" w:line="240" w:before="0" w:after="135"/>
-        <w:ind w:left="379" w:hanging="0"/>
+        <w:ind w:left="379" w:right="0" w:hanging="0"/>
         <w:jc w:val="center"/>
         <w:rPr>
           <w:rFonts w:ascii="Arial" w:hAnsi="Arial"/>
@@ -5557,18 +5523,18 @@
         <mc:AlternateContent>
           <mc:Choice Requires="wps">
             <w:drawing>
-              <wp:anchor behindDoc="1" distT="0" distB="0" distL="0" distR="0" simplePos="0" locked="0" layoutInCell="1" allowOverlap="1" relativeHeight="8">
+              <wp:anchor behindDoc="1" distT="0" distB="0" distL="0" distR="0" simplePos="0" locked="0" layoutInCell="1" allowOverlap="1" relativeHeight="6">
                 <wp:simplePos x="0" y="0"/>
                 <wp:positionH relativeFrom="page">
                   <wp:posOffset>704215</wp:posOffset>
                 </wp:positionH>
                 <wp:positionV relativeFrom="paragraph">
-                  <wp:posOffset>278130</wp:posOffset>
+                  <wp:posOffset>279400</wp:posOffset>
                 </wp:positionV>
-                <wp:extent cx="4323080" cy="1270"/>
+                <wp:extent cx="4324350" cy="2540"/>
                 <wp:effectExtent l="0" t="0" r="0" b="0"/>
                 <wp:wrapTopAndBottom/>
-                <wp:docPr id="7" name=""/>
+                <wp:docPr id="7" name="Image5"/>
                 <a:graphic xmlns:a="http://schemas.openxmlformats.org/drawingml/2006/main">
                   <a:graphicData uri="http://schemas.microsoft.com/office/word/2010/wordprocessingShape">
                     <wps:wsp>
@@ -5576,7 +5542,7 @@
                       <wps:spPr>
                         <a:xfrm>
                           <a:off x="0" y="0"/>
-                          <a:ext cx="6159600" cy="0"/>
+                          <a:ext cx="4323600" cy="720"/>
                         </a:xfrm>
                         <a:prstGeom prst="line">
                           <a:avLst/>
@@ -5603,7 +5569,7 @@
           </mc:Choice>
           <mc:Fallback>
             <w:pict>
-              <v:line id="shape_0" from="55.45pt,21.9pt" to="540.4pt,21.9pt" stroked="t" style="position:absolute;mso-position-horizontal-relative:page">
+              <v:line id="shape_0" from="55.45pt,21.95pt" to="395.85pt,21.95pt" ID="Image5" stroked="t" style="position:absolute;mso-position-horizontal-relative:page">
                 <v:stroke color="#eaebee" weight="9000" joinstyle="round" endcap="flat"/>
                 <v:fill o:detectmouseclick="t" on="false"/>
               </v:line>
@@ -5619,17 +5585,7 @@
           <w:sz w:val="28"/>
           <w:u w:val="thick" w:color="000000"/>
         </w:rPr>
-        <w:t>I</w:t>
-      </w:r>
-      <w:r>
-        <w:rPr>
-          <w:rFonts w:ascii="Arial" w:hAnsi="Arial"/>
-          <w:b/>
-          <w:color w:val="000000"/>
-          <w:sz w:val="28"/>
-          <w:u w:val="thick" w:color="000000"/>
-        </w:rPr>
-        <w:t>mplementation of CTF web application</w:t>
+        <w:t>Implementation of CTF web application</w:t>
       </w:r>
     </w:p>
     <w:p>
@@ -5892,18 +5848,18 @@
         <mc:AlternateContent>
           <mc:Choice Requires="wps">
             <w:drawing>
-              <wp:anchor behindDoc="1" distT="0" distB="0" distL="0" distR="0" simplePos="0" locked="0" layoutInCell="1" allowOverlap="1" relativeHeight="9">
+              <wp:anchor behindDoc="1" distT="0" distB="0" distL="0" distR="0" simplePos="0" locked="0" layoutInCell="1" allowOverlap="1" relativeHeight="7">
                 <wp:simplePos x="0" y="0"/>
                 <wp:positionH relativeFrom="page">
                   <wp:posOffset>704215</wp:posOffset>
                 </wp:positionH>
                 <wp:positionV relativeFrom="paragraph">
-                  <wp:posOffset>311150</wp:posOffset>
+                  <wp:posOffset>312420</wp:posOffset>
                 </wp:positionV>
-                <wp:extent cx="4241800" cy="1270"/>
+                <wp:extent cx="4243070" cy="2540"/>
                 <wp:effectExtent l="0" t="0" r="0" b="0"/>
                 <wp:wrapTopAndBottom/>
-                <wp:docPr id="8" name=""/>
+                <wp:docPr id="8" name="Image6"/>
                 <a:graphic xmlns:a="http://schemas.openxmlformats.org/drawingml/2006/main">
                   <a:graphicData uri="http://schemas.microsoft.com/office/word/2010/wordprocessingShape">
                     <wps:wsp>
@@ -5911,7 +5867,7 @@
                       <wps:spPr>
                         <a:xfrm>
                           <a:off x="0" y="0"/>
-                          <a:ext cx="6043320" cy="0"/>
+                          <a:ext cx="4242600" cy="720"/>
                         </a:xfrm>
                         <a:prstGeom prst="line">
                           <a:avLst/>
@@ -5938,7 +5894,7 @@
           </mc:Choice>
           <mc:Fallback>
             <w:pict>
-              <v:line id="shape_0" from="55.45pt,24.5pt" to="531.25pt,24.5pt" stroked="t" style="position:absolute;mso-position-horizontal-relative:page">
+              <v:line id="shape_0" from="55.45pt,24.55pt" to="389.45pt,24.55pt" ID="Image6" stroked="t" style="position:absolute;mso-position-horizontal-relative:page">
                 <v:stroke color="#eaebee" weight="9000" joinstyle="round" endcap="flat"/>
                 <v:fill o:detectmouseclick="t" on="false"/>
               </v:line>
@@ -5953,16 +5909,7 @@
           <w:color w:val="23292D"/>
           <w:sz w:val="32"/>
         </w:rPr>
-        <w:t>W</w:t>
-      </w:r>
-      <w:r>
-        <w:rPr>
-          <w:rFonts w:ascii="Arial" w:hAnsi="Arial"/>
-          <w:b/>
-          <w:color w:val="23292D"/>
-          <w:sz w:val="32"/>
-        </w:rPr>
-        <w:t>eek 5 Objectives Achieved</w:t>
+        <w:t>Week 5 Objectives Achieved</w:t>
       </w:r>
     </w:p>
     <w:p>
@@ -6000,18 +5947,18 @@
         <mc:AlternateContent>
           <mc:Choice Requires="wps">
             <w:drawing>
-              <wp:anchor behindDoc="1" distT="0" distB="0" distL="0" distR="0" simplePos="0" locked="0" layoutInCell="1" allowOverlap="1" relativeHeight="10">
+              <wp:anchor behindDoc="1" distT="0" distB="0" distL="0" distR="0" simplePos="0" locked="0" layoutInCell="1" allowOverlap="1" relativeHeight="8">
                 <wp:simplePos x="0" y="0"/>
                 <wp:positionH relativeFrom="page">
                   <wp:posOffset>704215</wp:posOffset>
                 </wp:positionH>
                 <wp:positionV relativeFrom="paragraph">
-                  <wp:posOffset>332105</wp:posOffset>
+                  <wp:posOffset>333375</wp:posOffset>
                 </wp:positionV>
-                <wp:extent cx="4323080" cy="1270"/>
+                <wp:extent cx="4324350" cy="2540"/>
                 <wp:effectExtent l="0" t="0" r="0" b="0"/>
                 <wp:wrapTopAndBottom/>
-                <wp:docPr id="9" name=""/>
+                <wp:docPr id="9" name="Image7"/>
                 <a:graphic xmlns:a="http://schemas.openxmlformats.org/drawingml/2006/main">
                   <a:graphicData uri="http://schemas.microsoft.com/office/word/2010/wordprocessingShape">
                     <wps:wsp>
@@ -6019,7 +5966,7 @@
                       <wps:spPr>
                         <a:xfrm>
                           <a:off x="0" y="0"/>
-                          <a:ext cx="6159600" cy="0"/>
+                          <a:ext cx="4323600" cy="720"/>
                         </a:xfrm>
                         <a:prstGeom prst="line">
                           <a:avLst/>
@@ -6046,7 +5993,7 @@
           </mc:Choice>
           <mc:Fallback>
             <w:pict>
-              <v:line id="shape_0" from="55.45pt,26.15pt" to="540.4pt,26.15pt" stroked="t" style="position:absolute;mso-position-horizontal-relative:page">
+              <v:line id="shape_0" from="55.45pt,26.2pt" to="395.85pt,26.2pt" ID="Image7" stroked="t" style="position:absolute;mso-position-horizontal-relative:page">
                 <v:stroke color="#eaebee" weight="9000" joinstyle="round" endcap="flat"/>
                 <v:fill o:detectmouseclick="t" on="false"/>
               </v:line>
@@ -6056,19 +6003,10 @@
       </w:r>
       <w:r>
         <w:rPr>
-          <w:rFonts w:ascii="Arial" w:hAnsi="Arial"/>
           <w:color w:val="000000"/>
           <w:u w:val="single" w:color="000000"/>
         </w:rPr>
-        <w:t>L</w:t>
-      </w:r>
-      <w:r>
-        <w:rPr>
-          <w:rFonts w:ascii="Arial" w:hAnsi="Arial"/>
-          <w:color w:val="000000"/>
-          <w:u w:val="single" w:color="000000"/>
-        </w:rPr>
-        <w:t>earn about various disciplines related to CTF</w:t>
+        <w:t>Learn about various disciplines related to CTF</w:t>
       </w:r>
     </w:p>
     <w:p>
@@ -6730,7 +6668,6 @@
       <w:bookmarkEnd w:id="16"/>
       <w:r>
         <w:rPr>
-          <w:rFonts w:ascii="Arial" w:hAnsi="Arial"/>
           <w:color w:val="000000"/>
           <w:u w:val="none"/>
         </w:rPr>
@@ -6841,12 +6778,12 @@
                   <wp:posOffset>704215</wp:posOffset>
                 </wp:positionH>
                 <wp:positionV relativeFrom="paragraph">
-                  <wp:posOffset>278130</wp:posOffset>
+                  <wp:posOffset>279400</wp:posOffset>
                 </wp:positionV>
-                <wp:extent cx="4323080" cy="1270"/>
+                <wp:extent cx="4324350" cy="2540"/>
                 <wp:effectExtent l="0" t="0" r="0" b="0"/>
                 <wp:wrapTopAndBottom/>
-                <wp:docPr id="10" name=""/>
+                <wp:docPr id="10" name="Image8"/>
                 <a:graphic xmlns:a="http://schemas.openxmlformats.org/drawingml/2006/main">
                   <a:graphicData uri="http://schemas.microsoft.com/office/word/2010/wordprocessingShape">
                     <wps:wsp>
@@ -6854,7 +6791,7 @@
                       <wps:spPr>
                         <a:xfrm>
                           <a:off x="0" y="0"/>
-                          <a:ext cx="6159600" cy="0"/>
+                          <a:ext cx="4323600" cy="720"/>
                         </a:xfrm>
                         <a:prstGeom prst="line">
                           <a:avLst/>
@@ -6881,7 +6818,7 @@
           </mc:Choice>
           <mc:Fallback>
             <w:pict>
-              <v:line id="shape_0" from="55.45pt,21.9pt" to="540.4pt,21.9pt" stroked="t" style="position:absolute;mso-position-horizontal-relative:page">
+              <v:line id="shape_0" from="55.45pt,21.95pt" to="395.85pt,21.95pt" ID="Image8" stroked="t" style="position:absolute;mso-position-horizontal-relative:page">
                 <v:stroke color="#eaebee" weight="9000" joinstyle="round" endcap="flat"/>
                 <v:fill o:detectmouseclick="t" on="false"/>
               </v:line>
@@ -6891,19 +6828,10 @@
       </w:r>
       <w:r>
         <w:rPr>
-          <w:rFonts w:ascii="Arial" w:hAnsi="Arial"/>
           <w:color w:val="000000"/>
           <w:u w:val="single" w:color="000000"/>
         </w:rPr>
-        <w:t>P</w:t>
-      </w:r>
-      <w:r>
-        <w:rPr>
-          <w:rFonts w:ascii="Arial" w:hAnsi="Arial"/>
-          <w:color w:val="000000"/>
-          <w:u w:val="single" w:color="000000"/>
-        </w:rPr>
-        <w:t>racticing in Always Online CTFs</w:t>
+        <w:t>Practicing in Always Online CTFs</w:t>
       </w:r>
     </w:p>
     <w:p>
@@ -7028,7 +6956,14 @@
         </w:rPr>
       </w:pPr>
       <w:r>
-        <w:rPr/>
+        <w:rPr>
+          <w:rFonts w:eastAsia="Arial" w:cs="Arial" w:ascii="Arial" w:hAnsi="Arial"/>
+          <w:b/>
+          <w:color w:val="0366D5"/>
+          <w:sz w:val="22"/>
+          <w:szCs w:val="64"/>
+          <w:u w:val="single" w:color="0366D5"/>
+        </w:rPr>
       </w:r>
     </w:p>
     <w:p>
@@ -7052,7 +6987,14 @@
         </w:rPr>
       </w:pPr>
       <w:r>
-        <w:rPr/>
+        <w:rPr>
+          <w:rFonts w:eastAsia="Arial" w:cs="Arial" w:ascii="Arial" w:hAnsi="Arial"/>
+          <w:b/>
+          <w:color w:val="0366D5"/>
+          <w:sz w:val="22"/>
+          <w:szCs w:val="64"/>
+          <w:u w:val="single" w:color="0366D5"/>
+        </w:rPr>
       </w:r>
     </w:p>
     <w:p>
@@ -7076,7 +7018,14 @@
         </w:rPr>
       </w:pPr>
       <w:r>
-        <w:rPr/>
+        <w:rPr>
+          <w:rFonts w:eastAsia="Arial" w:cs="Arial" w:ascii="Arial" w:hAnsi="Arial"/>
+          <w:b/>
+          <w:color w:val="0366D5"/>
+          <w:sz w:val="22"/>
+          <w:szCs w:val="64"/>
+          <w:u w:val="single" w:color="0366D5"/>
+        </w:rPr>
       </w:r>
     </w:p>
     <w:p>
@@ -7100,7 +7049,14 @@
         </w:rPr>
       </w:pPr>
       <w:r>
-        <w:rPr/>
+        <w:rPr>
+          <w:rFonts w:eastAsia="Arial" w:cs="Arial" w:ascii="Arial" w:hAnsi="Arial"/>
+          <w:b/>
+          <w:color w:val="0366D5"/>
+          <w:sz w:val="22"/>
+          <w:szCs w:val="64"/>
+          <w:u w:val="single" w:color="0366D5"/>
+        </w:rPr>
       </w:r>
     </w:p>
     <w:p>
@@ -7124,7 +7080,14 @@
         </w:rPr>
       </w:pPr>
       <w:r>
-        <w:rPr/>
+        <w:rPr>
+          <w:rFonts w:eastAsia="Arial" w:cs="Arial" w:ascii="Arial" w:hAnsi="Arial"/>
+          <w:b/>
+          <w:color w:val="0366D5"/>
+          <w:sz w:val="22"/>
+          <w:szCs w:val="64"/>
+          <w:u w:val="single" w:color="0366D5"/>
+        </w:rPr>
       </w:r>
     </w:p>
     <w:p>
@@ -7148,7 +7111,14 @@
         </w:rPr>
       </w:pPr>
       <w:r>
-        <w:rPr/>
+        <w:rPr>
+          <w:rFonts w:eastAsia="Arial" w:cs="Arial" w:ascii="Arial" w:hAnsi="Arial"/>
+          <w:b/>
+          <w:color w:val="0366D5"/>
+          <w:sz w:val="22"/>
+          <w:szCs w:val="64"/>
+          <w:u w:val="single" w:color="0366D5"/>
+        </w:rPr>
       </w:r>
     </w:p>
     <w:p>
@@ -7172,7 +7142,14 @@
         </w:rPr>
       </w:pPr>
       <w:r>
-        <w:rPr/>
+        <w:rPr>
+          <w:rFonts w:eastAsia="Arial" w:cs="Arial" w:ascii="Arial" w:hAnsi="Arial"/>
+          <w:b/>
+          <w:color w:val="0366D5"/>
+          <w:sz w:val="22"/>
+          <w:szCs w:val="64"/>
+          <w:u w:val="single" w:color="0366D5"/>
+        </w:rPr>
       </w:r>
     </w:p>
     <w:p>
@@ -7196,7 +7173,14 @@
         </w:rPr>
       </w:pPr>
       <w:r>
-        <w:rPr/>
+        <w:rPr>
+          <w:rFonts w:eastAsia="Arial" w:cs="Arial" w:ascii="Arial" w:hAnsi="Arial"/>
+          <w:b/>
+          <w:color w:val="0366D5"/>
+          <w:sz w:val="22"/>
+          <w:szCs w:val="64"/>
+          <w:u w:val="single" w:color="0366D5"/>
+        </w:rPr>
       </w:r>
     </w:p>
     <w:p>
@@ -7220,7 +7204,14 @@
         </w:rPr>
       </w:pPr>
       <w:r>
-        <w:rPr/>
+        <w:rPr>
+          <w:rFonts w:eastAsia="Arial" w:cs="Arial" w:ascii="Arial" w:hAnsi="Arial"/>
+          <w:b/>
+          <w:color w:val="0366D5"/>
+          <w:sz w:val="22"/>
+          <w:szCs w:val="64"/>
+          <w:u w:val="single" w:color="0366D5"/>
+        </w:rPr>
       </w:r>
     </w:p>
     <w:p>
@@ -7244,7 +7235,14 @@
         </w:rPr>
       </w:pPr>
       <w:r>
-        <w:rPr/>
+        <w:rPr>
+          <w:rFonts w:eastAsia="Arial" w:cs="Arial" w:ascii="Arial" w:hAnsi="Arial"/>
+          <w:b/>
+          <w:color w:val="0366D5"/>
+          <w:sz w:val="22"/>
+          <w:szCs w:val="64"/>
+          <w:u w:val="single" w:color="0366D5"/>
+        </w:rPr>
       </w:r>
     </w:p>
     <w:p>
@@ -7268,7 +7266,14 @@
         </w:rPr>
       </w:pPr>
       <w:r>
-        <w:rPr/>
+        <w:rPr>
+          <w:rFonts w:eastAsia="Arial" w:cs="Arial" w:ascii="Arial" w:hAnsi="Arial"/>
+          <w:b/>
+          <w:color w:val="0366D5"/>
+          <w:sz w:val="22"/>
+          <w:szCs w:val="64"/>
+          <w:u w:val="single" w:color="0366D5"/>
+        </w:rPr>
       </w:r>
     </w:p>
     <w:p>
@@ -7292,7 +7297,14 @@
         </w:rPr>
       </w:pPr>
       <w:r>
-        <w:rPr/>
+        <w:rPr>
+          <w:rFonts w:eastAsia="Arial" w:cs="Arial" w:ascii="Arial" w:hAnsi="Arial"/>
+          <w:b/>
+          <w:color w:val="0366D5"/>
+          <w:sz w:val="22"/>
+          <w:szCs w:val="64"/>
+          <w:u w:val="single" w:color="0366D5"/>
+        </w:rPr>
       </w:r>
     </w:p>
     <w:p>
@@ -7316,7 +7328,14 @@
         </w:rPr>
       </w:pPr>
       <w:r>
-        <w:rPr/>
+        <w:rPr>
+          <w:rFonts w:eastAsia="Arial" w:cs="Arial" w:ascii="Arial" w:hAnsi="Arial"/>
+          <w:b/>
+          <w:color w:val="0366D5"/>
+          <w:sz w:val="22"/>
+          <w:szCs w:val="64"/>
+          <w:u w:val="single" w:color="0366D5"/>
+        </w:rPr>
       </w:r>
     </w:p>
     <w:p>
@@ -7340,7 +7359,14 @@
         </w:rPr>
       </w:pPr>
       <w:r>
-        <w:rPr/>
+        <w:rPr>
+          <w:rFonts w:eastAsia="Arial" w:cs="Arial" w:ascii="Arial" w:hAnsi="Arial"/>
+          <w:b/>
+          <w:color w:val="0366D5"/>
+          <w:sz w:val="22"/>
+          <w:szCs w:val="64"/>
+          <w:u w:val="single" w:color="0366D5"/>
+        </w:rPr>
       </w:r>
     </w:p>
     <w:p>
@@ -7364,7 +7390,14 @@
         </w:rPr>
       </w:pPr>
       <w:r>
-        <w:rPr/>
+        <w:rPr>
+          <w:rFonts w:eastAsia="Arial" w:cs="Arial" w:ascii="Arial" w:hAnsi="Arial"/>
+          <w:b/>
+          <w:color w:val="0366D5"/>
+          <w:sz w:val="22"/>
+          <w:szCs w:val="64"/>
+          <w:u w:val="single" w:color="0366D5"/>
+        </w:rPr>
       </w:r>
     </w:p>
     <w:p>
@@ -7388,7 +7421,14 @@
         </w:rPr>
       </w:pPr>
       <w:r>
-        <w:rPr/>
+        <w:rPr>
+          <w:rFonts w:eastAsia="Arial" w:cs="Arial" w:ascii="Arial" w:hAnsi="Arial"/>
+          <w:b/>
+          <w:color w:val="0366D5"/>
+          <w:sz w:val="22"/>
+          <w:szCs w:val="64"/>
+          <w:u w:val="single" w:color="0366D5"/>
+        </w:rPr>
       </w:r>
     </w:p>
     <w:p>
@@ -7412,7 +7452,14 @@
         </w:rPr>
       </w:pPr>
       <w:r>
-        <w:rPr/>
+        <w:rPr>
+          <w:rFonts w:eastAsia="Arial" w:cs="Arial" w:ascii="Arial" w:hAnsi="Arial"/>
+          <w:b/>
+          <w:color w:val="0366D5"/>
+          <w:sz w:val="22"/>
+          <w:szCs w:val="64"/>
+          <w:u w:val="single" w:color="0366D5"/>
+        </w:rPr>
       </w:r>
     </w:p>
     <w:p>
@@ -7436,7 +7483,14 @@
         </w:rPr>
       </w:pPr>
       <w:r>
-        <w:rPr/>
+        <w:rPr>
+          <w:rFonts w:eastAsia="Arial" w:cs="Arial" w:ascii="Arial" w:hAnsi="Arial"/>
+          <w:b/>
+          <w:color w:val="0366D5"/>
+          <w:sz w:val="22"/>
+          <w:szCs w:val="64"/>
+          <w:u w:val="single" w:color="0366D5"/>
+        </w:rPr>
       </w:r>
     </w:p>
     <w:p>
@@ -7460,7 +7514,14 @@
         </w:rPr>
       </w:pPr>
       <w:r>
-        <w:rPr/>
+        <w:rPr>
+          <w:rFonts w:eastAsia="Arial" w:cs="Arial" w:ascii="Arial" w:hAnsi="Arial"/>
+          <w:b/>
+          <w:color w:val="0366D5"/>
+          <w:sz w:val="22"/>
+          <w:szCs w:val="64"/>
+          <w:u w:val="single" w:color="0366D5"/>
+        </w:rPr>
       </w:r>
     </w:p>
     <w:p>
@@ -7484,7 +7545,14 @@
         </w:rPr>
       </w:pPr>
       <w:r>
-        <w:rPr/>
+        <w:rPr>
+          <w:rFonts w:eastAsia="Arial" w:cs="Arial" w:ascii="Arial" w:hAnsi="Arial"/>
+          <w:b/>
+          <w:color w:val="0366D5"/>
+          <w:sz w:val="22"/>
+          <w:szCs w:val="64"/>
+          <w:u w:val="single" w:color="0366D5"/>
+        </w:rPr>
       </w:r>
     </w:p>
     <w:p>
@@ -7508,7 +7576,14 @@
         </w:rPr>
       </w:pPr>
       <w:r>
-        <w:rPr/>
+        <w:rPr>
+          <w:rFonts w:eastAsia="Arial" w:cs="Arial" w:ascii="Arial" w:hAnsi="Arial"/>
+          <w:b/>
+          <w:color w:val="0366D5"/>
+          <w:sz w:val="22"/>
+          <w:szCs w:val="64"/>
+          <w:u w:val="single" w:color="0366D5"/>
+        </w:rPr>
       </w:r>
     </w:p>
     <w:p>
@@ -7532,7 +7607,14 @@
         </w:rPr>
       </w:pPr>
       <w:r>
-        <w:rPr/>
+        <w:rPr>
+          <w:rFonts w:eastAsia="Arial" w:cs="Arial" w:ascii="Arial" w:hAnsi="Arial"/>
+          <w:b/>
+          <w:color w:val="0366D5"/>
+          <w:sz w:val="22"/>
+          <w:szCs w:val="64"/>
+          <w:u w:val="single" w:color="0366D5"/>
+        </w:rPr>
       </w:r>
     </w:p>
     <w:p>
@@ -7556,7 +7638,14 @@
         </w:rPr>
       </w:pPr>
       <w:r>
-        <w:rPr/>
+        <w:rPr>
+          <w:rFonts w:eastAsia="Arial" w:cs="Arial" w:ascii="Arial" w:hAnsi="Arial"/>
+          <w:b/>
+          <w:color w:val="0366D5"/>
+          <w:sz w:val="22"/>
+          <w:szCs w:val="64"/>
+          <w:u w:val="single" w:color="0366D5"/>
+        </w:rPr>
       </w:r>
     </w:p>
     <w:p>
@@ -7580,7 +7669,14 @@
         </w:rPr>
       </w:pPr>
       <w:r>
-        <w:rPr/>
+        <w:rPr>
+          <w:rFonts w:eastAsia="Arial" w:cs="Arial" w:ascii="Arial" w:hAnsi="Arial"/>
+          <w:b/>
+          <w:color w:val="0366D5"/>
+          <w:sz w:val="22"/>
+          <w:szCs w:val="64"/>
+          <w:u w:val="single" w:color="0366D5"/>
+        </w:rPr>
       </w:r>
     </w:p>
     <w:p>
@@ -7604,7 +7700,14 @@
         </w:rPr>
       </w:pPr>
       <w:r>
-        <w:rPr/>
+        <w:rPr>
+          <w:rFonts w:eastAsia="Arial" w:cs="Arial" w:ascii="Arial" w:hAnsi="Arial"/>
+          <w:b/>
+          <w:color w:val="0366D5"/>
+          <w:sz w:val="22"/>
+          <w:szCs w:val="64"/>
+          <w:u w:val="single" w:color="0366D5"/>
+        </w:rPr>
       </w:r>
     </w:p>
     <w:p>
@@ -7628,7 +7731,14 @@
         </w:rPr>
       </w:pPr>
       <w:r>
-        <w:rPr/>
+        <w:rPr>
+          <w:rFonts w:eastAsia="Arial" w:cs="Arial" w:ascii="Arial" w:hAnsi="Arial"/>
+          <w:b/>
+          <w:color w:val="0366D5"/>
+          <w:sz w:val="22"/>
+          <w:szCs w:val="64"/>
+          <w:u w:val="single" w:color="0366D5"/>
+        </w:rPr>
       </w:r>
     </w:p>
     <w:p>
@@ -7652,7 +7762,14 @@
         </w:rPr>
       </w:pPr>
       <w:r>
-        <w:rPr/>
+        <w:rPr>
+          <w:rFonts w:eastAsia="Arial" w:cs="Arial" w:ascii="Arial" w:hAnsi="Arial"/>
+          <w:b/>
+          <w:color w:val="0366D5"/>
+          <w:sz w:val="22"/>
+          <w:szCs w:val="64"/>
+          <w:u w:val="single" w:color="0366D5"/>
+        </w:rPr>
       </w:r>
     </w:p>
     <w:p>
@@ -7676,7 +7793,14 @@
         </w:rPr>
       </w:pPr>
       <w:r>
-        <w:rPr/>
+        <w:rPr>
+          <w:rFonts w:eastAsia="Arial" w:cs="Arial" w:ascii="Arial" w:hAnsi="Arial"/>
+          <w:b/>
+          <w:color w:val="0366D5"/>
+          <w:sz w:val="22"/>
+          <w:szCs w:val="64"/>
+          <w:u w:val="single" w:color="0366D5"/>
+        </w:rPr>
       </w:r>
       <w:r>
         <w:br w:type="page"/>
@@ -7686,7 +7810,7 @@
       <w:pPr>
         <w:pStyle w:val="ListParagraph"/>
         <w:spacing w:lineRule="auto" w:line="240" w:before="0" w:after="135"/>
-        <w:ind w:left="379" w:hanging="0"/>
+        <w:ind w:left="379" w:right="0" w:hanging="0"/>
         <w:jc w:val="center"/>
         <w:rPr/>
       </w:pPr>
@@ -7706,7 +7830,7 @@
       <w:pPr>
         <w:pStyle w:val="ListParagraph"/>
         <w:spacing w:lineRule="auto" w:line="240" w:before="0" w:after="135"/>
-        <w:ind w:left="2539" w:firstLine="341"/>
+        <w:ind w:left="2539" w:right="0" w:firstLine="341"/>
         <w:jc w:val="both"/>
         <w:rPr/>
       </w:pPr>
@@ -7742,19 +7866,25 @@
           <w:szCs w:val="24"/>
           <w:u w:val="single"/>
         </w:rPr>
-        <w:t xml:space="preserve"> week report (</w:t>
-      </w:r>
-      <w:r>
-        <w:rPr>
-          <w:rFonts w:eastAsia="Arial" w:cs="Arial" w:ascii="Arial" w:hAnsi="Arial"/>
+        <w:t xml:space="preserve"> week report (19/6/17-25/6/17)</w:t>
+      </w:r>
+    </w:p>
+    <w:p>
+      <w:pPr>
+        <w:pStyle w:val="ListParagraph"/>
+        <w:spacing w:lineRule="auto" w:line="240" w:before="0" w:after="135"/>
+        <w:ind w:left="2539" w:right="0" w:firstLine="341"/>
+        <w:jc w:val="both"/>
+        <w:rPr>
+          <w:rFonts w:ascii="Arial" w:hAnsi="Arial" w:eastAsia="Arial" w:cs="Arial"/>
+          <w:b/>
           <w:b/>
           <w:color w:val="000000" w:themeColor="text1"/>
           <w:sz w:val="24"/>
           <w:szCs w:val="24"/>
           <w:u w:val="single"/>
         </w:rPr>
-        <w:t>19</w:t>
-      </w:r>
+      </w:pPr>
       <w:r>
         <w:rPr>
           <w:rFonts w:eastAsia="Arial" w:cs="Arial" w:ascii="Arial" w:hAnsi="Arial"/>
@@ -7764,93 +7894,6 @@
           <w:szCs w:val="24"/>
           <w:u w:val="single"/>
         </w:rPr>
-        <w:t>/</w:t>
-      </w:r>
-      <w:r>
-        <w:rPr>
-          <w:rFonts w:eastAsia="Arial" w:cs="Arial" w:ascii="Arial" w:hAnsi="Arial"/>
-          <w:b/>
-          <w:color w:val="000000" w:themeColor="text1"/>
-          <w:sz w:val="24"/>
-          <w:szCs w:val="24"/>
-          <w:u w:val="single"/>
-        </w:rPr>
-        <w:t>6</w:t>
-      </w:r>
-      <w:r>
-        <w:rPr>
-          <w:rFonts w:eastAsia="Arial" w:cs="Arial" w:ascii="Arial" w:hAnsi="Arial"/>
-          <w:b/>
-          <w:color w:val="000000" w:themeColor="text1"/>
-          <w:sz w:val="24"/>
-          <w:szCs w:val="24"/>
-          <w:u w:val="single"/>
-        </w:rPr>
-        <w:t>/17-</w:t>
-      </w:r>
-      <w:r>
-        <w:rPr>
-          <w:rFonts w:eastAsia="Arial" w:cs="Arial" w:ascii="Arial" w:hAnsi="Arial"/>
-          <w:b/>
-          <w:color w:val="000000" w:themeColor="text1"/>
-          <w:sz w:val="24"/>
-          <w:szCs w:val="24"/>
-          <w:u w:val="single"/>
-        </w:rPr>
-        <w:t>25</w:t>
-      </w:r>
-      <w:r>
-        <w:rPr>
-          <w:rFonts w:eastAsia="Arial" w:cs="Arial" w:ascii="Arial" w:hAnsi="Arial"/>
-          <w:b/>
-          <w:color w:val="000000" w:themeColor="text1"/>
-          <w:sz w:val="24"/>
-          <w:szCs w:val="24"/>
-          <w:u w:val="single"/>
-        </w:rPr>
-        <w:t>/</w:t>
-      </w:r>
-      <w:r>
-        <w:rPr>
-          <w:rFonts w:eastAsia="Arial" w:cs="Arial" w:ascii="Arial" w:hAnsi="Arial"/>
-          <w:b/>
-          <w:color w:val="000000" w:themeColor="text1"/>
-          <w:sz w:val="24"/>
-          <w:szCs w:val="24"/>
-          <w:u w:val="single"/>
-        </w:rPr>
-        <w:t>6</w:t>
-      </w:r>
-      <w:r>
-        <w:rPr>
-          <w:rFonts w:eastAsia="Arial" w:cs="Arial" w:ascii="Arial" w:hAnsi="Arial"/>
-          <w:b/>
-          <w:color w:val="000000" w:themeColor="text1"/>
-          <w:sz w:val="24"/>
-          <w:szCs w:val="24"/>
-          <w:u w:val="single"/>
-        </w:rPr>
-        <w:t>/17)</w:t>
-      </w:r>
-    </w:p>
-    <w:p>
-      <w:pPr>
-        <w:pStyle w:val="ListParagraph"/>
-        <w:spacing w:lineRule="auto" w:line="240" w:before="0" w:after="135"/>
-        <w:ind w:left="2539" w:firstLine="341"/>
-        <w:jc w:val="both"/>
-        <w:rPr>
-          <w:rFonts w:ascii="Arial" w:hAnsi="Arial" w:eastAsia="Arial" w:cs="Arial"/>
-          <w:b/>
-          <w:b/>
-          <w:color w:val="000000" w:themeColor="text1"/>
-          <w:sz w:val="24"/>
-          <w:szCs w:val="24"/>
-          <w:u w:val="single"/>
-        </w:rPr>
-      </w:pPr>
-      <w:r>
-        <w:rPr/>
       </w:r>
     </w:p>
     <w:p>
@@ -7873,61 +7916,41 @@
           <w:szCs w:val="24"/>
           <w:u w:val="single"/>
         </w:rPr>
-        <w:t xml:space="preserve">Week </w:t>
-      </w:r>
-      <w:r>
-        <w:rPr>
-          <w:rFonts w:eastAsia="Arial" w:cs="Arial" w:ascii="Arial" w:hAnsi="Arial"/>
-          <w:b/>
-          <w:color w:val="000000"/>
+        <w:t>Week 6 Foreseen objectives:</w:t>
+      </w:r>
+    </w:p>
+    <w:p>
+      <w:pPr>
+        <w:pStyle w:val="Normal"/>
+        <w:spacing w:lineRule="auto" w:line="240" w:before="91" w:after="0"/>
+        <w:ind w:left="138" w:right="0" w:hanging="0"/>
+        <w:jc w:val="left"/>
+        <w:rPr>
+          <w:rFonts w:ascii="Arial" w:hAnsi="Arial" w:eastAsia="Arial" w:cs="Arial"/>
+          <w:b/>
+          <w:b/>
           <w:sz w:val="32"/>
           <w:szCs w:val="24"/>
           <w:u w:val="single"/>
         </w:rPr>
-        <w:t>6</w:t>
-      </w:r>
-      <w:r>
-        <w:rPr>
-          <w:rFonts w:eastAsia="Arial" w:cs="Arial" w:ascii="Arial" w:hAnsi="Arial"/>
-          <w:b/>
-          <w:color w:val="000000"/>
+      </w:pPr>
+      <w:r>
+        <w:rPr>
+          <w:rFonts w:eastAsia="Arial" w:cs="Arial" w:ascii="Arial" w:hAnsi="Arial"/>
+          <w:b/>
           <w:sz w:val="32"/>
           <w:szCs w:val="24"/>
           <w:u w:val="single"/>
         </w:rPr>
-        <w:t xml:space="preserve"> Foreseen objectives:</w:t>
-      </w:r>
-    </w:p>
-    <w:p>
-      <w:pPr>
-        <w:pStyle w:val="Normal"/>
-        <w:spacing w:lineRule="auto" w:line="240" w:before="91" w:after="0"/>
-        <w:ind w:left="138" w:right="0" w:hanging="0"/>
-        <w:jc w:val="left"/>
-        <w:rPr>
-          <w:rFonts w:ascii="Arial" w:hAnsi="Arial" w:eastAsia="Arial" w:cs="Arial"/>
-          <w:b/>
-          <w:b/>
-          <w:sz w:val="32"/>
-          <w:szCs w:val="24"/>
-          <w:u w:val="single"/>
-        </w:rPr>
-      </w:pPr>
-      <w:r>
-        <w:rPr>
-          <w:rFonts w:ascii="Arial" w:hAnsi="Arial"/>
-          <w:color w:val="000000"/>
-        </w:rPr>
-      </w:r>
-    </w:p>
-    <w:p>
-      <w:pPr>
-        <w:pStyle w:val="Normal"/>
-        <w:spacing w:lineRule="auto" w:line="249" w:before="0" w:after="0"/>
+      </w:r>
+    </w:p>
+    <w:p>
+      <w:pPr>
+        <w:pStyle w:val="Normal"/>
+        <w:spacing w:lineRule="auto" w:line="247" w:before="0" w:after="0"/>
         <w:ind w:left="264" w:hanging="10"/>
         <w:rPr/>
       </w:pPr>
-      <w:bookmarkStart w:id="18" w:name="__DdeLink__2498_1393164149"/>
       <w:r>
         <w:rPr>
           <w:rFonts w:eastAsia="Arial" w:cs="Arial" w:ascii="Arial" w:hAnsi="Arial"/>
@@ -7941,7 +7964,7 @@
     <w:p>
       <w:pPr>
         <w:pStyle w:val="Normal"/>
-        <w:spacing w:lineRule="auto" w:line="249" w:before="0" w:after="0"/>
+        <w:spacing w:lineRule="auto" w:line="247" w:before="0" w:after="0"/>
         <w:ind w:left="264" w:hanging="10"/>
         <w:rPr>
           <w:rFonts w:ascii="Arial" w:hAnsi="Arial" w:eastAsia="Arial" w:cs="Arial"/>
@@ -7951,7 +7974,12 @@
         </w:rPr>
       </w:pPr>
       <w:r>
-        <w:rPr/>
+        <w:rPr>
+          <w:rFonts w:eastAsia="Arial" w:cs="Arial" w:ascii="Arial" w:hAnsi="Arial"/>
+          <w:color w:val="00000A"/>
+          <w:sz w:val="28"/>
+          <w:szCs w:val="28"/>
+        </w:rPr>
       </w:r>
     </w:p>
     <w:p>
@@ -7994,8 +8022,8 @@
           <w:u w:val="none"/>
         </w:rPr>
       </w:pPr>
-      <w:bookmarkStart w:id="19" w:name="__DdeLink__2498_1393164149"/>
-      <w:bookmarkEnd w:id="19"/>
+      <w:bookmarkStart w:id="18" w:name="__DdeLink__2498_1393164149"/>
+      <w:bookmarkEnd w:id="18"/>
       <w:r>
         <w:rPr>
           <w:rFonts w:eastAsia="Arial" w:cs="Arial" w:ascii="Arial" w:hAnsi="Arial"/>
@@ -8026,8 +8054,11 @@
       </w:pPr>
       <w:r>
         <w:rPr>
-          <w:rFonts w:ascii="Arial" w:hAnsi="Arial"/>
-          <w:color w:val="000000"/>
+          <w:rFonts w:eastAsia="Arial" w:cs="Arial" w:ascii="Arial" w:hAnsi="Arial"/>
+          <w:b/>
+          <w:sz w:val="32"/>
+          <w:szCs w:val="24"/>
+          <w:u w:val="single"/>
         </w:rPr>
       </w:r>
     </w:p>
@@ -8048,8 +8079,11 @@
       </w:pPr>
       <w:r>
         <w:rPr>
-          <w:rFonts w:ascii="Arial" w:hAnsi="Arial"/>
-          <w:color w:val="000000"/>
+          <w:rFonts w:eastAsia="Arial" w:cs="Arial" w:ascii="Arial" w:hAnsi="Arial"/>
+          <w:b/>
+          <w:sz w:val="32"/>
+          <w:szCs w:val="24"/>
+          <w:u w:val="single"/>
         </w:rPr>
       </w:r>
     </w:p>
@@ -8057,7 +8091,7 @@
       <w:pPr>
         <w:pStyle w:val="ListParagraph"/>
         <w:spacing w:lineRule="auto" w:line="240" w:before="0" w:after="135"/>
-        <w:ind w:left="2539" w:firstLine="341"/>
+        <w:ind w:left="2539" w:right="0" w:firstLine="341"/>
         <w:rPr>
           <w:rFonts w:ascii="Arial" w:hAnsi="Arial" w:eastAsia="Arial" w:cs="Arial"/>
           <w:b/>
@@ -8069,7 +8103,14 @@
         </w:rPr>
       </w:pPr>
       <w:r>
-        <w:rPr/>
+        <w:rPr>
+          <w:rFonts w:eastAsia="Arial" w:cs="Arial" w:ascii="Arial" w:hAnsi="Arial"/>
+          <w:b/>
+          <w:color w:val="000000" w:themeColor="text1"/>
+          <w:sz w:val="24"/>
+          <w:szCs w:val="24"/>
+          <w:u w:val="single"/>
+        </w:rPr>
       </w:r>
     </w:p>
     <w:p>
@@ -8089,19 +8130,25 @@
           <w:szCs w:val="24"/>
           <w:u w:val="single" w:color="00000A"/>
         </w:rPr>
-        <w:t xml:space="preserve">Week </w:t>
-      </w:r>
-      <w:r>
-        <w:rPr>
-          <w:rFonts w:eastAsia="Arial" w:cs="Arial" w:ascii="Arial" w:hAnsi="Arial"/>
+        <w:t>Week 6 Objectives Achieved:</w:t>
+      </w:r>
+    </w:p>
+    <w:p>
+      <w:pPr>
+        <w:pStyle w:val="Normal"/>
+        <w:spacing w:lineRule="auto" w:line="264" w:before="0" w:after="0"/>
+        <w:ind w:left="101" w:right="108" w:hanging="0"/>
+        <w:jc w:val="both"/>
+        <w:rPr>
+          <w:rFonts w:ascii="Arial" w:hAnsi="Arial" w:eastAsia="Arial" w:cs="Arial"/>
+          <w:b/>
           <w:b/>
           <w:color w:val="00000A"/>
           <w:sz w:val="32"/>
           <w:szCs w:val="24"/>
           <w:u w:val="single" w:color="00000A"/>
         </w:rPr>
-        <w:t>6</w:t>
-      </w:r>
+      </w:pPr>
       <w:r>
         <w:rPr>
           <w:rFonts w:eastAsia="Arial" w:cs="Arial" w:ascii="Arial" w:hAnsi="Arial"/>
@@ -8111,27 +8158,6 @@
           <w:szCs w:val="24"/>
           <w:u w:val="single" w:color="00000A"/>
         </w:rPr>
-        <w:t xml:space="preserve"> Objectives Achieved:</w:t>
-      </w:r>
-    </w:p>
-    <w:p>
-      <w:pPr>
-        <w:pStyle w:val="Normal"/>
-        <w:spacing w:lineRule="auto" w:line="264" w:before="0" w:after="0"/>
-        <w:ind w:left="101" w:right="108" w:hanging="0"/>
-        <w:jc w:val="both"/>
-        <w:rPr>
-          <w:rFonts w:ascii="Arial" w:hAnsi="Arial" w:eastAsia="Arial" w:cs="Arial"/>
-          <w:b/>
-          <w:b/>
-          <w:color w:val="00000A"/>
-          <w:sz w:val="32"/>
-          <w:szCs w:val="24"/>
-          <w:u w:val="single" w:color="00000A"/>
-        </w:rPr>
-      </w:pPr>
-      <w:r>
-        <w:rPr/>
       </w:r>
     </w:p>
     <w:p>
@@ -8182,11 +8208,8 @@
       </w:pPr>
       <w:r>
         <w:rPr>
-          <w:b w:val="false"/>
-          <w:bCs w:val="false"/>
-          <w:sz w:val="24"/>
-          <w:szCs w:val="24"/>
-          <w:u w:val="none" w:color="00000A"/>
+          <w:rFonts w:eastAsia="Arial" w:cs="Arial" w:ascii="Arial" w:hAnsi="Arial"/>
+          <w:color w:val="00000A"/>
         </w:rPr>
       </w:r>
     </w:p>
@@ -8238,11 +8261,8 @@
       </w:pPr>
       <w:r>
         <w:rPr>
-          <w:b w:val="false"/>
-          <w:bCs w:val="false"/>
-          <w:sz w:val="24"/>
-          <w:szCs w:val="24"/>
-          <w:u w:val="none" w:color="00000A"/>
+          <w:rFonts w:eastAsia="Arial" w:cs="Arial" w:ascii="Arial" w:hAnsi="Arial"/>
+          <w:color w:val="00000A"/>
         </w:rPr>
       </w:r>
     </w:p>
@@ -8294,11 +8314,8 @@
       </w:pPr>
       <w:r>
         <w:rPr>
-          <w:b w:val="false"/>
-          <w:bCs w:val="false"/>
-          <w:sz w:val="24"/>
-          <w:szCs w:val="24"/>
-          <w:u w:val="none" w:color="00000A"/>
+          <w:rFonts w:eastAsia="Arial" w:cs="Arial" w:ascii="Arial" w:hAnsi="Arial"/>
+          <w:color w:val="00000A"/>
         </w:rPr>
       </w:r>
     </w:p>
@@ -8330,31 +8347,7 @@
           <w:szCs w:val="24"/>
           <w:u w:val="none" w:color="00000A"/>
         </w:rPr>
-        <w:t xml:space="preserve">Added option to sign-up and sign-in using </w:t>
-      </w:r>
-      <w:r>
-        <w:rPr>
-          <w:rFonts w:eastAsia="Arial" w:cs="Arial" w:ascii="Arial" w:hAnsi="Arial"/>
-          <w:b w:val="false"/>
-          <w:bCs w:val="false"/>
-          <w:color w:val="00000A"/>
-          <w:sz w:val="24"/>
-          <w:szCs w:val="24"/>
-          <w:u w:val="none" w:color="00000A"/>
-        </w:rPr>
-        <w:t>GitHub</w:t>
-      </w:r>
-      <w:r>
-        <w:rPr>
-          <w:rFonts w:eastAsia="Arial" w:cs="Arial" w:ascii="Arial" w:hAnsi="Arial"/>
-          <w:b w:val="false"/>
-          <w:bCs w:val="false"/>
-          <w:color w:val="00000A"/>
-          <w:sz w:val="24"/>
-          <w:szCs w:val="24"/>
-          <w:u w:val="none" w:color="00000A"/>
-        </w:rPr>
-        <w:t>, Facebook and Gmail.</w:t>
+        <w:t>Added option to sign-up and sign-in using GitHub, Facebook and Gmail.</w:t>
       </w:r>
     </w:p>
     <w:p>
@@ -8374,11 +8367,8 @@
       </w:pPr>
       <w:r>
         <w:rPr>
-          <w:b w:val="false"/>
-          <w:bCs w:val="false"/>
-          <w:sz w:val="24"/>
-          <w:szCs w:val="24"/>
-          <w:u w:val="none" w:color="00000A"/>
+          <w:rFonts w:eastAsia="Arial" w:cs="Arial" w:ascii="Arial" w:hAnsi="Arial"/>
+          <w:color w:val="00000A"/>
         </w:rPr>
       </w:r>
     </w:p>
@@ -8430,11 +8420,8 @@
       </w:pPr>
       <w:r>
         <w:rPr>
-          <w:b w:val="false"/>
-          <w:bCs w:val="false"/>
-          <w:sz w:val="24"/>
-          <w:szCs w:val="24"/>
-          <w:u w:val="none" w:color="00000A"/>
+          <w:rFonts w:eastAsia="Arial" w:cs="Arial" w:ascii="Arial" w:hAnsi="Arial"/>
+          <w:color w:val="00000A"/>
         </w:rPr>
       </w:r>
     </w:p>
@@ -8486,11 +8473,8 @@
       </w:pPr>
       <w:r>
         <w:rPr>
-          <w:b w:val="false"/>
-          <w:bCs w:val="false"/>
-          <w:sz w:val="24"/>
-          <w:szCs w:val="24"/>
-          <w:u w:val="none" w:color="00000A"/>
+          <w:rFonts w:eastAsia="Arial" w:cs="Arial" w:ascii="Arial" w:hAnsi="Arial"/>
+          <w:color w:val="00000A"/>
         </w:rPr>
       </w:r>
     </w:p>
@@ -8542,11 +8526,8 @@
       </w:pPr>
       <w:r>
         <w:rPr>
-          <w:b w:val="false"/>
-          <w:bCs w:val="false"/>
-          <w:sz w:val="24"/>
-          <w:szCs w:val="24"/>
-          <w:u w:val="none" w:color="00000A"/>
+          <w:rFonts w:eastAsia="Arial" w:cs="Arial" w:ascii="Arial" w:hAnsi="Arial"/>
+          <w:color w:val="00000A"/>
         </w:rPr>
       </w:r>
     </w:p>
@@ -8598,11 +8579,8 @@
       </w:pPr>
       <w:r>
         <w:rPr>
-          <w:b w:val="false"/>
-          <w:bCs w:val="false"/>
-          <w:sz w:val="24"/>
-          <w:szCs w:val="24"/>
-          <w:u w:val="none" w:color="00000A"/>
+          <w:rFonts w:eastAsia="Arial" w:cs="Arial" w:ascii="Arial" w:hAnsi="Arial"/>
+          <w:color w:val="00000A"/>
         </w:rPr>
       </w:r>
     </w:p>
@@ -8654,11 +8632,8 @@
       </w:pPr>
       <w:r>
         <w:rPr>
-          <w:b w:val="false"/>
-          <w:bCs w:val="false"/>
-          <w:sz w:val="24"/>
-          <w:szCs w:val="24"/>
-          <w:u w:val="none" w:color="00000A"/>
+          <w:rFonts w:eastAsia="Arial" w:cs="Arial" w:ascii="Arial" w:hAnsi="Arial"/>
+          <w:color w:val="00000A"/>
         </w:rPr>
       </w:r>
     </w:p>
@@ -8710,11 +8685,8 @@
       </w:pPr>
       <w:r>
         <w:rPr>
-          <w:b w:val="false"/>
-          <w:bCs w:val="false"/>
-          <w:sz w:val="24"/>
-          <w:szCs w:val="24"/>
-          <w:u w:val="none" w:color="00000A"/>
+          <w:rFonts w:eastAsia="Arial" w:cs="Arial" w:ascii="Arial" w:hAnsi="Arial"/>
+          <w:color w:val="00000A"/>
         </w:rPr>
       </w:r>
     </w:p>
@@ -8727,18 +8699,49 @@
         </w:numPr>
         <w:spacing w:lineRule="auto" w:line="264" w:before="0" w:after="0"/>
         <w:jc w:val="both"/>
-        <w:rPr>
+        <w:rPr/>
+      </w:pPr>
+      <w:r>
+        <w:rPr>
+          <w:rFonts w:eastAsia="Arial" w:cs="Arial" w:ascii="Arial" w:hAnsi="Arial"/>
+          <w:b w:val="false"/>
+          <w:bCs w:val="false"/>
+          <w:color w:val="00000A"/>
+          <w:sz w:val="24"/>
+          <w:szCs w:val="24"/>
+          <w:u w:val="none" w:color="0366D5"/>
+        </w:rPr>
+        <w:t>Added Widget Tweaks and El-pagination for styling.</w:t>
+      </w:r>
+    </w:p>
+    <w:p>
+      <w:pPr>
+        <w:pStyle w:val="Normal"/>
+        <w:spacing w:lineRule="auto" w:line="264" w:before="0" w:after="0"/>
+        <w:jc w:val="both"/>
+        <w:rPr>
+          <w:rFonts w:ascii="Arial" w:hAnsi="Arial" w:eastAsia="Arial" w:cs="Arial"/>
           <w:b w:val="false"/>
           <w:b w:val="false"/>
           <w:bCs w:val="false"/>
+          <w:color w:val="00000A"/>
           <w:sz w:val="24"/>
           <w:szCs w:val="24"/>
           <w:u w:val="none" w:color="0366D5"/>
         </w:rPr>
       </w:pPr>
       <w:r>
-        <w:rPr>
-          <w:rFonts w:eastAsia="Arial" w:cs="Arial" w:ascii="Arial" w:hAnsi="Arial"/>
+        <w:rPr/>
+      </w:r>
+    </w:p>
+    <w:p>
+      <w:pPr>
+        <w:pStyle w:val="Normal"/>
+        <w:spacing w:lineRule="auto" w:line="264" w:before="0" w:after="0"/>
+        <w:jc w:val="both"/>
+        <w:rPr>
+          <w:rFonts w:ascii="Arial" w:hAnsi="Arial" w:eastAsia="Arial" w:cs="Arial"/>
+          <w:b w:val="false"/>
           <w:b w:val="false"/>
           <w:bCs w:val="false"/>
           <w:color w:val="00000A"/>
@@ -8746,11 +8749,19 @@
           <w:szCs w:val="24"/>
           <w:u w:val="none" w:color="0366D5"/>
         </w:rPr>
-        <w:t xml:space="preserve">Added Widget Tweaks and </w:t>
-      </w:r>
-      <w:r>
-        <w:rPr>
-          <w:rFonts w:eastAsia="Arial" w:cs="Arial" w:ascii="Arial" w:hAnsi="Arial"/>
+      </w:pPr>
+      <w:r>
+        <w:rPr/>
+      </w:r>
+    </w:p>
+    <w:p>
+      <w:pPr>
+        <w:pStyle w:val="Normal"/>
+        <w:spacing w:lineRule="auto" w:line="264" w:before="0" w:after="0"/>
+        <w:jc w:val="both"/>
+        <w:rPr>
+          <w:rFonts w:ascii="Arial" w:hAnsi="Arial" w:eastAsia="Arial" w:cs="Arial"/>
+          <w:b w:val="false"/>
           <w:b w:val="false"/>
           <w:bCs w:val="false"/>
           <w:color w:val="00000A"/>
@@ -8758,11 +8769,19 @@
           <w:szCs w:val="24"/>
           <w:u w:val="none" w:color="0366D5"/>
         </w:rPr>
-        <w:t>El</w:t>
-      </w:r>
-      <w:r>
-        <w:rPr>
-          <w:rFonts w:eastAsia="Arial" w:cs="Arial" w:ascii="Arial" w:hAnsi="Arial"/>
+      </w:pPr>
+      <w:r>
+        <w:rPr/>
+      </w:r>
+    </w:p>
+    <w:p>
+      <w:pPr>
+        <w:pStyle w:val="Normal"/>
+        <w:spacing w:lineRule="auto" w:line="264" w:before="0" w:after="0"/>
+        <w:jc w:val="both"/>
+        <w:rPr>
+          <w:rFonts w:ascii="Arial" w:hAnsi="Arial" w:eastAsia="Arial" w:cs="Arial"/>
+          <w:b w:val="false"/>
           <w:b w:val="false"/>
           <w:bCs w:val="false"/>
           <w:color w:val="00000A"/>
@@ -8770,17 +8789,747 @@
           <w:szCs w:val="24"/>
           <w:u w:val="none" w:color="0366D5"/>
         </w:rPr>
-        <w:t>-pagination for styling.</w:t>
+      </w:pPr>
+      <w:r>
+        <w:rPr/>
+      </w:r>
+    </w:p>
+    <w:p>
+      <w:pPr>
+        <w:pStyle w:val="Normal"/>
+        <w:spacing w:lineRule="auto" w:line="264" w:before="0" w:after="0"/>
+        <w:jc w:val="both"/>
+        <w:rPr>
+          <w:rFonts w:ascii="Arial" w:hAnsi="Arial" w:eastAsia="Arial" w:cs="Arial"/>
+          <w:b w:val="false"/>
+          <w:b w:val="false"/>
+          <w:bCs w:val="false"/>
+          <w:color w:val="00000A"/>
+          <w:sz w:val="24"/>
+          <w:szCs w:val="24"/>
+          <w:u w:val="none" w:color="0366D5"/>
+        </w:rPr>
+      </w:pPr>
+      <w:r>
+        <w:rPr/>
+      </w:r>
+    </w:p>
+    <w:p>
+      <w:pPr>
+        <w:pStyle w:val="Normal"/>
+        <w:spacing w:lineRule="auto" w:line="264" w:before="0" w:after="0"/>
+        <w:jc w:val="both"/>
+        <w:rPr>
+          <w:rFonts w:ascii="Arial" w:hAnsi="Arial" w:eastAsia="Arial" w:cs="Arial"/>
+          <w:b w:val="false"/>
+          <w:b w:val="false"/>
+          <w:bCs w:val="false"/>
+          <w:color w:val="00000A"/>
+          <w:sz w:val="24"/>
+          <w:szCs w:val="24"/>
+          <w:u w:val="none" w:color="0366D5"/>
+        </w:rPr>
+      </w:pPr>
+      <w:r>
+        <w:rPr/>
+      </w:r>
+    </w:p>
+    <w:p>
+      <w:pPr>
+        <w:pStyle w:val="Normal"/>
+        <w:spacing w:lineRule="auto" w:line="264" w:before="0" w:after="0"/>
+        <w:jc w:val="both"/>
+        <w:rPr>
+          <w:rFonts w:ascii="Arial" w:hAnsi="Arial" w:eastAsia="Arial" w:cs="Arial"/>
+          <w:b w:val="false"/>
+          <w:b w:val="false"/>
+          <w:bCs w:val="false"/>
+          <w:color w:val="00000A"/>
+          <w:sz w:val="24"/>
+          <w:szCs w:val="24"/>
+          <w:u w:val="none" w:color="0366D5"/>
+        </w:rPr>
+      </w:pPr>
+      <w:r>
+        <w:rPr/>
+      </w:r>
+    </w:p>
+    <w:p>
+      <w:pPr>
+        <w:pStyle w:val="Normal"/>
+        <w:spacing w:lineRule="auto" w:line="264" w:before="0" w:after="0"/>
+        <w:jc w:val="both"/>
+        <w:rPr>
+          <w:rFonts w:ascii="Arial" w:hAnsi="Arial" w:eastAsia="Arial" w:cs="Arial"/>
+          <w:b w:val="false"/>
+          <w:b w:val="false"/>
+          <w:bCs w:val="false"/>
+          <w:color w:val="00000A"/>
+          <w:sz w:val="24"/>
+          <w:szCs w:val="24"/>
+          <w:u w:val="none" w:color="0366D5"/>
+        </w:rPr>
+      </w:pPr>
+      <w:r>
+        <w:rPr/>
+      </w:r>
+    </w:p>
+    <w:p>
+      <w:pPr>
+        <w:sectPr>
+          <w:type w:val="nextPage"/>
+          <w:pgSz w:w="11906" w:h="16838"/>
+          <w:pgMar w:left="1000" w:right="980" w:header="0" w:top="1060" w:footer="0" w:bottom="280" w:gutter="0"/>
+          <w:pgNumType w:fmt="decimal"/>
+          <w:formProt w:val="false"/>
+          <w:textDirection w:val="lrTb"/>
+          <w:docGrid w:type="default" w:linePitch="240" w:charSpace="4294961151"/>
+        </w:sectPr>
+        <w:pStyle w:val="Normal"/>
+        <w:spacing w:lineRule="auto" w:line="264" w:before="0" w:after="0"/>
+        <w:jc w:val="both"/>
+        <w:rPr>
+          <w:rFonts w:ascii="Arial" w:hAnsi="Arial" w:eastAsia="Arial" w:cs="Arial"/>
+          <w:b w:val="false"/>
+          <w:b w:val="false"/>
+          <w:bCs w:val="false"/>
+          <w:color w:val="00000A"/>
+          <w:sz w:val="24"/>
+          <w:szCs w:val="24"/>
+          <w:u w:val="none" w:color="0366D5"/>
+        </w:rPr>
+      </w:pPr>
+      <w:r>
+        <w:rPr/>
+      </w:r>
+    </w:p>
+    <w:p>
+      <w:pPr>
+        <w:pStyle w:val="ListParagraph"/>
+        <w:spacing w:lineRule="auto" w:line="240" w:before="0" w:after="135"/>
+        <w:ind w:left="379" w:right="0" w:hanging="0"/>
+        <w:jc w:val="center"/>
+        <w:rPr/>
+      </w:pPr>
+      <w:r>
+        <w:rPr>
+          <w:rFonts w:eastAsia="Arial" w:cs="Arial" w:ascii="Arial" w:hAnsi="Arial"/>
+          <w:b/>
+          <w:color w:val="000000" w:themeColor="text1"/>
+          <w:sz w:val="36"/>
+          <w:szCs w:val="36"/>
+          <w:u w:val="single"/>
+        </w:rPr>
+        <w:t>Develop an online System to host CTF contest and Hackathons</w:t>
+      </w:r>
+    </w:p>
+    <w:p>
+      <w:pPr>
+        <w:pStyle w:val="ListParagraph"/>
+        <w:spacing w:lineRule="auto" w:line="240" w:before="0" w:after="135"/>
+        <w:ind w:left="2539" w:right="0" w:firstLine="341"/>
+        <w:jc w:val="both"/>
+        <w:rPr/>
+      </w:pPr>
+      <w:r>
+        <w:rPr>
+          <w:rFonts w:eastAsia="Arial" w:cs="Arial" w:ascii="Arial" w:hAnsi="Arial"/>
+          <w:b/>
+          <w:color w:val="000000" w:themeColor="text1"/>
+          <w:sz w:val="24"/>
+          <w:szCs w:val="24"/>
+          <w:u w:val="single"/>
+        </w:rPr>
+        <w:t>7</w:t>
+      </w:r>
+      <w:r>
+        <w:rPr>
+          <w:rFonts w:eastAsia="Arial" w:cs="Arial" w:ascii="Arial" w:hAnsi="Arial"/>
+          <w:b/>
+          <w:color w:val="000000" w:themeColor="text1"/>
+          <w:sz w:val="24"/>
+          <w:szCs w:val="24"/>
+          <w:u w:val="single"/>
+          <w:vertAlign w:val="superscript"/>
+        </w:rPr>
+        <w:t>th</w:t>
+      </w:r>
+      <w:r>
+        <w:rPr>
+          <w:rFonts w:eastAsia="Arial" w:cs="Arial" w:ascii="Arial" w:hAnsi="Arial"/>
+          <w:b/>
+          <w:color w:val="000000" w:themeColor="text1"/>
+          <w:sz w:val="24"/>
+          <w:szCs w:val="24"/>
+          <w:u w:val="single"/>
+        </w:rPr>
+        <w:t xml:space="preserve"> week report (26/6/17-2/7/17)</w:t>
+      </w:r>
+    </w:p>
+    <w:p>
+      <w:pPr>
+        <w:pStyle w:val="ListParagraph"/>
+        <w:spacing w:lineRule="auto" w:line="240" w:before="0" w:after="135"/>
+        <w:ind w:left="836" w:right="0" w:hanging="0"/>
+        <w:jc w:val="both"/>
+        <w:rPr>
+          <w:rFonts w:ascii="Arial" w:hAnsi="Arial" w:eastAsia="Arial" w:cs="Arial"/>
+          <w:b/>
+          <w:b/>
+          <w:color w:val="000000" w:themeColor="text1"/>
+          <w:sz w:val="24"/>
+          <w:szCs w:val="24"/>
+          <w:u w:val="single"/>
+        </w:rPr>
+      </w:pPr>
+      <w:r>
+        <w:rPr>
+          <w:rFonts w:eastAsia="Arial" w:cs="Arial" w:ascii="Arial" w:hAnsi="Arial"/>
+          <w:b/>
+          <w:color w:val="000000" w:themeColor="text1"/>
+          <w:sz w:val="24"/>
+          <w:szCs w:val="24"/>
+          <w:u w:val="single"/>
+        </w:rPr>
+      </w:r>
+    </w:p>
+    <w:p>
+      <w:pPr>
+        <w:pStyle w:val="Normal"/>
+        <w:spacing w:lineRule="auto" w:line="264" w:before="0" w:after="0"/>
+        <w:ind w:left="101" w:right="108" w:hanging="0"/>
+        <w:jc w:val="both"/>
+        <w:rPr/>
+      </w:pPr>
+      <w:r>
+        <w:rPr>
+          <w:rFonts w:eastAsia="Arial" w:cs="Arial" w:ascii="Arial" w:hAnsi="Arial"/>
+          <w:b/>
+          <w:color w:val="00000A"/>
+          <w:sz w:val="32"/>
+          <w:szCs w:val="24"/>
+          <w:u w:val="single" w:color="00000A"/>
+        </w:rPr>
+        <w:t xml:space="preserve">Week 7 </w:t>
+      </w:r>
+      <w:r>
+        <w:rPr>
+          <w:rFonts w:eastAsia="Arial" w:cs="Arial" w:ascii="Arial" w:hAnsi="Arial"/>
+          <w:b/>
+          <w:color w:val="00000A"/>
+          <w:sz w:val="32"/>
+          <w:szCs w:val="24"/>
+          <w:u w:val="single" w:color="00000A"/>
+        </w:rPr>
+        <w:t>Foreseen Objectives</w:t>
+      </w:r>
+      <w:r>
+        <w:rPr>
+          <w:rFonts w:eastAsia="Arial" w:cs="Arial" w:ascii="Arial" w:hAnsi="Arial"/>
+          <w:b/>
+          <w:color w:val="00000A"/>
+          <w:sz w:val="32"/>
+          <w:szCs w:val="24"/>
+          <w:u w:val="single" w:color="00000A"/>
+        </w:rPr>
+        <w:t>:</w:t>
+      </w:r>
+    </w:p>
+    <w:p>
+      <w:pPr>
+        <w:pStyle w:val="Normal"/>
+        <w:spacing w:lineRule="auto" w:line="264" w:before="0" w:after="0"/>
+        <w:ind w:left="101" w:right="108" w:hanging="0"/>
+        <w:jc w:val="both"/>
+        <w:rPr>
+          <w:rFonts w:ascii="Arial" w:hAnsi="Arial" w:eastAsia="Arial" w:cs="Arial"/>
+          <w:b/>
+          <w:b/>
+          <w:color w:val="00000A"/>
+          <w:sz w:val="32"/>
+          <w:szCs w:val="24"/>
+          <w:u w:val="single" w:color="00000A"/>
+        </w:rPr>
+      </w:pPr>
+      <w:r>
+        <w:rPr/>
+      </w:r>
+    </w:p>
+    <w:p>
+      <w:pPr>
+        <w:pStyle w:val="Normal"/>
+        <w:numPr>
+          <w:ilvl w:val="0"/>
+          <w:numId w:val="11"/>
+        </w:numPr>
+        <w:spacing w:lineRule="auto" w:line="264" w:before="0" w:after="0"/>
+        <w:jc w:val="both"/>
+        <w:rPr>
+          <w:b w:val="false"/>
+          <w:b w:val="false"/>
+          <w:bCs w:val="false"/>
+          <w:sz w:val="24"/>
+          <w:szCs w:val="24"/>
+          <w:u w:val="none" w:color="00000A"/>
+        </w:rPr>
+      </w:pPr>
+      <w:r>
+        <w:rPr>
+          <w:rFonts w:eastAsia="Arial" w:cs="Arial" w:ascii="Arial" w:hAnsi="Arial"/>
+          <w:b w:val="false"/>
+          <w:bCs w:val="false"/>
+          <w:color w:val="00000A"/>
+          <w:sz w:val="24"/>
+          <w:szCs w:val="24"/>
+          <w:u w:val="none" w:color="00000A"/>
+        </w:rPr>
+        <w:t>New Scoring System</w:t>
+      </w:r>
+    </w:p>
+    <w:p>
+      <w:pPr>
+        <w:pStyle w:val="Normal"/>
+        <w:numPr>
+          <w:ilvl w:val="0"/>
+          <w:numId w:val="0"/>
+        </w:numPr>
+        <w:spacing w:lineRule="auto" w:line="264" w:before="0" w:after="0"/>
+        <w:ind w:left="821" w:hanging="0"/>
+        <w:jc w:val="both"/>
+        <w:rPr>
+          <w:rFonts w:ascii="Arial" w:hAnsi="Arial" w:eastAsia="Arial" w:cs="Arial"/>
+          <w:color w:val="00000A"/>
+        </w:rPr>
+      </w:pPr>
+      <w:r>
+        <w:rPr>
+          <w:b w:val="false"/>
+          <w:bCs w:val="false"/>
+          <w:sz w:val="24"/>
+          <w:szCs w:val="24"/>
+          <w:u w:val="none" w:color="00000A"/>
+        </w:rPr>
+      </w:r>
+    </w:p>
+    <w:p>
+      <w:pPr>
+        <w:pStyle w:val="Normal"/>
+        <w:numPr>
+          <w:ilvl w:val="0"/>
+          <w:numId w:val="11"/>
+        </w:numPr>
+        <w:spacing w:lineRule="auto" w:line="264" w:before="0" w:after="0"/>
+        <w:jc w:val="both"/>
+        <w:rPr>
+          <w:b w:val="false"/>
+          <w:b w:val="false"/>
+          <w:bCs w:val="false"/>
+          <w:sz w:val="24"/>
+          <w:szCs w:val="24"/>
+          <w:u w:val="none" w:color="00000A"/>
+        </w:rPr>
+      </w:pPr>
+      <w:r>
+        <w:rPr>
+          <w:rFonts w:eastAsia="Arial" w:cs="Arial" w:ascii="Arial" w:hAnsi="Arial"/>
+          <w:b w:val="false"/>
+          <w:bCs w:val="false"/>
+          <w:color w:val="00000A"/>
+          <w:sz w:val="24"/>
+          <w:szCs w:val="24"/>
+          <w:u w:val="none" w:color="00000A"/>
+        </w:rPr>
+        <w:t>Time-based Contests</w:t>
+      </w:r>
+    </w:p>
+    <w:p>
+      <w:pPr>
+        <w:pStyle w:val="Normal"/>
+        <w:numPr>
+          <w:ilvl w:val="0"/>
+          <w:numId w:val="0"/>
+        </w:numPr>
+        <w:spacing w:lineRule="auto" w:line="264" w:before="0" w:after="0"/>
+        <w:ind w:left="821" w:hanging="0"/>
+        <w:jc w:val="both"/>
+        <w:rPr>
+          <w:rFonts w:ascii="Arial" w:hAnsi="Arial" w:eastAsia="Arial" w:cs="Arial"/>
+          <w:color w:val="00000A"/>
+        </w:rPr>
+      </w:pPr>
+      <w:r>
+        <w:rPr>
+          <w:b w:val="false"/>
+          <w:bCs w:val="false"/>
+          <w:sz w:val="24"/>
+          <w:szCs w:val="24"/>
+          <w:u w:val="none" w:color="00000A"/>
+        </w:rPr>
+      </w:r>
+    </w:p>
+    <w:p>
+      <w:pPr>
+        <w:pStyle w:val="Normal"/>
+        <w:numPr>
+          <w:ilvl w:val="0"/>
+          <w:numId w:val="11"/>
+        </w:numPr>
+        <w:spacing w:lineRule="auto" w:line="264" w:before="0" w:after="0"/>
+        <w:jc w:val="both"/>
+        <w:rPr>
+          <w:b w:val="false"/>
+          <w:b w:val="false"/>
+          <w:bCs w:val="false"/>
+          <w:sz w:val="24"/>
+          <w:szCs w:val="24"/>
+          <w:u w:val="none" w:color="00000A"/>
+        </w:rPr>
+      </w:pPr>
+      <w:r>
+        <w:rPr>
+          <w:rFonts w:eastAsia="Arial" w:cs="Arial" w:ascii="Arial" w:hAnsi="Arial"/>
+          <w:b w:val="false"/>
+          <w:bCs w:val="false"/>
+          <w:color w:val="00000A"/>
+          <w:sz w:val="24"/>
+          <w:szCs w:val="24"/>
+          <w:u w:val="none" w:color="00000A"/>
+        </w:rPr>
+        <w:t>Styling of templates</w:t>
+      </w:r>
+    </w:p>
+    <w:p>
+      <w:pPr>
+        <w:pStyle w:val="Normal"/>
+        <w:spacing w:lineRule="auto" w:line="264" w:before="0" w:after="0"/>
+        <w:ind w:left="101" w:right="108" w:hanging="0"/>
+        <w:jc w:val="both"/>
+        <w:rPr>
+          <w:rFonts w:ascii="Arial" w:hAnsi="Arial" w:eastAsia="Arial" w:cs="Arial"/>
+          <w:b/>
+          <w:b/>
+          <w:color w:val="00000A"/>
+          <w:sz w:val="32"/>
+          <w:szCs w:val="24"/>
+          <w:u w:val="single" w:color="00000A"/>
+        </w:rPr>
+      </w:pPr>
+      <w:r>
+        <w:rPr/>
+      </w:r>
+    </w:p>
+    <w:p>
+      <w:pPr>
+        <w:pStyle w:val="Normal"/>
+        <w:spacing w:lineRule="auto" w:line="264" w:before="0" w:after="0"/>
+        <w:ind w:left="101" w:right="108" w:hanging="0"/>
+        <w:jc w:val="both"/>
+        <w:rPr/>
+      </w:pPr>
+      <w:r>
+        <w:rPr>
+          <w:rFonts w:eastAsia="Arial" w:cs="Arial" w:ascii="Arial" w:hAnsi="Arial"/>
+          <w:b/>
+          <w:color w:val="00000A"/>
+          <w:sz w:val="32"/>
+          <w:szCs w:val="24"/>
+          <w:u w:val="single" w:color="00000A"/>
+        </w:rPr>
+        <w:t>Week 7 Objectives Achieved:</w:t>
+      </w:r>
+    </w:p>
+    <w:p>
+      <w:pPr>
+        <w:pStyle w:val="Normal"/>
+        <w:spacing w:lineRule="auto" w:line="264" w:before="0" w:after="0"/>
+        <w:ind w:left="101" w:right="108" w:hanging="0"/>
+        <w:jc w:val="both"/>
+        <w:rPr>
+          <w:rFonts w:ascii="Arial" w:hAnsi="Arial" w:eastAsia="Arial" w:cs="Arial"/>
+          <w:b/>
+          <w:b/>
+          <w:color w:val="00000A"/>
+          <w:sz w:val="32"/>
+          <w:szCs w:val="24"/>
+          <w:u w:val="single" w:color="00000A"/>
+        </w:rPr>
+      </w:pPr>
+      <w:r>
+        <w:rPr>
+          <w:rFonts w:eastAsia="Arial" w:cs="Arial" w:ascii="Arial" w:hAnsi="Arial"/>
+          <w:b/>
+          <w:color w:val="00000A"/>
+          <w:sz w:val="32"/>
+          <w:szCs w:val="24"/>
+          <w:u w:val="single" w:color="00000A"/>
+        </w:rPr>
+      </w:r>
+    </w:p>
+    <w:p>
+      <w:pPr>
+        <w:pStyle w:val="Normal"/>
+        <w:numPr>
+          <w:ilvl w:val="0"/>
+          <w:numId w:val="1"/>
+        </w:numPr>
+        <w:spacing w:lineRule="auto" w:line="264" w:before="0" w:after="0"/>
+        <w:jc w:val="both"/>
+        <w:rPr/>
+      </w:pPr>
+      <w:r>
+        <w:rPr>
+          <w:rFonts w:ascii="Arial" w:hAnsi="Arial"/>
+        </w:rPr>
+        <w:t>Style the forms for challenges, questionnaires, user.</w:t>
+      </w:r>
+    </w:p>
+    <w:p>
+      <w:pPr>
+        <w:pStyle w:val="Normal"/>
+        <w:spacing w:lineRule="auto" w:line="264" w:before="0" w:after="0"/>
+        <w:jc w:val="both"/>
+        <w:rPr>
+          <w:rFonts w:ascii="Arial" w:hAnsi="Arial"/>
+        </w:rPr>
+      </w:pPr>
+      <w:r>
+        <w:rPr/>
+      </w:r>
+    </w:p>
+    <w:p>
+      <w:pPr>
+        <w:pStyle w:val="Normal"/>
+        <w:numPr>
+          <w:ilvl w:val="0"/>
+          <w:numId w:val="1"/>
+        </w:numPr>
+        <w:spacing w:lineRule="auto" w:line="264" w:before="0" w:after="0"/>
+        <w:jc w:val="both"/>
+        <w:rPr/>
+      </w:pPr>
+      <w:r>
+        <w:rPr>
+          <w:rFonts w:ascii="Arial" w:hAnsi="Arial"/>
+        </w:rPr>
+        <w:t>Basic Structure for time based contests introduced.</w:t>
+      </w:r>
+    </w:p>
+    <w:p>
+      <w:pPr>
+        <w:pStyle w:val="Normal"/>
+        <w:numPr>
+          <w:ilvl w:val="0"/>
+          <w:numId w:val="0"/>
+        </w:numPr>
+        <w:spacing w:lineRule="auto" w:line="264" w:before="0" w:after="0"/>
+        <w:ind w:left="393" w:hanging="0"/>
+        <w:jc w:val="both"/>
+        <w:rPr>
+          <w:rFonts w:ascii="Arial" w:hAnsi="Arial"/>
+        </w:rPr>
+      </w:pPr>
+      <w:r>
+        <w:rPr/>
+      </w:r>
+    </w:p>
+    <w:p>
+      <w:pPr>
+        <w:pStyle w:val="Normal"/>
+        <w:numPr>
+          <w:ilvl w:val="0"/>
+          <w:numId w:val="1"/>
+        </w:numPr>
+        <w:spacing w:lineRule="auto" w:line="264" w:before="0" w:after="0"/>
+        <w:jc w:val="both"/>
+        <w:rPr/>
+      </w:pPr>
+      <w:r>
+        <w:rPr>
+          <w:rFonts w:ascii="Arial" w:hAnsi="Arial"/>
+        </w:rPr>
+        <w:t>Interface for user-profile display improved.</w:t>
+      </w:r>
+    </w:p>
+    <w:p>
+      <w:pPr>
+        <w:pStyle w:val="Normal"/>
+        <w:numPr>
+          <w:ilvl w:val="0"/>
+          <w:numId w:val="0"/>
+        </w:numPr>
+        <w:spacing w:lineRule="auto" w:line="264" w:before="0" w:after="0"/>
+        <w:ind w:left="393" w:hanging="0"/>
+        <w:jc w:val="both"/>
+        <w:rPr>
+          <w:rFonts w:ascii="Arial" w:hAnsi="Arial"/>
+        </w:rPr>
+      </w:pPr>
+      <w:r>
+        <w:rPr/>
+      </w:r>
+    </w:p>
+    <w:p>
+      <w:pPr>
+        <w:pStyle w:val="Normal"/>
+        <w:numPr>
+          <w:ilvl w:val="0"/>
+          <w:numId w:val="1"/>
+        </w:numPr>
+        <w:spacing w:lineRule="auto" w:line="264" w:before="0" w:after="0"/>
+        <w:jc w:val="both"/>
+        <w:rPr/>
+      </w:pPr>
+      <w:r>
+        <w:rPr>
+          <w:rFonts w:ascii="Arial" w:hAnsi="Arial"/>
+        </w:rPr>
+        <w:t>Created Separate app Scoring System.</w:t>
+      </w:r>
+    </w:p>
+    <w:p>
+      <w:pPr>
+        <w:pStyle w:val="Normal"/>
+        <w:numPr>
+          <w:ilvl w:val="0"/>
+          <w:numId w:val="0"/>
+        </w:numPr>
+        <w:spacing w:lineRule="auto" w:line="264" w:before="0" w:after="0"/>
+        <w:ind w:left="393" w:hanging="0"/>
+        <w:jc w:val="both"/>
+        <w:rPr>
+          <w:rFonts w:ascii="Arial" w:hAnsi="Arial"/>
+        </w:rPr>
+      </w:pPr>
+      <w:r>
+        <w:rPr/>
+      </w:r>
+    </w:p>
+    <w:p>
+      <w:pPr>
+        <w:pStyle w:val="Normal"/>
+        <w:numPr>
+          <w:ilvl w:val="0"/>
+          <w:numId w:val="1"/>
+        </w:numPr>
+        <w:spacing w:lineRule="auto" w:line="264" w:before="0" w:after="0"/>
+        <w:jc w:val="both"/>
+        <w:rPr/>
+      </w:pPr>
+      <w:r>
+        <w:rPr>
+          <w:rFonts w:ascii="Arial" w:hAnsi="Arial"/>
+        </w:rPr>
+        <w:t>New Scoring System added.</w:t>
+      </w:r>
+    </w:p>
+    <w:p>
+      <w:pPr>
+        <w:pStyle w:val="Normal"/>
+        <w:numPr>
+          <w:ilvl w:val="0"/>
+          <w:numId w:val="0"/>
+        </w:numPr>
+        <w:spacing w:lineRule="auto" w:line="264" w:before="0" w:after="0"/>
+        <w:ind w:left="393" w:hanging="0"/>
+        <w:jc w:val="both"/>
+        <w:rPr>
+          <w:rFonts w:ascii="Arial" w:hAnsi="Arial"/>
+        </w:rPr>
+      </w:pPr>
+      <w:r>
+        <w:rPr/>
+      </w:r>
+    </w:p>
+    <w:p>
+      <w:pPr>
+        <w:pStyle w:val="Normal"/>
+        <w:numPr>
+          <w:ilvl w:val="0"/>
+          <w:numId w:val="1"/>
+        </w:numPr>
+        <w:spacing w:lineRule="auto" w:line="264" w:before="0" w:after="0"/>
+        <w:jc w:val="both"/>
+        <w:rPr/>
+      </w:pPr>
+      <w:bookmarkStart w:id="19" w:name="__DdeLink__451_591806371"/>
+      <w:bookmarkEnd w:id="19"/>
+      <w:r>
+        <w:rPr>
+          <w:rFonts w:ascii="Arial" w:hAnsi="Arial"/>
+        </w:rPr>
+        <w:t>Scoring System keeps tab of total score and score of different contests separately.</w:t>
+      </w:r>
+    </w:p>
+    <w:p>
+      <w:pPr>
+        <w:pStyle w:val="Normal"/>
+        <w:numPr>
+          <w:ilvl w:val="0"/>
+          <w:numId w:val="0"/>
+        </w:numPr>
+        <w:spacing w:lineRule="auto" w:line="264" w:before="0" w:after="0"/>
+        <w:ind w:left="393" w:hanging="0"/>
+        <w:jc w:val="both"/>
+        <w:rPr>
+          <w:rFonts w:ascii="Arial" w:hAnsi="Arial"/>
+        </w:rPr>
+      </w:pPr>
+      <w:r>
+        <w:rPr/>
+      </w:r>
+    </w:p>
+    <w:p>
+      <w:pPr>
+        <w:pStyle w:val="Normal"/>
+        <w:numPr>
+          <w:ilvl w:val="0"/>
+          <w:numId w:val="1"/>
+        </w:numPr>
+        <w:spacing w:lineRule="auto" w:line="264" w:before="0" w:after="0"/>
+        <w:jc w:val="both"/>
+        <w:rPr/>
+      </w:pPr>
+      <w:r>
+        <w:rPr>
+          <w:rFonts w:ascii="Arial" w:hAnsi="Arial"/>
+        </w:rPr>
+        <w:t xml:space="preserve"> </w:t>
+      </w:r>
+      <w:r>
+        <w:rPr>
+          <w:rFonts w:ascii="Arial" w:hAnsi="Arial"/>
+        </w:rPr>
+        <w:t>Created Leaderboard template.</w:t>
+      </w:r>
+    </w:p>
+    <w:p>
+      <w:pPr>
+        <w:pStyle w:val="Normal"/>
+        <w:spacing w:lineRule="auto" w:line="264" w:before="0" w:after="0"/>
+        <w:jc w:val="both"/>
+        <w:rPr>
+          <w:rFonts w:ascii="Arial" w:hAnsi="Arial" w:eastAsia="Arial" w:cs="Arial"/>
+          <w:b w:val="false"/>
+          <w:b w:val="false"/>
+          <w:bCs w:val="false"/>
+          <w:color w:val="00000A"/>
+          <w:sz w:val="24"/>
+          <w:szCs w:val="24"/>
+          <w:u w:val="none" w:color="0366D5"/>
+        </w:rPr>
+      </w:pPr>
+      <w:r>
+        <w:rPr/>
       </w:r>
     </w:p>
     <w:sectPr>
       <w:type w:val="nextPage"/>
       <w:pgSz w:w="11906" w:h="16838"/>
-      <w:pgMar w:left="1000" w:right="980" w:header="0" w:top="1060" w:footer="0" w:bottom="280" w:gutter="0"/>
+      <w:pgMar w:left="1134" w:right="1134" w:header="0" w:top="1134" w:footer="0" w:bottom="1134" w:gutter="0"/>
       <w:pgNumType w:fmt="decimal"/>
       <w:formProt w:val="false"/>
       <w:textDirection w:val="lrTb"/>
-      <w:docGrid w:type="default" w:linePitch="240" w:charSpace="4294961151"/>
+      <w:docGrid w:type="default" w:linePitch="312" w:charSpace="4294961151"/>
     </w:sectPr>
   </w:body>
 </w:document>
@@ -9571,6 +10320,7 @@
       </w:pPr>
       <w:rPr>
         <w:rFonts w:ascii="Symbol" w:hAnsi="Symbol" w:cs="Symbol" w:hint="default"/>
+        <w:rFonts w:cs="Symbol"/>
       </w:rPr>
     </w:lvl>
     <w:lvl w:ilvl="1">
@@ -9596,6 +10346,7 @@
       </w:pPr>
       <w:rPr>
         <w:rFonts w:ascii="Wingdings" w:hAnsi="Wingdings" w:cs="Wingdings" w:hint="default"/>
+        <w:rFonts w:cs="Wingdings"/>
       </w:rPr>
     </w:lvl>
     <w:lvl w:ilvl="3">
@@ -9608,6 +10359,7 @@
       </w:pPr>
       <w:rPr>
         <w:rFonts w:ascii="Symbol" w:hAnsi="Symbol" w:cs="Symbol" w:hint="default"/>
+        <w:rFonts w:cs="Symbol"/>
       </w:rPr>
     </w:lvl>
     <w:lvl w:ilvl="4">
@@ -9633,6 +10385,7 @@
       </w:pPr>
       <w:rPr>
         <w:rFonts w:ascii="Wingdings" w:hAnsi="Wingdings" w:cs="Wingdings" w:hint="default"/>
+        <w:rFonts w:cs="Wingdings"/>
       </w:rPr>
     </w:lvl>
     <w:lvl w:ilvl="6">
@@ -9645,6 +10398,7 @@
       </w:pPr>
       <w:rPr>
         <w:rFonts w:ascii="Symbol" w:hAnsi="Symbol" w:cs="Symbol" w:hint="default"/>
+        <w:rFonts w:cs="Symbol"/>
       </w:rPr>
     </w:lvl>
     <w:lvl w:ilvl="7">
@@ -9672,6 +10426,7 @@
       </w:pPr>
       <w:rPr>
         <w:rFonts w:ascii="Wingdings" w:hAnsi="Wingdings" w:cs="Wingdings" w:hint="default"/>
+        <w:rFonts w:cs="Wingdings"/>
       </w:rPr>
     </w:lvl>
   </w:abstractNum>
@@ -9686,6 +10441,8 @@
       </w:pPr>
       <w:rPr>
         <w:rFonts w:ascii="Symbol" w:hAnsi="Symbol" w:cs="Symbol" w:hint="default"/>
+        <w:sz w:val="24"/>
+        <w:rFonts w:cs="Symbol"/>
       </w:rPr>
     </w:lvl>
     <w:lvl w:ilvl="1">
@@ -9711,6 +10468,7 @@
       </w:pPr>
       <w:rPr>
         <w:rFonts w:ascii="Wingdings" w:hAnsi="Wingdings" w:cs="Wingdings" w:hint="default"/>
+        <w:rFonts w:cs="Wingdings"/>
       </w:rPr>
     </w:lvl>
     <w:lvl w:ilvl="3">
@@ -9723,6 +10481,7 @@
       </w:pPr>
       <w:rPr>
         <w:rFonts w:ascii="Symbol" w:hAnsi="Symbol" w:cs="Symbol" w:hint="default"/>
+        <w:rFonts w:cs="Symbol"/>
       </w:rPr>
     </w:lvl>
     <w:lvl w:ilvl="4">
@@ -9748,6 +10507,7 @@
       </w:pPr>
       <w:rPr>
         <w:rFonts w:ascii="Wingdings" w:hAnsi="Wingdings" w:cs="Wingdings" w:hint="default"/>
+        <w:rFonts w:cs="Wingdings"/>
       </w:rPr>
     </w:lvl>
     <w:lvl w:ilvl="6">
@@ -9760,6 +10520,7 @@
       </w:pPr>
       <w:rPr>
         <w:rFonts w:ascii="Symbol" w:hAnsi="Symbol" w:cs="Symbol" w:hint="default"/>
+        <w:rFonts w:cs="Symbol"/>
       </w:rPr>
     </w:lvl>
     <w:lvl w:ilvl="7">
@@ -9785,6 +10546,7 @@
       </w:pPr>
       <w:rPr>
         <w:rFonts w:ascii="Wingdings" w:hAnsi="Wingdings" w:cs="Wingdings" w:hint="default"/>
+        <w:rFonts w:cs="Wingdings"/>
       </w:rPr>
     </w:lvl>
   </w:abstractNum>
@@ -9928,6 +10690,8 @@
       </w:pPr>
       <w:rPr>
         <w:rFonts w:ascii="Symbol" w:hAnsi="Symbol" w:cs="Symbol" w:hint="default"/>
+        <w:sz w:val="24"/>
+        <w:b w:val="false"/>
         <w:rFonts w:cs="OpenSymbol"/>
       </w:rPr>
     </w:lvl>
@@ -10061,6 +10825,152 @@
     </w:lvl>
   </w:abstractNum>
   <w:abstractNum w:abstractNumId="11">
+    <w:lvl w:ilvl="0">
+      <w:start w:val="1"/>
+      <w:numFmt w:val="bullet"/>
+      <w:lvlText w:val=""/>
+      <w:lvlJc w:val="left"/>
+      <w:pPr>
+        <w:tabs>
+          <w:tab w:val="num" w:pos="821"/>
+        </w:tabs>
+        <w:ind w:left="821" w:hanging="360"/>
+      </w:pPr>
+      <w:rPr>
+        <w:rFonts w:ascii="Symbol" w:hAnsi="Symbol" w:cs="Symbol" w:hint="default"/>
+        <w:rFonts w:cs="OpenSymbol"/>
+      </w:rPr>
+    </w:lvl>
+    <w:lvl w:ilvl="1">
+      <w:start w:val="1"/>
+      <w:numFmt w:val="bullet"/>
+      <w:lvlText w:val="◦"/>
+      <w:lvlJc w:val="left"/>
+      <w:pPr>
+        <w:tabs>
+          <w:tab w:val="num" w:pos="1181"/>
+        </w:tabs>
+        <w:ind w:left="1181" w:hanging="360"/>
+      </w:pPr>
+      <w:rPr>
+        <w:rFonts w:ascii="OpenSymbol" w:hAnsi="OpenSymbol" w:cs="OpenSymbol" w:hint="default"/>
+        <w:rFonts w:cs="OpenSymbol"/>
+      </w:rPr>
+    </w:lvl>
+    <w:lvl w:ilvl="2">
+      <w:start w:val="1"/>
+      <w:numFmt w:val="bullet"/>
+      <w:lvlText w:val="▪"/>
+      <w:lvlJc w:val="left"/>
+      <w:pPr>
+        <w:tabs>
+          <w:tab w:val="num" w:pos="1541"/>
+        </w:tabs>
+        <w:ind w:left="1541" w:hanging="360"/>
+      </w:pPr>
+      <w:rPr>
+        <w:rFonts w:ascii="OpenSymbol" w:hAnsi="OpenSymbol" w:cs="OpenSymbol" w:hint="default"/>
+        <w:rFonts w:cs="OpenSymbol"/>
+      </w:rPr>
+    </w:lvl>
+    <w:lvl w:ilvl="3">
+      <w:start w:val="1"/>
+      <w:numFmt w:val="bullet"/>
+      <w:lvlText w:val=""/>
+      <w:lvlJc w:val="left"/>
+      <w:pPr>
+        <w:tabs>
+          <w:tab w:val="num" w:pos="1901"/>
+        </w:tabs>
+        <w:ind w:left="1901" w:hanging="360"/>
+      </w:pPr>
+      <w:rPr>
+        <w:rFonts w:ascii="Symbol" w:hAnsi="Symbol" w:cs="Symbol" w:hint="default"/>
+        <w:rFonts w:cs="OpenSymbol"/>
+      </w:rPr>
+    </w:lvl>
+    <w:lvl w:ilvl="4">
+      <w:start w:val="1"/>
+      <w:numFmt w:val="bullet"/>
+      <w:lvlText w:val="◦"/>
+      <w:lvlJc w:val="left"/>
+      <w:pPr>
+        <w:tabs>
+          <w:tab w:val="num" w:pos="2261"/>
+        </w:tabs>
+        <w:ind w:left="2261" w:hanging="360"/>
+      </w:pPr>
+      <w:rPr>
+        <w:rFonts w:ascii="OpenSymbol" w:hAnsi="OpenSymbol" w:cs="OpenSymbol" w:hint="default"/>
+        <w:rFonts w:cs="OpenSymbol"/>
+      </w:rPr>
+    </w:lvl>
+    <w:lvl w:ilvl="5">
+      <w:start w:val="1"/>
+      <w:numFmt w:val="bullet"/>
+      <w:lvlText w:val="▪"/>
+      <w:lvlJc w:val="left"/>
+      <w:pPr>
+        <w:tabs>
+          <w:tab w:val="num" w:pos="2621"/>
+        </w:tabs>
+        <w:ind w:left="2621" w:hanging="360"/>
+      </w:pPr>
+      <w:rPr>
+        <w:rFonts w:ascii="OpenSymbol" w:hAnsi="OpenSymbol" w:cs="OpenSymbol" w:hint="default"/>
+        <w:rFonts w:cs="OpenSymbol"/>
+      </w:rPr>
+    </w:lvl>
+    <w:lvl w:ilvl="6">
+      <w:start w:val="1"/>
+      <w:numFmt w:val="bullet"/>
+      <w:lvlText w:val=""/>
+      <w:lvlJc w:val="left"/>
+      <w:pPr>
+        <w:tabs>
+          <w:tab w:val="num" w:pos="2981"/>
+        </w:tabs>
+        <w:ind w:left="2981" w:hanging="360"/>
+      </w:pPr>
+      <w:rPr>
+        <w:rFonts w:ascii="Symbol" w:hAnsi="Symbol" w:cs="Symbol" w:hint="default"/>
+        <w:rFonts w:cs="OpenSymbol"/>
+      </w:rPr>
+    </w:lvl>
+    <w:lvl w:ilvl="7">
+      <w:start w:val="1"/>
+      <w:numFmt w:val="bullet"/>
+      <w:lvlText w:val="◦"/>
+      <w:lvlJc w:val="left"/>
+      <w:pPr>
+        <w:tabs>
+          <w:tab w:val="num" w:pos="3341"/>
+        </w:tabs>
+        <w:ind w:left="3341" w:hanging="360"/>
+      </w:pPr>
+      <w:rPr>
+        <w:rFonts w:ascii="OpenSymbol" w:hAnsi="OpenSymbol" w:cs="OpenSymbol" w:hint="default"/>
+        <w:rFonts w:cs="OpenSymbol"/>
+      </w:rPr>
+    </w:lvl>
+    <w:lvl w:ilvl="8">
+      <w:start w:val="1"/>
+      <w:numFmt w:val="bullet"/>
+      <w:lvlText w:val="▪"/>
+      <w:lvlJc w:val="left"/>
+      <w:pPr>
+        <w:tabs>
+          <w:tab w:val="num" w:pos="3701"/>
+        </w:tabs>
+        <w:ind w:left="3701" w:hanging="360"/>
+      </w:pPr>
+      <w:rPr>
+        <w:rFonts w:ascii="OpenSymbol" w:hAnsi="OpenSymbol" w:cs="OpenSymbol" w:hint="default"/>
+        <w:rFonts w:cs="OpenSymbol"/>
+      </w:rPr>
+    </w:lvl>
+  </w:abstractNum>
+  <w:abstractNum w:abstractNumId="12">
     <w:lvl w:ilvl="0">
       <w:start w:val="1"/>
       <w:numFmt w:val="none"/>
@@ -10185,6 +11095,9 @@
   <w:num w:numId="11">
     <w:abstractNumId w:val="11"/>
   </w:num>
+  <w:num w:numId="12">
+    <w:abstractNumId w:val="12"/>
+  </w:num>
 </w:numbering>
 </file>
 
@@ -10992,6 +11905,1064 @@
       <w:rFonts w:cs="OpenSymbol"/>
     </w:rPr>
   </w:style>
+  <w:style w:type="character" w:styleId="ListLabel93">
+    <w:name w:val="ListLabel 93"/>
+    <w:qFormat/>
+    <w:rPr>
+      <w:rFonts w:cs="Cambria"/>
+      <w:w w:val="133"/>
+      <w:sz w:val="28"/>
+      <w:szCs w:val="32"/>
+    </w:rPr>
+  </w:style>
+  <w:style w:type="character" w:styleId="ListLabel94">
+    <w:name w:val="ListLabel 94"/>
+    <w:qFormat/>
+    <w:rPr>
+      <w:rFonts w:cs="OpenSymbol"/>
+      <w:spacing w:val="-74"/>
+      <w:w w:val="92"/>
+      <w:sz w:val="28"/>
+      <w:szCs w:val="32"/>
+    </w:rPr>
+  </w:style>
+  <w:style w:type="character" w:styleId="ListLabel95">
+    <w:name w:val="ListLabel 95"/>
+    <w:qFormat/>
+    <w:rPr>
+      <w:rFonts w:cs="Symbol"/>
+    </w:rPr>
+  </w:style>
+  <w:style w:type="character" w:styleId="ListLabel96">
+    <w:name w:val="ListLabel 96"/>
+    <w:qFormat/>
+    <w:rPr>
+      <w:rFonts w:cs="Symbol"/>
+    </w:rPr>
+  </w:style>
+  <w:style w:type="character" w:styleId="ListLabel97">
+    <w:name w:val="ListLabel 97"/>
+    <w:qFormat/>
+    <w:rPr>
+      <w:rFonts w:cs="Symbol"/>
+    </w:rPr>
+  </w:style>
+  <w:style w:type="character" w:styleId="ListLabel98">
+    <w:name w:val="ListLabel 98"/>
+    <w:qFormat/>
+    <w:rPr>
+      <w:rFonts w:cs="Symbol"/>
+    </w:rPr>
+  </w:style>
+  <w:style w:type="character" w:styleId="ListLabel99">
+    <w:name w:val="ListLabel 99"/>
+    <w:qFormat/>
+    <w:rPr>
+      <w:rFonts w:cs="Symbol"/>
+    </w:rPr>
+  </w:style>
+  <w:style w:type="character" w:styleId="ListLabel100">
+    <w:name w:val="ListLabel 100"/>
+    <w:qFormat/>
+    <w:rPr>
+      <w:rFonts w:cs="Symbol"/>
+    </w:rPr>
+  </w:style>
+  <w:style w:type="character" w:styleId="ListLabel101">
+    <w:name w:val="ListLabel 101"/>
+    <w:qFormat/>
+    <w:rPr>
+      <w:rFonts w:cs="Symbol"/>
+    </w:rPr>
+  </w:style>
+  <w:style w:type="character" w:styleId="ListLabel102">
+    <w:name w:val="ListLabel 102"/>
+    <w:qFormat/>
+    <w:rPr>
+      <w:rFonts w:cs="OpenSymbol"/>
+      <w:b w:val="false"/>
+      <w:sz w:val="24"/>
+    </w:rPr>
+  </w:style>
+  <w:style w:type="character" w:styleId="ListLabel103">
+    <w:name w:val="ListLabel 103"/>
+    <w:qFormat/>
+    <w:rPr>
+      <w:rFonts w:cs="OpenSymbol"/>
+    </w:rPr>
+  </w:style>
+  <w:style w:type="character" w:styleId="ListLabel104">
+    <w:name w:val="ListLabel 104"/>
+    <w:qFormat/>
+    <w:rPr>
+      <w:rFonts w:cs="OpenSymbol"/>
+    </w:rPr>
+  </w:style>
+  <w:style w:type="character" w:styleId="ListLabel105">
+    <w:name w:val="ListLabel 105"/>
+    <w:qFormat/>
+    <w:rPr>
+      <w:rFonts w:cs="OpenSymbol"/>
+    </w:rPr>
+  </w:style>
+  <w:style w:type="character" w:styleId="ListLabel106">
+    <w:name w:val="ListLabel 106"/>
+    <w:qFormat/>
+    <w:rPr>
+      <w:rFonts w:cs="OpenSymbol"/>
+    </w:rPr>
+  </w:style>
+  <w:style w:type="character" w:styleId="ListLabel107">
+    <w:name w:val="ListLabel 107"/>
+    <w:qFormat/>
+    <w:rPr>
+      <w:rFonts w:cs="OpenSymbol"/>
+    </w:rPr>
+  </w:style>
+  <w:style w:type="character" w:styleId="ListLabel108">
+    <w:name w:val="ListLabel 108"/>
+    <w:qFormat/>
+    <w:rPr>
+      <w:rFonts w:cs="OpenSymbol"/>
+    </w:rPr>
+  </w:style>
+  <w:style w:type="character" w:styleId="ListLabel109">
+    <w:name w:val="ListLabel 109"/>
+    <w:qFormat/>
+    <w:rPr>
+      <w:rFonts w:cs="OpenSymbol"/>
+    </w:rPr>
+  </w:style>
+  <w:style w:type="character" w:styleId="ListLabel110">
+    <w:name w:val="ListLabel 110"/>
+    <w:qFormat/>
+    <w:rPr>
+      <w:rFonts w:cs="OpenSymbol"/>
+    </w:rPr>
+  </w:style>
+  <w:style w:type="character" w:styleId="ListLabel111">
+    <w:name w:val="ListLabel 111"/>
+    <w:qFormat/>
+    <w:rPr>
+      <w:rFonts w:cs="OpenSymbol"/>
+      <w:b w:val="false"/>
+      <w:sz w:val="24"/>
+    </w:rPr>
+  </w:style>
+  <w:style w:type="character" w:styleId="ListLabel112">
+    <w:name w:val="ListLabel 112"/>
+    <w:qFormat/>
+    <w:rPr>
+      <w:rFonts w:ascii="Arial" w:hAnsi="Arial" w:cs="OpenSymbol"/>
+    </w:rPr>
+  </w:style>
+  <w:style w:type="character" w:styleId="ListLabel113">
+    <w:name w:val="ListLabel 113"/>
+    <w:qFormat/>
+    <w:rPr>
+      <w:rFonts w:cs="OpenSymbol"/>
+    </w:rPr>
+  </w:style>
+  <w:style w:type="character" w:styleId="ListLabel114">
+    <w:name w:val="ListLabel 114"/>
+    <w:qFormat/>
+    <w:rPr>
+      <w:rFonts w:cs="OpenSymbol"/>
+    </w:rPr>
+  </w:style>
+  <w:style w:type="character" w:styleId="ListLabel115">
+    <w:name w:val="ListLabel 115"/>
+    <w:qFormat/>
+    <w:rPr>
+      <w:rFonts w:cs="OpenSymbol"/>
+    </w:rPr>
+  </w:style>
+  <w:style w:type="character" w:styleId="ListLabel116">
+    <w:name w:val="ListLabel 116"/>
+    <w:qFormat/>
+    <w:rPr>
+      <w:rFonts w:cs="OpenSymbol"/>
+    </w:rPr>
+  </w:style>
+  <w:style w:type="character" w:styleId="ListLabel117">
+    <w:name w:val="ListLabel 117"/>
+    <w:qFormat/>
+    <w:rPr>
+      <w:rFonts w:cs="OpenSymbol"/>
+    </w:rPr>
+  </w:style>
+  <w:style w:type="character" w:styleId="ListLabel118">
+    <w:name w:val="ListLabel 118"/>
+    <w:qFormat/>
+    <w:rPr>
+      <w:rFonts w:cs="OpenSymbol"/>
+    </w:rPr>
+  </w:style>
+  <w:style w:type="character" w:styleId="ListLabel119">
+    <w:name w:val="ListLabel 119"/>
+    <w:qFormat/>
+    <w:rPr>
+      <w:rFonts w:cs="OpenSymbol"/>
+    </w:rPr>
+  </w:style>
+  <w:style w:type="character" w:styleId="ListLabel120">
+    <w:name w:val="ListLabel 120"/>
+    <w:qFormat/>
+    <w:rPr>
+      <w:rFonts w:ascii="Arial" w:hAnsi="Arial" w:cs="OpenSymbol"/>
+      <w:b w:val="false"/>
+      <w:sz w:val="24"/>
+    </w:rPr>
+  </w:style>
+  <w:style w:type="character" w:styleId="ListLabel121">
+    <w:name w:val="ListLabel 121"/>
+    <w:qFormat/>
+    <w:rPr>
+      <w:rFonts w:ascii="Arial" w:hAnsi="Arial" w:cs="OpenSymbol"/>
+    </w:rPr>
+  </w:style>
+  <w:style w:type="character" w:styleId="ListLabel122">
+    <w:name w:val="ListLabel 122"/>
+    <w:qFormat/>
+    <w:rPr>
+      <w:rFonts w:cs="OpenSymbol"/>
+    </w:rPr>
+  </w:style>
+  <w:style w:type="character" w:styleId="ListLabel123">
+    <w:name w:val="ListLabel 123"/>
+    <w:qFormat/>
+    <w:rPr>
+      <w:rFonts w:cs="OpenSymbol"/>
+    </w:rPr>
+  </w:style>
+  <w:style w:type="character" w:styleId="ListLabel124">
+    <w:name w:val="ListLabel 124"/>
+    <w:qFormat/>
+    <w:rPr>
+      <w:rFonts w:cs="OpenSymbol"/>
+    </w:rPr>
+  </w:style>
+  <w:style w:type="character" w:styleId="ListLabel125">
+    <w:name w:val="ListLabel 125"/>
+    <w:qFormat/>
+    <w:rPr>
+      <w:rFonts w:cs="OpenSymbol"/>
+    </w:rPr>
+  </w:style>
+  <w:style w:type="character" w:styleId="ListLabel126">
+    <w:name w:val="ListLabel 126"/>
+    <w:qFormat/>
+    <w:rPr>
+      <w:rFonts w:cs="OpenSymbol"/>
+    </w:rPr>
+  </w:style>
+  <w:style w:type="character" w:styleId="ListLabel127">
+    <w:name w:val="ListLabel 127"/>
+    <w:qFormat/>
+    <w:rPr>
+      <w:rFonts w:cs="OpenSymbol"/>
+    </w:rPr>
+  </w:style>
+  <w:style w:type="character" w:styleId="ListLabel128">
+    <w:name w:val="ListLabel 128"/>
+    <w:qFormat/>
+    <w:rPr>
+      <w:rFonts w:cs="OpenSymbol"/>
+    </w:rPr>
+  </w:style>
+  <w:style w:type="character" w:styleId="ListLabel129">
+    <w:name w:val="ListLabel 129"/>
+    <w:qFormat/>
+    <w:rPr>
+      <w:rFonts w:cs="Symbol"/>
+    </w:rPr>
+  </w:style>
+  <w:style w:type="character" w:styleId="ListLabel130">
+    <w:name w:val="ListLabel 130"/>
+    <w:qFormat/>
+    <w:rPr>
+      <w:rFonts w:cs="Symbol"/>
+    </w:rPr>
+  </w:style>
+  <w:style w:type="character" w:styleId="ListLabel131">
+    <w:name w:val="ListLabel 131"/>
+    <w:qFormat/>
+    <w:rPr>
+      <w:rFonts w:cs="Wingdings"/>
+    </w:rPr>
+  </w:style>
+  <w:style w:type="character" w:styleId="ListLabel132">
+    <w:name w:val="ListLabel 132"/>
+    <w:qFormat/>
+    <w:rPr>
+      <w:rFonts w:cs="Symbol"/>
+    </w:rPr>
+  </w:style>
+  <w:style w:type="character" w:styleId="ListLabel133">
+    <w:name w:val="ListLabel 133"/>
+    <w:qFormat/>
+    <w:rPr>
+      <w:rFonts w:cs="Symbol"/>
+    </w:rPr>
+  </w:style>
+  <w:style w:type="character" w:styleId="ListLabel134">
+    <w:name w:val="ListLabel 134"/>
+    <w:qFormat/>
+    <w:rPr>
+      <w:rFonts w:cs="Wingdings"/>
+    </w:rPr>
+  </w:style>
+  <w:style w:type="character" w:styleId="ListLabel135">
+    <w:name w:val="ListLabel 135"/>
+    <w:qFormat/>
+    <w:rPr>
+      <w:rFonts w:cs="Symbol"/>
+    </w:rPr>
+  </w:style>
+  <w:style w:type="character" w:styleId="ListLabel136">
+    <w:name w:val="ListLabel 136"/>
+    <w:qFormat/>
+    <w:rPr>
+      <w:rFonts w:cs="OpenSymbol"/>
+      <w:b w:val="false"/>
+      <w:sz w:val="24"/>
+    </w:rPr>
+  </w:style>
+  <w:style w:type="character" w:styleId="ListLabel137">
+    <w:name w:val="ListLabel 137"/>
+    <w:qFormat/>
+    <w:rPr>
+      <w:rFonts w:cs="Wingdings"/>
+    </w:rPr>
+  </w:style>
+  <w:style w:type="character" w:styleId="ListLabel138">
+    <w:name w:val="ListLabel 138"/>
+    <w:qFormat/>
+    <w:rPr>
+      <w:rFonts w:ascii="Arial" w:hAnsi="Arial" w:cs="Symbol"/>
+      <w:sz w:val="24"/>
+    </w:rPr>
+  </w:style>
+  <w:style w:type="character" w:styleId="ListLabel139">
+    <w:name w:val="ListLabel 139"/>
+    <w:qFormat/>
+    <w:rPr>
+      <w:rFonts w:cs="OpenSymbol"/>
+    </w:rPr>
+  </w:style>
+  <w:style w:type="character" w:styleId="ListLabel140">
+    <w:name w:val="ListLabel 140"/>
+    <w:qFormat/>
+    <w:rPr>
+      <w:rFonts w:cs="Wingdings"/>
+    </w:rPr>
+  </w:style>
+  <w:style w:type="character" w:styleId="ListLabel141">
+    <w:name w:val="ListLabel 141"/>
+    <w:qFormat/>
+    <w:rPr>
+      <w:rFonts w:cs="Symbol"/>
+    </w:rPr>
+  </w:style>
+  <w:style w:type="character" w:styleId="ListLabel142">
+    <w:name w:val="ListLabel 142"/>
+    <w:qFormat/>
+    <w:rPr>
+      <w:rFonts w:cs="OpenSymbol"/>
+    </w:rPr>
+  </w:style>
+  <w:style w:type="character" w:styleId="ListLabel143">
+    <w:name w:val="ListLabel 143"/>
+    <w:qFormat/>
+    <w:rPr>
+      <w:rFonts w:cs="Wingdings"/>
+    </w:rPr>
+  </w:style>
+  <w:style w:type="character" w:styleId="ListLabel144">
+    <w:name w:val="ListLabel 144"/>
+    <w:qFormat/>
+    <w:rPr>
+      <w:rFonts w:cs="Symbol"/>
+    </w:rPr>
+  </w:style>
+  <w:style w:type="character" w:styleId="ListLabel145">
+    <w:name w:val="ListLabel 145"/>
+    <w:qFormat/>
+    <w:rPr>
+      <w:rFonts w:cs="OpenSymbol"/>
+    </w:rPr>
+  </w:style>
+  <w:style w:type="character" w:styleId="ListLabel146">
+    <w:name w:val="ListLabel 146"/>
+    <w:qFormat/>
+    <w:rPr>
+      <w:rFonts w:cs="Wingdings"/>
+    </w:rPr>
+  </w:style>
+  <w:style w:type="character" w:styleId="ListLabel147">
+    <w:name w:val="ListLabel 147"/>
+    <w:qFormat/>
+    <w:rPr>
+      <w:rFonts w:cs="OpenSymbol"/>
+    </w:rPr>
+  </w:style>
+  <w:style w:type="character" w:styleId="ListLabel148">
+    <w:name w:val="ListLabel 148"/>
+    <w:qFormat/>
+    <w:rPr>
+      <w:rFonts w:cs="OpenSymbol"/>
+    </w:rPr>
+  </w:style>
+  <w:style w:type="character" w:styleId="ListLabel149">
+    <w:name w:val="ListLabel 149"/>
+    <w:qFormat/>
+    <w:rPr>
+      <w:rFonts w:cs="Cambria"/>
+      <w:w w:val="133"/>
+      <w:sz w:val="28"/>
+      <w:szCs w:val="32"/>
+    </w:rPr>
+  </w:style>
+  <w:style w:type="character" w:styleId="ListLabel150">
+    <w:name w:val="ListLabel 150"/>
+    <w:qFormat/>
+    <w:rPr>
+      <w:rFonts w:cs="OpenSymbol"/>
+      <w:spacing w:val="-74"/>
+      <w:w w:val="92"/>
+      <w:sz w:val="28"/>
+      <w:szCs w:val="32"/>
+    </w:rPr>
+  </w:style>
+  <w:style w:type="character" w:styleId="ListLabel151">
+    <w:name w:val="ListLabel 151"/>
+    <w:qFormat/>
+    <w:rPr>
+      <w:rFonts w:cs="Symbol"/>
+    </w:rPr>
+  </w:style>
+  <w:style w:type="character" w:styleId="ListLabel152">
+    <w:name w:val="ListLabel 152"/>
+    <w:qFormat/>
+    <w:rPr>
+      <w:rFonts w:cs="Symbol"/>
+    </w:rPr>
+  </w:style>
+  <w:style w:type="character" w:styleId="ListLabel153">
+    <w:name w:val="ListLabel 153"/>
+    <w:qFormat/>
+    <w:rPr>
+      <w:rFonts w:cs="Symbol"/>
+    </w:rPr>
+  </w:style>
+  <w:style w:type="character" w:styleId="ListLabel154">
+    <w:name w:val="ListLabel 154"/>
+    <w:qFormat/>
+    <w:rPr>
+      <w:rFonts w:cs="Symbol"/>
+    </w:rPr>
+  </w:style>
+  <w:style w:type="character" w:styleId="ListLabel155">
+    <w:name w:val="ListLabel 155"/>
+    <w:qFormat/>
+    <w:rPr>
+      <w:rFonts w:cs="Symbol"/>
+    </w:rPr>
+  </w:style>
+  <w:style w:type="character" w:styleId="ListLabel156">
+    <w:name w:val="ListLabel 156"/>
+    <w:qFormat/>
+    <w:rPr>
+      <w:rFonts w:cs="OpenSymbol"/>
+      <w:b w:val="false"/>
+      <w:sz w:val="24"/>
+    </w:rPr>
+  </w:style>
+  <w:style w:type="character" w:styleId="ListLabel157">
+    <w:name w:val="ListLabel 157"/>
+    <w:qFormat/>
+    <w:rPr>
+      <w:rFonts w:cs="OpenSymbol"/>
+    </w:rPr>
+  </w:style>
+  <w:style w:type="character" w:styleId="ListLabel158">
+    <w:name w:val="ListLabel 158"/>
+    <w:qFormat/>
+    <w:rPr>
+      <w:rFonts w:cs="OpenSymbol"/>
+    </w:rPr>
+  </w:style>
+  <w:style w:type="character" w:styleId="ListLabel159">
+    <w:name w:val="ListLabel 159"/>
+    <w:qFormat/>
+    <w:rPr>
+      <w:rFonts w:cs="OpenSymbol"/>
+    </w:rPr>
+  </w:style>
+  <w:style w:type="character" w:styleId="ListLabel160">
+    <w:name w:val="ListLabel 160"/>
+    <w:qFormat/>
+    <w:rPr>
+      <w:rFonts w:cs="OpenSymbol"/>
+    </w:rPr>
+  </w:style>
+  <w:style w:type="character" w:styleId="ListLabel161">
+    <w:name w:val="ListLabel 161"/>
+    <w:qFormat/>
+    <w:rPr>
+      <w:rFonts w:cs="OpenSymbol"/>
+    </w:rPr>
+  </w:style>
+  <w:style w:type="character" w:styleId="ListLabel162">
+    <w:name w:val="ListLabel 162"/>
+    <w:qFormat/>
+    <w:rPr>
+      <w:rFonts w:cs="OpenSymbol"/>
+    </w:rPr>
+  </w:style>
+  <w:style w:type="character" w:styleId="ListLabel163">
+    <w:name w:val="ListLabel 163"/>
+    <w:qFormat/>
+    <w:rPr>
+      <w:rFonts w:cs="OpenSymbol"/>
+    </w:rPr>
+  </w:style>
+  <w:style w:type="character" w:styleId="ListLabel164">
+    <w:name w:val="ListLabel 164"/>
+    <w:qFormat/>
+    <w:rPr>
+      <w:rFonts w:cs="OpenSymbol"/>
+    </w:rPr>
+  </w:style>
+  <w:style w:type="character" w:styleId="ListLabel165">
+    <w:name w:val="ListLabel 165"/>
+    <w:qFormat/>
+    <w:rPr>
+      <w:rFonts w:cs="Cambria"/>
+      <w:w w:val="133"/>
+      <w:sz w:val="28"/>
+      <w:szCs w:val="32"/>
+    </w:rPr>
+  </w:style>
+  <w:style w:type="character" w:styleId="ListLabel166">
+    <w:name w:val="ListLabel 166"/>
+    <w:qFormat/>
+    <w:rPr>
+      <w:rFonts w:cs="OpenSymbol"/>
+      <w:spacing w:val="-74"/>
+      <w:w w:val="92"/>
+      <w:sz w:val="28"/>
+      <w:szCs w:val="32"/>
+    </w:rPr>
+  </w:style>
+  <w:style w:type="character" w:styleId="ListLabel167">
+    <w:name w:val="ListLabel 167"/>
+    <w:qFormat/>
+    <w:rPr>
+      <w:rFonts w:cs="Symbol"/>
+    </w:rPr>
+  </w:style>
+  <w:style w:type="character" w:styleId="ListLabel168">
+    <w:name w:val="ListLabel 168"/>
+    <w:qFormat/>
+    <w:rPr>
+      <w:rFonts w:cs="Symbol"/>
+    </w:rPr>
+  </w:style>
+  <w:style w:type="character" w:styleId="ListLabel169">
+    <w:name w:val="ListLabel 169"/>
+    <w:qFormat/>
+    <w:rPr>
+      <w:rFonts w:cs="Symbol"/>
+    </w:rPr>
+  </w:style>
+  <w:style w:type="character" w:styleId="ListLabel170">
+    <w:name w:val="ListLabel 170"/>
+    <w:qFormat/>
+    <w:rPr>
+      <w:rFonts w:cs="Symbol"/>
+    </w:rPr>
+  </w:style>
+  <w:style w:type="character" w:styleId="ListLabel171">
+    <w:name w:val="ListLabel 171"/>
+    <w:qFormat/>
+    <w:rPr>
+      <w:rFonts w:cs="Symbol"/>
+    </w:rPr>
+  </w:style>
+  <w:style w:type="character" w:styleId="ListLabel172">
+    <w:name w:val="ListLabel 172"/>
+    <w:qFormat/>
+    <w:rPr>
+      <w:rFonts w:cs="Symbol"/>
+    </w:rPr>
+  </w:style>
+  <w:style w:type="character" w:styleId="ListLabel173">
+    <w:name w:val="ListLabel 173"/>
+    <w:qFormat/>
+    <w:rPr>
+      <w:rFonts w:cs="Symbol"/>
+    </w:rPr>
+  </w:style>
+  <w:style w:type="character" w:styleId="ListLabel174">
+    <w:name w:val="ListLabel 174"/>
+    <w:qFormat/>
+    <w:rPr>
+      <w:rFonts w:cs="OpenSymbol"/>
+      <w:b w:val="false"/>
+      <w:sz w:val="24"/>
+    </w:rPr>
+  </w:style>
+  <w:style w:type="character" w:styleId="ListLabel175">
+    <w:name w:val="ListLabel 175"/>
+    <w:qFormat/>
+    <w:rPr>
+      <w:rFonts w:cs="OpenSymbol"/>
+    </w:rPr>
+  </w:style>
+  <w:style w:type="character" w:styleId="ListLabel176">
+    <w:name w:val="ListLabel 176"/>
+    <w:qFormat/>
+    <w:rPr>
+      <w:rFonts w:cs="OpenSymbol"/>
+    </w:rPr>
+  </w:style>
+  <w:style w:type="character" w:styleId="ListLabel177">
+    <w:name w:val="ListLabel 177"/>
+    <w:qFormat/>
+    <w:rPr>
+      <w:rFonts w:cs="OpenSymbol"/>
+    </w:rPr>
+  </w:style>
+  <w:style w:type="character" w:styleId="ListLabel178">
+    <w:name w:val="ListLabel 178"/>
+    <w:qFormat/>
+    <w:rPr>
+      <w:rFonts w:cs="OpenSymbol"/>
+    </w:rPr>
+  </w:style>
+  <w:style w:type="character" w:styleId="ListLabel179">
+    <w:name w:val="ListLabel 179"/>
+    <w:qFormat/>
+    <w:rPr>
+      <w:rFonts w:cs="OpenSymbol"/>
+    </w:rPr>
+  </w:style>
+  <w:style w:type="character" w:styleId="ListLabel180">
+    <w:name w:val="ListLabel 180"/>
+    <w:qFormat/>
+    <w:rPr>
+      <w:rFonts w:cs="OpenSymbol"/>
+    </w:rPr>
+  </w:style>
+  <w:style w:type="character" w:styleId="ListLabel181">
+    <w:name w:val="ListLabel 181"/>
+    <w:qFormat/>
+    <w:rPr>
+      <w:rFonts w:cs="OpenSymbol"/>
+    </w:rPr>
+  </w:style>
+  <w:style w:type="character" w:styleId="ListLabel182">
+    <w:name w:val="ListLabel 182"/>
+    <w:qFormat/>
+    <w:rPr>
+      <w:rFonts w:cs="OpenSymbol"/>
+    </w:rPr>
+  </w:style>
+  <w:style w:type="character" w:styleId="ListLabel183">
+    <w:name w:val="ListLabel 183"/>
+    <w:qFormat/>
+    <w:rPr>
+      <w:rFonts w:cs="OpenSymbol"/>
+      <w:b w:val="false"/>
+      <w:sz w:val="24"/>
+    </w:rPr>
+  </w:style>
+  <w:style w:type="character" w:styleId="ListLabel184">
+    <w:name w:val="ListLabel 184"/>
+    <w:qFormat/>
+    <w:rPr>
+      <w:rFonts w:ascii="Arial" w:hAnsi="Arial" w:cs="OpenSymbol"/>
+    </w:rPr>
+  </w:style>
+  <w:style w:type="character" w:styleId="ListLabel185">
+    <w:name w:val="ListLabel 185"/>
+    <w:qFormat/>
+    <w:rPr>
+      <w:rFonts w:cs="OpenSymbol"/>
+    </w:rPr>
+  </w:style>
+  <w:style w:type="character" w:styleId="ListLabel186">
+    <w:name w:val="ListLabel 186"/>
+    <w:qFormat/>
+    <w:rPr>
+      <w:rFonts w:cs="OpenSymbol"/>
+    </w:rPr>
+  </w:style>
+  <w:style w:type="character" w:styleId="ListLabel187">
+    <w:name w:val="ListLabel 187"/>
+    <w:qFormat/>
+    <w:rPr>
+      <w:rFonts w:cs="OpenSymbol"/>
+    </w:rPr>
+  </w:style>
+  <w:style w:type="character" w:styleId="ListLabel188">
+    <w:name w:val="ListLabel 188"/>
+    <w:qFormat/>
+    <w:rPr>
+      <w:rFonts w:cs="OpenSymbol"/>
+    </w:rPr>
+  </w:style>
+  <w:style w:type="character" w:styleId="ListLabel189">
+    <w:name w:val="ListLabel 189"/>
+    <w:qFormat/>
+    <w:rPr>
+      <w:rFonts w:cs="OpenSymbol"/>
+    </w:rPr>
+  </w:style>
+  <w:style w:type="character" w:styleId="ListLabel190">
+    <w:name w:val="ListLabel 190"/>
+    <w:qFormat/>
+    <w:rPr>
+      <w:rFonts w:cs="OpenSymbol"/>
+    </w:rPr>
+  </w:style>
+  <w:style w:type="character" w:styleId="ListLabel191">
+    <w:name w:val="ListLabel 191"/>
+    <w:qFormat/>
+    <w:rPr>
+      <w:rFonts w:cs="OpenSymbol"/>
+    </w:rPr>
+  </w:style>
+  <w:style w:type="character" w:styleId="ListLabel192">
+    <w:name w:val="ListLabel 192"/>
+    <w:qFormat/>
+    <w:rPr>
+      <w:rFonts w:ascii="Arial" w:hAnsi="Arial" w:cs="OpenSymbol"/>
+      <w:b w:val="false"/>
+      <w:sz w:val="24"/>
+    </w:rPr>
+  </w:style>
+  <w:style w:type="character" w:styleId="ListLabel193">
+    <w:name w:val="ListLabel 193"/>
+    <w:qFormat/>
+    <w:rPr>
+      <w:rFonts w:ascii="Arial" w:hAnsi="Arial" w:cs="OpenSymbol"/>
+    </w:rPr>
+  </w:style>
+  <w:style w:type="character" w:styleId="ListLabel194">
+    <w:name w:val="ListLabel 194"/>
+    <w:qFormat/>
+    <w:rPr>
+      <w:rFonts w:cs="OpenSymbol"/>
+    </w:rPr>
+  </w:style>
+  <w:style w:type="character" w:styleId="ListLabel195">
+    <w:name w:val="ListLabel 195"/>
+    <w:qFormat/>
+    <w:rPr>
+      <w:rFonts w:cs="OpenSymbol"/>
+    </w:rPr>
+  </w:style>
+  <w:style w:type="character" w:styleId="ListLabel196">
+    <w:name w:val="ListLabel 196"/>
+    <w:qFormat/>
+    <w:rPr>
+      <w:rFonts w:cs="OpenSymbol"/>
+    </w:rPr>
+  </w:style>
+  <w:style w:type="character" w:styleId="ListLabel197">
+    <w:name w:val="ListLabel 197"/>
+    <w:qFormat/>
+    <w:rPr>
+      <w:rFonts w:cs="OpenSymbol"/>
+    </w:rPr>
+  </w:style>
+  <w:style w:type="character" w:styleId="ListLabel198">
+    <w:name w:val="ListLabel 198"/>
+    <w:qFormat/>
+    <w:rPr>
+      <w:rFonts w:cs="OpenSymbol"/>
+    </w:rPr>
+  </w:style>
+  <w:style w:type="character" w:styleId="ListLabel199">
+    <w:name w:val="ListLabel 199"/>
+    <w:qFormat/>
+    <w:rPr>
+      <w:rFonts w:cs="OpenSymbol"/>
+    </w:rPr>
+  </w:style>
+  <w:style w:type="character" w:styleId="ListLabel200">
+    <w:name w:val="ListLabel 200"/>
+    <w:qFormat/>
+    <w:rPr>
+      <w:rFonts w:cs="OpenSymbol"/>
+    </w:rPr>
+  </w:style>
+  <w:style w:type="character" w:styleId="ListLabel201">
+    <w:name w:val="ListLabel 201"/>
+    <w:qFormat/>
+    <w:rPr>
+      <w:rFonts w:cs="Symbol"/>
+    </w:rPr>
+  </w:style>
+  <w:style w:type="character" w:styleId="ListLabel202">
+    <w:name w:val="ListLabel 202"/>
+    <w:qFormat/>
+    <w:rPr>
+      <w:rFonts w:cs="Symbol"/>
+    </w:rPr>
+  </w:style>
+  <w:style w:type="character" w:styleId="ListLabel203">
+    <w:name w:val="ListLabel 203"/>
+    <w:qFormat/>
+    <w:rPr>
+      <w:rFonts w:cs="Wingdings"/>
+    </w:rPr>
+  </w:style>
+  <w:style w:type="character" w:styleId="ListLabel204">
+    <w:name w:val="ListLabel 204"/>
+    <w:qFormat/>
+    <w:rPr>
+      <w:rFonts w:cs="Symbol"/>
+    </w:rPr>
+  </w:style>
+  <w:style w:type="character" w:styleId="ListLabel205">
+    <w:name w:val="ListLabel 205"/>
+    <w:qFormat/>
+    <w:rPr>
+      <w:rFonts w:cs="Symbol"/>
+    </w:rPr>
+  </w:style>
+  <w:style w:type="character" w:styleId="ListLabel206">
+    <w:name w:val="ListLabel 206"/>
+    <w:qFormat/>
+    <w:rPr>
+      <w:rFonts w:cs="Wingdings"/>
+    </w:rPr>
+  </w:style>
+  <w:style w:type="character" w:styleId="ListLabel207">
+    <w:name w:val="ListLabel 207"/>
+    <w:qFormat/>
+    <w:rPr>
+      <w:rFonts w:cs="Symbol"/>
+    </w:rPr>
+  </w:style>
+  <w:style w:type="character" w:styleId="ListLabel208">
+    <w:name w:val="ListLabel 208"/>
+    <w:qFormat/>
+    <w:rPr>
+      <w:rFonts w:cs="OpenSymbol"/>
+      <w:b w:val="false"/>
+      <w:sz w:val="24"/>
+    </w:rPr>
+  </w:style>
+  <w:style w:type="character" w:styleId="ListLabel209">
+    <w:name w:val="ListLabel 209"/>
+    <w:qFormat/>
+    <w:rPr>
+      <w:rFonts w:cs="Wingdings"/>
+    </w:rPr>
+  </w:style>
+  <w:style w:type="character" w:styleId="ListLabel210">
+    <w:name w:val="ListLabel 210"/>
+    <w:qFormat/>
+    <w:rPr>
+      <w:rFonts w:ascii="Arial" w:hAnsi="Arial" w:cs="Symbol"/>
+      <w:sz w:val="24"/>
+    </w:rPr>
+  </w:style>
+  <w:style w:type="character" w:styleId="ListLabel211">
+    <w:name w:val="ListLabel 211"/>
+    <w:qFormat/>
+    <w:rPr>
+      <w:rFonts w:cs="OpenSymbol"/>
+    </w:rPr>
+  </w:style>
+  <w:style w:type="character" w:styleId="ListLabel212">
+    <w:name w:val="ListLabel 212"/>
+    <w:qFormat/>
+    <w:rPr>
+      <w:rFonts w:cs="Wingdings"/>
+    </w:rPr>
+  </w:style>
+  <w:style w:type="character" w:styleId="ListLabel213">
+    <w:name w:val="ListLabel 213"/>
+    <w:qFormat/>
+    <w:rPr>
+      <w:rFonts w:cs="Symbol"/>
+    </w:rPr>
+  </w:style>
+  <w:style w:type="character" w:styleId="ListLabel214">
+    <w:name w:val="ListLabel 214"/>
+    <w:qFormat/>
+    <w:rPr>
+      <w:rFonts w:cs="OpenSymbol"/>
+    </w:rPr>
+  </w:style>
+  <w:style w:type="character" w:styleId="ListLabel215">
+    <w:name w:val="ListLabel 215"/>
+    <w:qFormat/>
+    <w:rPr>
+      <w:rFonts w:cs="Wingdings"/>
+    </w:rPr>
+  </w:style>
+  <w:style w:type="character" w:styleId="ListLabel216">
+    <w:name w:val="ListLabel 216"/>
+    <w:qFormat/>
+    <w:rPr>
+      <w:rFonts w:cs="Symbol"/>
+    </w:rPr>
+  </w:style>
+  <w:style w:type="character" w:styleId="ListLabel217">
+    <w:name w:val="ListLabel 217"/>
+    <w:qFormat/>
+    <w:rPr>
+      <w:rFonts w:cs="OpenSymbol"/>
+    </w:rPr>
+  </w:style>
+  <w:style w:type="character" w:styleId="ListLabel218">
+    <w:name w:val="ListLabel 218"/>
+    <w:qFormat/>
+    <w:rPr>
+      <w:rFonts w:cs="Wingdings"/>
+    </w:rPr>
+  </w:style>
+  <w:style w:type="character" w:styleId="ListLabel219">
+    <w:name w:val="ListLabel 219"/>
+    <w:qFormat/>
+    <w:rPr>
+      <w:rFonts w:cs="OpenSymbol"/>
+    </w:rPr>
+  </w:style>
+  <w:style w:type="character" w:styleId="ListLabel220">
+    <w:name w:val="ListLabel 220"/>
+    <w:qFormat/>
+    <w:rPr>
+      <w:rFonts w:cs="OpenSymbol"/>
+    </w:rPr>
+  </w:style>
+  <w:style w:type="character" w:styleId="ListLabel221">
+    <w:name w:val="ListLabel 221"/>
+    <w:qFormat/>
+    <w:rPr>
+      <w:rFonts w:cs="Cambria"/>
+      <w:w w:val="133"/>
+      <w:sz w:val="28"/>
+      <w:szCs w:val="32"/>
+    </w:rPr>
+  </w:style>
+  <w:style w:type="character" w:styleId="ListLabel222">
+    <w:name w:val="ListLabel 222"/>
+    <w:qFormat/>
+    <w:rPr>
+      <w:rFonts w:cs="OpenSymbol"/>
+      <w:spacing w:val="-74"/>
+      <w:w w:val="92"/>
+      <w:sz w:val="28"/>
+      <w:szCs w:val="32"/>
+    </w:rPr>
+  </w:style>
+  <w:style w:type="character" w:styleId="ListLabel223">
+    <w:name w:val="ListLabel 223"/>
+    <w:qFormat/>
+    <w:rPr>
+      <w:rFonts w:cs="Symbol"/>
+    </w:rPr>
+  </w:style>
+  <w:style w:type="character" w:styleId="ListLabel224">
+    <w:name w:val="ListLabel 224"/>
+    <w:qFormat/>
+    <w:rPr>
+      <w:rFonts w:cs="Symbol"/>
+    </w:rPr>
+  </w:style>
+  <w:style w:type="character" w:styleId="ListLabel225">
+    <w:name w:val="ListLabel 225"/>
+    <w:qFormat/>
+    <w:rPr>
+      <w:rFonts w:cs="Symbol"/>
+    </w:rPr>
+  </w:style>
+  <w:style w:type="character" w:styleId="ListLabel226">
+    <w:name w:val="ListLabel 226"/>
+    <w:qFormat/>
+    <w:rPr>
+      <w:rFonts w:cs="Symbol"/>
+    </w:rPr>
+  </w:style>
+  <w:style w:type="character" w:styleId="ListLabel227">
+    <w:name w:val="ListLabel 227"/>
+    <w:qFormat/>
+    <w:rPr>
+      <w:rFonts w:cs="Symbol"/>
+    </w:rPr>
+  </w:style>
+  <w:style w:type="character" w:styleId="ListLabel228">
+    <w:name w:val="ListLabel 228"/>
+    <w:qFormat/>
+    <w:rPr>
+      <w:rFonts w:cs="OpenSymbol"/>
+      <w:b w:val="false"/>
+      <w:sz w:val="24"/>
+    </w:rPr>
+  </w:style>
+  <w:style w:type="character" w:styleId="ListLabel229">
+    <w:name w:val="ListLabel 229"/>
+    <w:qFormat/>
+    <w:rPr>
+      <w:rFonts w:cs="OpenSymbol"/>
+    </w:rPr>
+  </w:style>
+  <w:style w:type="character" w:styleId="ListLabel230">
+    <w:name w:val="ListLabel 230"/>
+    <w:qFormat/>
+    <w:rPr>
+      <w:rFonts w:cs="OpenSymbol"/>
+    </w:rPr>
+  </w:style>
+  <w:style w:type="character" w:styleId="ListLabel231">
+    <w:name w:val="ListLabel 231"/>
+    <w:qFormat/>
+    <w:rPr>
+      <w:rFonts w:cs="OpenSymbol"/>
+    </w:rPr>
+  </w:style>
+  <w:style w:type="character" w:styleId="ListLabel232">
+    <w:name w:val="ListLabel 232"/>
+    <w:qFormat/>
+    <w:rPr>
+      <w:rFonts w:cs="OpenSymbol"/>
+    </w:rPr>
+  </w:style>
+  <w:style w:type="character" w:styleId="ListLabel233">
+    <w:name w:val="ListLabel 233"/>
+    <w:qFormat/>
+    <w:rPr>
+      <w:rFonts w:cs="OpenSymbol"/>
+    </w:rPr>
+  </w:style>
+  <w:style w:type="character" w:styleId="ListLabel234">
+    <w:name w:val="ListLabel 234"/>
+    <w:qFormat/>
+    <w:rPr>
+      <w:rFonts w:cs="OpenSymbol"/>
+    </w:rPr>
+  </w:style>
+  <w:style w:type="character" w:styleId="ListLabel235">
+    <w:name w:val="ListLabel 235"/>
+    <w:qFormat/>
+    <w:rPr>
+      <w:rFonts w:cs="OpenSymbol"/>
+    </w:rPr>
+  </w:style>
+  <w:style w:type="character" w:styleId="ListLabel236">
+    <w:name w:val="ListLabel 236"/>
+    <w:qFormat/>
+    <w:rPr>
+      <w:rFonts w:cs="OpenSymbol"/>
+    </w:rPr>
+  </w:style>
   <w:style w:type="paragraph" w:styleId="Heading">
     <w:name w:val="Heading"/>
     <w:basedOn w:val="Normal"/>

</xml_diff>

<commit_message>
explanation of switch added
</commit_message>
<xml_diff>
--- a/CTF Project.docx
+++ b/CTF Project.docx
@@ -343,6 +343,54 @@
           <w:szCs w:val="38"/>
         </w:rPr>
         <w:t>Team Members:</w:t>
+      </w:r>
+    </w:p>
+    <w:p>
+      <w:pPr>
+        <w:pStyle w:val="Normal"/>
+        <w:ind w:left="2880" w:hanging="0"/>
+        <w:rPr>
+          <w:rFonts w:ascii="Times New Roman" w:hAnsi="Times New Roman" w:cs="Times New Roman"/>
+          <w:b/>
+          <w:b/>
+          <w:sz w:val="38"/>
+          <w:szCs w:val="38"/>
+        </w:rPr>
+      </w:pPr>
+      <w:r>
+        <w:rPr/>
+      </w:r>
+    </w:p>
+    <w:p>
+      <w:pPr>
+        <w:pStyle w:val="Normal"/>
+        <w:ind w:left="2880" w:hanging="0"/>
+        <w:rPr>
+          <w:rFonts w:ascii="Times New Roman" w:hAnsi="Times New Roman" w:cs="Times New Roman"/>
+          <w:b/>
+          <w:b/>
+          <w:sz w:val="38"/>
+          <w:szCs w:val="38"/>
+        </w:rPr>
+      </w:pPr>
+      <w:r>
+        <w:rPr/>
+      </w:r>
+    </w:p>
+    <w:p>
+      <w:pPr>
+        <w:pStyle w:val="Normal"/>
+        <w:ind w:left="2880" w:hanging="0"/>
+        <w:rPr>
+          <w:rFonts w:ascii="Times New Roman" w:hAnsi="Times New Roman" w:cs="Times New Roman"/>
+          <w:b/>
+          <w:b/>
+          <w:sz w:val="38"/>
+          <w:szCs w:val="38"/>
+        </w:rPr>
+      </w:pPr>
+      <w:r>
+        <w:rPr/>
       </w:r>
     </w:p>
     <w:tbl>
@@ -677,15 +725,99 @@
       <w:pPr>
         <w:pStyle w:val="Normal"/>
         <w:ind w:left="2880" w:firstLine="720"/>
-        <w:rPr/>
-      </w:pPr>
-      <w:r>
-        <w:rPr>
-          <w:rFonts w:cs="Times New Roman" w:ascii="Times New Roman" w:hAnsi="Times New Roman"/>
+        <w:rPr>
+          <w:rFonts w:ascii="Times New Roman" w:hAnsi="Times New Roman" w:cs="Times New Roman"/>
+          <w:b/>
           <w:b/>
           <w:sz w:val="38"/>
           <w:szCs w:val="38"/>
         </w:rPr>
+      </w:pPr>
+      <w:r>
+        <w:rPr>
+          <w:rFonts w:cs="Times New Roman" w:ascii="Times New Roman" w:hAnsi="Times New Roman"/>
+          <w:b/>
+          <w:sz w:val="38"/>
+          <w:szCs w:val="38"/>
+        </w:rPr>
+      </w:r>
+    </w:p>
+    <w:p>
+      <w:pPr>
+        <w:pStyle w:val="Normal"/>
+        <w:ind w:left="2880" w:firstLine="720"/>
+        <w:rPr>
+          <w:rFonts w:ascii="Times New Roman" w:hAnsi="Times New Roman" w:cs="Times New Roman"/>
+          <w:b/>
+          <w:b/>
+          <w:sz w:val="38"/>
+          <w:szCs w:val="38"/>
+        </w:rPr>
+      </w:pPr>
+      <w:r>
+        <w:rPr>
+          <w:rFonts w:cs="Times New Roman" w:ascii="Times New Roman" w:hAnsi="Times New Roman"/>
+          <w:b/>
+          <w:sz w:val="38"/>
+          <w:szCs w:val="38"/>
+        </w:rPr>
+      </w:r>
+    </w:p>
+    <w:p>
+      <w:pPr>
+        <w:pStyle w:val="Normal"/>
+        <w:ind w:left="2880" w:firstLine="720"/>
+        <w:rPr>
+          <w:rFonts w:ascii="Times New Roman" w:hAnsi="Times New Roman" w:cs="Times New Roman"/>
+          <w:b/>
+          <w:b/>
+          <w:sz w:val="38"/>
+          <w:szCs w:val="38"/>
+        </w:rPr>
+      </w:pPr>
+      <w:r>
+        <w:rPr>
+          <w:rFonts w:cs="Times New Roman" w:ascii="Times New Roman" w:hAnsi="Times New Roman"/>
+          <w:b/>
+          <w:sz w:val="38"/>
+          <w:szCs w:val="38"/>
+        </w:rPr>
+      </w:r>
+    </w:p>
+    <w:p>
+      <w:pPr>
+        <w:pStyle w:val="Normal"/>
+        <w:ind w:left="2880" w:firstLine="720"/>
+        <w:rPr>
+          <w:rFonts w:ascii="Times New Roman" w:hAnsi="Times New Roman" w:cs="Times New Roman"/>
+          <w:b/>
+          <w:b/>
+          <w:sz w:val="38"/>
+          <w:szCs w:val="38"/>
+        </w:rPr>
+      </w:pPr>
+      <w:r>
+        <w:rPr>
+          <w:rFonts w:cs="Times New Roman" w:ascii="Times New Roman" w:hAnsi="Times New Roman"/>
+          <w:b/>
+          <w:sz w:val="38"/>
+          <w:szCs w:val="38"/>
+        </w:rPr>
+      </w:r>
+    </w:p>
+    <w:p>
+      <w:pPr>
+        <w:pStyle w:val="Normal"/>
+        <w:ind w:left="2880" w:firstLine="720"/>
+        <w:rPr/>
+      </w:pPr>
+      <w:r>
+        <w:rPr>
+          <w:rFonts w:cs="Times New Roman" w:ascii="Times New Roman" w:hAnsi="Times New Roman"/>
+          <w:b/>
+          <w:sz w:val="38"/>
+          <w:szCs w:val="38"/>
+        </w:rPr>
         <w:t>Supervisor: Prof. Ranjan Bose</w:t>
       </w:r>
       <w:r>
@@ -696,7 +828,7 @@
       <w:pPr>
         <w:pStyle w:val="Normal"/>
         <w:spacing w:before="0" w:after="489"/>
-        <w:ind w:left="1106" w:hanging="10"/>
+        <w:ind w:hanging="0"/>
         <w:jc w:val="center"/>
         <w:rPr/>
       </w:pPr>
@@ -1540,10 +1672,10 @@
         <w:pStyle w:val="Normal"/>
         <w:numPr>
           <w:ilvl w:val="0"/>
-          <w:numId w:val="2"/>
+          <w:numId w:val="0"/>
         </w:numPr>
         <w:spacing w:lineRule="auto" w:line="264" w:before="0" w:after="318"/>
-        <w:ind w:left="836" w:right="108" w:hanging="360"/>
+        <w:ind w:left="1196" w:right="108" w:hanging="0"/>
         <w:jc w:val="both"/>
         <w:rPr/>
       </w:pPr>
@@ -1873,11 +2005,10 @@
       <w:pPr>
         <w:pStyle w:val="Normal"/>
         <w:numPr>
-          <w:ilvl w:val="1"/>
-          <w:numId w:val="3"/>
+          <w:ilvl w:val="0"/>
+          <w:numId w:val="13"/>
         </w:numPr>
         <w:spacing w:lineRule="auto" w:line="264" w:before="0" w:after="96"/>
-        <w:ind w:left="836" w:right="108" w:hanging="360"/>
         <w:jc w:val="both"/>
         <w:rPr/>
       </w:pPr>
@@ -1894,11 +2025,10 @@
       <w:pPr>
         <w:pStyle w:val="Normal"/>
         <w:numPr>
-          <w:ilvl w:val="1"/>
-          <w:numId w:val="3"/>
+          <w:ilvl w:val="0"/>
+          <w:numId w:val="13"/>
         </w:numPr>
-        <w:spacing w:lineRule="auto" w:line="264" w:before="0" w:after="20"/>
-        <w:ind w:left="836" w:right="108" w:hanging="360"/>
+        <w:spacing w:lineRule="auto" w:line="264" w:before="0" w:after="96"/>
         <w:jc w:val="both"/>
         <w:rPr/>
       </w:pPr>
@@ -1915,11 +2045,10 @@
       <w:pPr>
         <w:pStyle w:val="Normal"/>
         <w:numPr>
-          <w:ilvl w:val="1"/>
-          <w:numId w:val="3"/>
+          <w:ilvl w:val="0"/>
+          <w:numId w:val="13"/>
         </w:numPr>
-        <w:spacing w:lineRule="auto" w:line="264" w:before="0" w:after="20"/>
-        <w:ind w:left="836" w:right="108" w:hanging="360"/>
+        <w:spacing w:lineRule="auto" w:line="264" w:before="0" w:after="96"/>
         <w:jc w:val="both"/>
         <w:rPr/>
       </w:pPr>
@@ -1936,11 +2065,10 @@
       <w:pPr>
         <w:pStyle w:val="Normal"/>
         <w:numPr>
-          <w:ilvl w:val="1"/>
-          <w:numId w:val="3"/>
+          <w:ilvl w:val="0"/>
+          <w:numId w:val="13"/>
         </w:numPr>
-        <w:spacing w:lineRule="auto" w:line="264" w:before="0" w:after="318"/>
-        <w:ind w:left="836" w:right="108" w:hanging="360"/>
+        <w:spacing w:lineRule="auto" w:line="264" w:before="0" w:after="96"/>
         <w:jc w:val="both"/>
         <w:rPr/>
       </w:pPr>
@@ -1952,14 +2080,18 @@
         </w:rPr>
         <w:t xml:space="preserve">Gained vital knowledge in-built global modules like http and file system. </w:t>
       </w:r>
-      <w:r>
-        <w:rPr>
-          <w:rFonts w:eastAsia="Segoe UI Symbol" w:cs="Segoe UI Symbol" w:ascii="Segoe UI Symbol" w:hAnsi="Segoe UI Symbol"/>
-          <w:color w:val="00000A"/>
-          <w:sz w:val="28"/>
-        </w:rPr>
-        <w:t xml:space="preserve"> </w:t>
-      </w:r>
+    </w:p>
+    <w:p>
+      <w:pPr>
+        <w:pStyle w:val="Normal"/>
+        <w:numPr>
+          <w:ilvl w:val="0"/>
+          <w:numId w:val="13"/>
+        </w:numPr>
+        <w:spacing w:lineRule="auto" w:line="264" w:before="0" w:after="96"/>
+        <w:jc w:val="both"/>
+        <w:rPr/>
+      </w:pPr>
       <w:r>
         <w:rPr>
           <w:rFonts w:eastAsia="Arial" w:cs="Arial" w:ascii="Arial" w:hAnsi="Arial"/>
@@ -2752,8 +2884,9 @@
         <w:pStyle w:val="ListParagraph"/>
         <w:numPr>
           <w:ilvl w:val="0"/>
-          <w:numId w:val="8"/>
+          <w:numId w:val="0"/>
         </w:numPr>
+        <w:ind w:left="1181" w:right="0" w:hanging="0"/>
         <w:rPr>
           <w:rFonts w:ascii="Arial" w:hAnsi="Arial" w:eastAsia="Arial" w:cs="Arial"/>
           <w:color w:val="222222"/>
@@ -3733,56 +3866,6 @@
     </w:p>
     <w:p>
       <w:pPr>
-        <w:pStyle w:val="Normal"/>
-        <w:spacing w:lineRule="auto" w:line="324" w:before="0" w:after="31"/>
-        <w:ind w:left="10" w:right="322" w:hanging="10"/>
-        <w:jc w:val="both"/>
-        <w:rPr>
-          <w:rFonts w:ascii="Arial" w:hAnsi="Arial" w:eastAsia="Arial" w:cs="Arial"/>
-          <w:b/>
-          <w:b/>
-          <w:color w:val="000000" w:themeColor="text1"/>
-          <w:sz w:val="24"/>
-          <w:szCs w:val="64"/>
-        </w:rPr>
-      </w:pPr>
-      <w:r>
-        <w:rPr>
-          <w:rFonts w:eastAsia="Arial" w:cs="Arial" w:ascii="Arial" w:hAnsi="Arial"/>
-          <w:b/>
-          <w:color w:val="000000" w:themeColor="text1"/>
-          <w:sz w:val="24"/>
-          <w:szCs w:val="64"/>
-        </w:rPr>
-      </w:r>
-    </w:p>
-    <w:p>
-      <w:pPr>
-        <w:pStyle w:val="Normal"/>
-        <w:spacing w:lineRule="auto" w:line="324" w:before="0" w:after="31"/>
-        <w:ind w:left="10" w:right="322" w:hanging="10"/>
-        <w:jc w:val="both"/>
-        <w:rPr>
-          <w:rFonts w:ascii="Arial" w:hAnsi="Arial" w:eastAsia="Arial" w:cs="Arial"/>
-          <w:b/>
-          <w:b/>
-          <w:color w:val="000000" w:themeColor="text1"/>
-          <w:sz w:val="24"/>
-          <w:szCs w:val="64"/>
-        </w:rPr>
-      </w:pPr>
-      <w:r>
-        <w:rPr>
-          <w:rFonts w:eastAsia="Arial" w:cs="Arial" w:ascii="Arial" w:hAnsi="Arial"/>
-          <w:b/>
-          <w:color w:val="000000" w:themeColor="text1"/>
-          <w:sz w:val="24"/>
-          <w:szCs w:val="64"/>
-        </w:rPr>
-      </w:r>
-    </w:p>
-    <w:p>
-      <w:pPr>
         <w:sectPr>
           <w:type w:val="nextPage"/>
           <w:pgSz w:w="11906" w:h="16838"/>
@@ -3975,9 +4058,9 @@
                   <wp:posOffset>704215</wp:posOffset>
                 </wp:positionH>
                 <wp:positionV relativeFrom="paragraph">
-                  <wp:posOffset>278130</wp:posOffset>
+                  <wp:posOffset>280670</wp:posOffset>
                 </wp:positionV>
-                <wp:extent cx="4325620" cy="3810"/>
+                <wp:extent cx="4326890" cy="5080"/>
                 <wp:effectExtent l="0" t="0" r="0" b="0"/>
                 <wp:wrapTopAndBottom/>
                 <wp:docPr id="3" name="Image1"/>
@@ -3988,7 +4071,7 @@
                       <wps:spPr>
                         <a:xfrm>
                           <a:off x="0" y="0"/>
-                          <a:ext cx="4325040" cy="1800"/>
+                          <a:ext cx="4326120" cy="3240"/>
                         </a:xfrm>
                         <a:prstGeom prst="line">
                           <a:avLst/>
@@ -4015,7 +4098,7 @@
           </mc:Choice>
           <mc:Fallback>
             <w:pict>
-              <v:line id="shape_0" from="55.45pt,21.85pt" to="395.95pt,21.95pt" ID="Image1" stroked="t" style="position:absolute;mso-position-horizontal-relative:page">
+              <v:line id="shape_0" from="55.45pt,22.05pt" to="396.05pt,22.25pt" ID="Image1" stroked="t" style="position:absolute;mso-position-horizontal-relative:page">
                 <v:stroke color="#eaebee" weight="3240" joinstyle="round" endcap="flat"/>
                 <v:fill o:detectmouseclick="t" on="false"/>
               </v:line>
@@ -4152,9 +4235,9 @@
                   <wp:posOffset>704215</wp:posOffset>
                 </wp:positionH>
                 <wp:positionV relativeFrom="paragraph">
-                  <wp:posOffset>314325</wp:posOffset>
+                  <wp:posOffset>316865</wp:posOffset>
                 </wp:positionV>
-                <wp:extent cx="4244340" cy="3810"/>
+                <wp:extent cx="4245610" cy="5080"/>
                 <wp:effectExtent l="0" t="0" r="0" b="0"/>
                 <wp:wrapTopAndBottom/>
                 <wp:docPr id="4" name="Image2"/>
@@ -4165,7 +4248,7 @@
                       <wps:spPr>
                         <a:xfrm>
                           <a:off x="0" y="0"/>
-                          <a:ext cx="4243680" cy="1800"/>
+                          <a:ext cx="4245120" cy="3240"/>
                         </a:xfrm>
                         <a:prstGeom prst="line">
                           <a:avLst/>
@@ -4192,7 +4275,7 @@
           </mc:Choice>
           <mc:Fallback>
             <w:pict>
-              <v:line id="shape_0" from="55.45pt,24.7pt" to="389.55pt,24.8pt" ID="Image2" stroked="t" style="position:absolute;mso-position-horizontal-relative:page">
+              <v:line id="shape_0" from="55.45pt,24.9pt" to="389.65pt,25.1pt" ID="Image2" stroked="t" style="position:absolute;mso-position-horizontal-relative:page">
                 <v:stroke color="#eaebee" weight="3240" joinstyle="round" endcap="flat"/>
                 <v:fill o:detectmouseclick="t" on="false"/>
               </v:line>
@@ -4250,9 +4333,9 @@
                   <wp:posOffset>704215</wp:posOffset>
                 </wp:positionH>
                 <wp:positionV relativeFrom="paragraph">
-                  <wp:posOffset>334645</wp:posOffset>
+                  <wp:posOffset>337185</wp:posOffset>
                 </wp:positionV>
-                <wp:extent cx="4325620" cy="3810"/>
+                <wp:extent cx="4326890" cy="5080"/>
                 <wp:effectExtent l="0" t="0" r="0" b="0"/>
                 <wp:wrapTopAndBottom/>
                 <wp:docPr id="5" name="Image3"/>
@@ -4263,7 +4346,7 @@
                       <wps:spPr>
                         <a:xfrm>
                           <a:off x="0" y="0"/>
-                          <a:ext cx="4325040" cy="1800"/>
+                          <a:ext cx="4326120" cy="3240"/>
                         </a:xfrm>
                         <a:prstGeom prst="line">
                           <a:avLst/>
@@ -4290,7 +4373,7 @@
           </mc:Choice>
           <mc:Fallback>
             <w:pict>
-              <v:line id="shape_0" from="55.45pt,26.3pt" to="395.95pt,26.4pt" ID="Image3" stroked="t" style="position:absolute;mso-position-horizontal-relative:page">
+              <v:line id="shape_0" from="55.45pt,26.5pt" to="396.05pt,26.7pt" ID="Image3" stroked="t" style="position:absolute;mso-position-horizontal-relative:page">
                 <v:stroke color="#eaebee" weight="3240" joinstyle="round" endcap="flat"/>
                 <v:fill o:detectmouseclick="t" on="false"/>
               </v:line>
@@ -5132,9 +5215,9 @@
                   <wp:posOffset>704215</wp:posOffset>
                 </wp:positionH>
                 <wp:positionV relativeFrom="paragraph">
-                  <wp:posOffset>314325</wp:posOffset>
+                  <wp:posOffset>316865</wp:posOffset>
                 </wp:positionV>
-                <wp:extent cx="4325620" cy="3810"/>
+                <wp:extent cx="4326890" cy="5080"/>
                 <wp:effectExtent l="0" t="0" r="0" b="0"/>
                 <wp:wrapTopAndBottom/>
                 <wp:docPr id="6" name="Image4"/>
@@ -5145,7 +5228,7 @@
                       <wps:spPr>
                         <a:xfrm>
                           <a:off x="0" y="0"/>
-                          <a:ext cx="4325040" cy="1800"/>
+                          <a:ext cx="4326120" cy="3240"/>
                         </a:xfrm>
                         <a:prstGeom prst="line">
                           <a:avLst/>
@@ -5172,7 +5255,7 @@
           </mc:Choice>
           <mc:Fallback>
             <w:pict>
-              <v:line id="shape_0" from="55.45pt,24.7pt" to="395.95pt,24.8pt" ID="Image4" stroked="t" style="position:absolute;mso-position-horizontal-relative:page">
+              <v:line id="shape_0" from="55.45pt,24.9pt" to="396.05pt,25.1pt" ID="Image4" stroked="t" style="position:absolute;mso-position-horizontal-relative:page">
                 <v:stroke color="#eaebee" weight="3240" joinstyle="round" endcap="flat"/>
                 <v:fill o:detectmouseclick="t" on="false"/>
               </v:line>
@@ -5479,9 +5562,9 @@
                   <wp:posOffset>704215</wp:posOffset>
                 </wp:positionH>
                 <wp:positionV relativeFrom="paragraph">
-                  <wp:posOffset>281305</wp:posOffset>
+                  <wp:posOffset>283845</wp:posOffset>
                 </wp:positionV>
-                <wp:extent cx="4325620" cy="3810"/>
+                <wp:extent cx="4326890" cy="5080"/>
                 <wp:effectExtent l="0" t="0" r="0" b="0"/>
                 <wp:wrapTopAndBottom/>
                 <wp:docPr id="7" name="Image5"/>
@@ -5492,7 +5575,7 @@
                       <wps:spPr>
                         <a:xfrm>
                           <a:off x="0" y="0"/>
-                          <a:ext cx="4325040" cy="1800"/>
+                          <a:ext cx="4326120" cy="3240"/>
                         </a:xfrm>
                         <a:prstGeom prst="line">
                           <a:avLst/>
@@ -5519,7 +5602,7 @@
           </mc:Choice>
           <mc:Fallback>
             <w:pict>
-              <v:line id="shape_0" from="55.45pt,22.1pt" to="395.95pt,22.2pt" ID="Image5" stroked="t" style="position:absolute;mso-position-horizontal-relative:page">
+              <v:line id="shape_0" from="55.45pt,22.3pt" to="396.05pt,22.5pt" ID="Image5" stroked="t" style="position:absolute;mso-position-horizontal-relative:page">
                 <v:stroke color="#eaebee" weight="9000" joinstyle="round" endcap="flat"/>
                 <v:fill o:detectmouseclick="t" on="false"/>
               </v:line>
@@ -5804,9 +5887,9 @@
                   <wp:posOffset>704215</wp:posOffset>
                 </wp:positionH>
                 <wp:positionV relativeFrom="paragraph">
-                  <wp:posOffset>314325</wp:posOffset>
+                  <wp:posOffset>316865</wp:posOffset>
                 </wp:positionV>
-                <wp:extent cx="4244340" cy="3810"/>
+                <wp:extent cx="4245610" cy="5080"/>
                 <wp:effectExtent l="0" t="0" r="0" b="0"/>
                 <wp:wrapTopAndBottom/>
                 <wp:docPr id="8" name="Image6"/>
@@ -5817,7 +5900,7 @@
                       <wps:spPr>
                         <a:xfrm>
                           <a:off x="0" y="0"/>
-                          <a:ext cx="4243680" cy="1800"/>
+                          <a:ext cx="4245120" cy="3240"/>
                         </a:xfrm>
                         <a:prstGeom prst="line">
                           <a:avLst/>
@@ -5844,7 +5927,7 @@
           </mc:Choice>
           <mc:Fallback>
             <w:pict>
-              <v:line id="shape_0" from="55.45pt,24.7pt" to="389.55pt,24.8pt" ID="Image6" stroked="t" style="position:absolute;mso-position-horizontal-relative:page">
+              <v:line id="shape_0" from="55.45pt,24.9pt" to="389.65pt,25.1pt" ID="Image6" stroked="t" style="position:absolute;mso-position-horizontal-relative:page">
                 <v:stroke color="#eaebee" weight="9000" joinstyle="round" endcap="flat"/>
                 <v:fill o:detectmouseclick="t" on="false"/>
               </v:line>
@@ -5903,9 +5986,9 @@
                   <wp:posOffset>704215</wp:posOffset>
                 </wp:positionH>
                 <wp:positionV relativeFrom="paragraph">
-                  <wp:posOffset>335280</wp:posOffset>
+                  <wp:posOffset>337820</wp:posOffset>
                 </wp:positionV>
-                <wp:extent cx="4325620" cy="3810"/>
+                <wp:extent cx="4326890" cy="5080"/>
                 <wp:effectExtent l="0" t="0" r="0" b="0"/>
                 <wp:wrapTopAndBottom/>
                 <wp:docPr id="9" name="Image7"/>
@@ -5916,7 +5999,7 @@
                       <wps:spPr>
                         <a:xfrm>
                           <a:off x="0" y="0"/>
-                          <a:ext cx="4325040" cy="1800"/>
+                          <a:ext cx="4326120" cy="3240"/>
                         </a:xfrm>
                         <a:prstGeom prst="line">
                           <a:avLst/>
@@ -5943,7 +6026,7 @@
           </mc:Choice>
           <mc:Fallback>
             <w:pict>
-              <v:line id="shape_0" from="55.45pt,26.35pt" to="395.95pt,26.45pt" ID="Image7" stroked="t" style="position:absolute;mso-position-horizontal-relative:page">
+              <v:line id="shape_0" from="55.45pt,26.55pt" to="396.05pt,26.75pt" ID="Image7" stroked="t" style="position:absolute;mso-position-horizontal-relative:page">
                 <v:stroke color="#eaebee" weight="9000" joinstyle="round" endcap="flat"/>
                 <v:fill o:detectmouseclick="t" on="false"/>
               </v:line>
@@ -6728,9 +6811,9 @@
                   <wp:posOffset>704215</wp:posOffset>
                 </wp:positionH>
                 <wp:positionV relativeFrom="paragraph">
-                  <wp:posOffset>281305</wp:posOffset>
+                  <wp:posOffset>283845</wp:posOffset>
                 </wp:positionV>
-                <wp:extent cx="4325620" cy="3810"/>
+                <wp:extent cx="4326890" cy="5080"/>
                 <wp:effectExtent l="0" t="0" r="0" b="0"/>
                 <wp:wrapTopAndBottom/>
                 <wp:docPr id="10" name="Image8"/>
@@ -6741,7 +6824,7 @@
                       <wps:spPr>
                         <a:xfrm>
                           <a:off x="0" y="0"/>
-                          <a:ext cx="4325040" cy="1800"/>
+                          <a:ext cx="4326120" cy="3240"/>
                         </a:xfrm>
                         <a:prstGeom prst="line">
                           <a:avLst/>
@@ -6768,7 +6851,7 @@
           </mc:Choice>
           <mc:Fallback>
             <w:pict>
-              <v:line id="shape_0" from="55.45pt,22.1pt" to="395.95pt,22.2pt" ID="Image8" stroked="t" style="position:absolute;mso-position-horizontal-relative:page">
+              <v:line id="shape_0" from="55.45pt,22.3pt" to="396.05pt,22.5pt" ID="Image8" stroked="t" style="position:absolute;mso-position-horizontal-relative:page">
                 <v:stroke color="#eaebee" weight="9000" joinstyle="round" endcap="flat"/>
                 <v:fill o:detectmouseclick="t" on="false"/>
               </v:line>
@@ -7758,9 +7841,948 @@
     </w:p>
     <w:p>
       <w:pPr>
+        <w:pStyle w:val="Normal"/>
+        <w:jc w:val="center"/>
+        <w:rPr>
+          <w:rFonts w:ascii="Arial" w:hAnsi="Arial"/>
+          <w:sz w:val="48"/>
+          <w:szCs w:val="48"/>
+        </w:rPr>
+      </w:pPr>
+      <w:r>
+        <w:rPr>
+          <w:rFonts w:ascii="Arial" w:hAnsi="Arial"/>
+          <w:sz w:val="48"/>
+          <w:szCs w:val="48"/>
+        </w:rPr>
+        <w:t>Explanation for switching frameworks</w:t>
+      </w:r>
+    </w:p>
+    <w:p>
+      <w:pPr>
+        <w:pStyle w:val="Normal"/>
+        <w:jc w:val="left"/>
+        <w:rPr>
+          <w:rFonts w:ascii="Arial" w:hAnsi="Arial"/>
+          <w:sz w:val="36"/>
+          <w:szCs w:val="36"/>
+        </w:rPr>
+      </w:pPr>
+      <w:r>
+        <w:rPr>
+          <w:rFonts w:ascii="Arial" w:hAnsi="Arial"/>
+          <w:sz w:val="36"/>
+          <w:szCs w:val="36"/>
+        </w:rPr>
+      </w:r>
+    </w:p>
+    <w:p>
+      <w:pPr>
+        <w:pStyle w:val="Normal"/>
+        <w:jc w:val="left"/>
+        <w:rPr>
+          <w:rFonts w:ascii="Arial" w:hAnsi="Arial"/>
+          <w:sz w:val="32"/>
+          <w:szCs w:val="32"/>
+        </w:rPr>
+      </w:pPr>
+      <w:r>
+        <w:rPr>
+          <w:rFonts w:ascii="Arial" w:hAnsi="Arial"/>
+          <w:sz w:val="32"/>
+          <w:szCs w:val="32"/>
+        </w:rPr>
+        <w:t>Initial effort in Ember</w:t>
+      </w:r>
+      <w:r>
+        <w:rPr>
+          <w:rFonts w:ascii="Arial" w:hAnsi="Arial"/>
+          <w:sz w:val="32"/>
+          <w:szCs w:val="32"/>
+        </w:rPr>
+        <w:t>j</w:t>
+      </w:r>
+      <w:r>
+        <w:rPr>
+          <w:rFonts w:ascii="Arial" w:hAnsi="Arial"/>
+          <w:sz w:val="32"/>
+          <w:szCs w:val="32"/>
+        </w:rPr>
+        <w:t>s and Sail</w:t>
+      </w:r>
+      <w:r>
+        <w:rPr>
+          <w:rFonts w:ascii="Arial" w:hAnsi="Arial"/>
+          <w:sz w:val="32"/>
+          <w:szCs w:val="32"/>
+        </w:rPr>
+        <w:t>s</w:t>
+      </w:r>
+      <w:r>
+        <w:rPr>
+          <w:rFonts w:ascii="Arial" w:hAnsi="Arial"/>
+          <w:sz w:val="32"/>
+          <w:szCs w:val="32"/>
+        </w:rPr>
+        <w:t>js:</w:t>
+      </w:r>
+    </w:p>
+    <w:p>
+      <w:pPr>
+        <w:pStyle w:val="Normal"/>
+        <w:jc w:val="left"/>
+        <w:rPr>
+          <w:rFonts w:ascii="Arial" w:hAnsi="Arial"/>
+          <w:sz w:val="32"/>
+          <w:szCs w:val="32"/>
+        </w:rPr>
+      </w:pPr>
+      <w:r>
+        <w:rPr>
+          <w:rFonts w:ascii="Arial" w:hAnsi="Arial"/>
+          <w:sz w:val="32"/>
+          <w:szCs w:val="32"/>
+        </w:rPr>
+      </w:r>
+    </w:p>
+    <w:p>
+      <w:pPr>
+        <w:pStyle w:val="Normal"/>
+        <w:numPr>
+          <w:ilvl w:val="0"/>
+          <w:numId w:val="14"/>
+        </w:numPr>
+        <w:jc w:val="left"/>
+        <w:rPr>
+          <w:rFonts w:ascii="Arial" w:hAnsi="Arial"/>
+          <w:sz w:val="24"/>
+          <w:szCs w:val="24"/>
+        </w:rPr>
+      </w:pPr>
+      <w:r>
+        <w:rPr>
+          <w:rFonts w:ascii="Arial" w:hAnsi="Arial"/>
+          <w:sz w:val="24"/>
+          <w:szCs w:val="24"/>
+        </w:rPr>
+        <w:t>As the preceding part of report states, we learned Node</w:t>
+      </w:r>
+      <w:r>
+        <w:rPr>
+          <w:rFonts w:ascii="Arial" w:hAnsi="Arial"/>
+          <w:sz w:val="24"/>
+          <w:szCs w:val="24"/>
+        </w:rPr>
+        <w:t>j</w:t>
+      </w:r>
+      <w:r>
+        <w:rPr>
+          <w:rFonts w:ascii="Arial" w:hAnsi="Arial"/>
+          <w:sz w:val="24"/>
+          <w:szCs w:val="24"/>
+        </w:rPr>
+        <w:t>s, Sails</w:t>
+      </w:r>
+      <w:r>
+        <w:rPr>
+          <w:rFonts w:ascii="Arial" w:hAnsi="Arial"/>
+          <w:sz w:val="24"/>
+          <w:szCs w:val="24"/>
+        </w:rPr>
+        <w:t>js</w:t>
+      </w:r>
+      <w:r>
+        <w:rPr>
+          <w:rFonts w:ascii="Arial" w:hAnsi="Arial"/>
+          <w:sz w:val="24"/>
+          <w:szCs w:val="24"/>
+        </w:rPr>
+        <w:t>, Ember</w:t>
+      </w:r>
+      <w:r>
+        <w:rPr>
+          <w:rFonts w:ascii="Arial" w:hAnsi="Arial"/>
+          <w:sz w:val="24"/>
+          <w:szCs w:val="24"/>
+        </w:rPr>
+        <w:t>j</w:t>
+      </w:r>
+      <w:r>
+        <w:rPr>
+          <w:rFonts w:ascii="Arial" w:hAnsi="Arial"/>
+          <w:sz w:val="24"/>
+          <w:szCs w:val="24"/>
+        </w:rPr>
+        <w:t>s and Mongo</w:t>
+      </w:r>
+      <w:r>
+        <w:rPr>
+          <w:rFonts w:ascii="Arial" w:hAnsi="Arial"/>
+          <w:sz w:val="24"/>
+          <w:szCs w:val="24"/>
+        </w:rPr>
+        <w:t>d</w:t>
+      </w:r>
+      <w:r>
+        <w:rPr>
+          <w:rFonts w:ascii="Arial" w:hAnsi="Arial"/>
+          <w:sz w:val="24"/>
+          <w:szCs w:val="24"/>
+        </w:rPr>
+        <w:t>b during the first 4 weeks of the project.</w:t>
+      </w:r>
+    </w:p>
+    <w:p>
+      <w:pPr>
+        <w:pStyle w:val="Normal"/>
+        <w:numPr>
+          <w:ilvl w:val="0"/>
+          <w:numId w:val="0"/>
+        </w:numPr>
+        <w:ind w:left="720" w:hanging="0"/>
+        <w:jc w:val="left"/>
+        <w:rPr>
+          <w:rFonts w:ascii="Arial" w:hAnsi="Arial"/>
+          <w:sz w:val="24"/>
+          <w:szCs w:val="24"/>
+        </w:rPr>
+      </w:pPr>
+      <w:r>
+        <w:rPr>
+          <w:rFonts w:ascii="Arial" w:hAnsi="Arial"/>
+          <w:sz w:val="24"/>
+          <w:szCs w:val="24"/>
+        </w:rPr>
+      </w:r>
+    </w:p>
+    <w:p>
+      <w:pPr>
+        <w:pStyle w:val="Normal"/>
+        <w:numPr>
+          <w:ilvl w:val="0"/>
+          <w:numId w:val="14"/>
+        </w:numPr>
+        <w:jc w:val="left"/>
+        <w:rPr>
+          <w:rFonts w:ascii="Arial" w:hAnsi="Arial"/>
+          <w:sz w:val="24"/>
+          <w:szCs w:val="24"/>
+        </w:rPr>
+      </w:pPr>
+      <w:r>
+        <w:rPr>
+          <w:rFonts w:ascii="Arial" w:hAnsi="Arial"/>
+          <w:sz w:val="24"/>
+          <w:szCs w:val="24"/>
+        </w:rPr>
+        <w:t>But when we started coding in the decide</w:t>
+      </w:r>
+      <w:r>
+        <w:rPr>
+          <w:rFonts w:ascii="Arial" w:hAnsi="Arial"/>
+          <w:sz w:val="24"/>
+          <w:szCs w:val="24"/>
+        </w:rPr>
+        <w:t>d</w:t>
+      </w:r>
+      <w:r>
+        <w:rPr>
+          <w:rFonts w:ascii="Arial" w:hAnsi="Arial"/>
+          <w:sz w:val="24"/>
+          <w:szCs w:val="24"/>
+        </w:rPr>
+        <w:t xml:space="preserve"> framework no one of us were really that experienced and comfortable with </w:t>
+      </w:r>
+      <w:r>
+        <w:rPr>
+          <w:rFonts w:ascii="Arial" w:hAnsi="Arial"/>
+          <w:sz w:val="24"/>
+          <w:szCs w:val="24"/>
+        </w:rPr>
+        <w:t>JavaScript.</w:t>
+      </w:r>
+    </w:p>
+    <w:p>
+      <w:pPr>
+        <w:pStyle w:val="Normal"/>
+        <w:jc w:val="left"/>
+        <w:rPr>
+          <w:rFonts w:ascii="Arial" w:hAnsi="Arial"/>
+          <w:sz w:val="24"/>
+          <w:szCs w:val="24"/>
+        </w:rPr>
+      </w:pPr>
+      <w:r>
+        <w:rPr>
+          <w:rFonts w:ascii="Arial" w:hAnsi="Arial"/>
+          <w:sz w:val="24"/>
+          <w:szCs w:val="24"/>
+        </w:rPr>
+      </w:r>
+    </w:p>
+    <w:p>
+      <w:pPr>
+        <w:pStyle w:val="Normal"/>
+        <w:jc w:val="left"/>
+        <w:rPr>
+          <w:rFonts w:ascii="Arial" w:hAnsi="Arial"/>
+          <w:sz w:val="32"/>
+          <w:szCs w:val="32"/>
+        </w:rPr>
+      </w:pPr>
+      <w:r>
+        <w:rPr>
+          <w:rFonts w:ascii="Arial" w:hAnsi="Arial"/>
+          <w:sz w:val="32"/>
+          <w:szCs w:val="32"/>
+        </w:rPr>
+        <w:t>Django seemed simpler and more regularly updated to all of us:</w:t>
+      </w:r>
+    </w:p>
+    <w:p>
+      <w:pPr>
+        <w:pStyle w:val="Normal"/>
+        <w:jc w:val="left"/>
+        <w:rPr>
+          <w:rFonts w:ascii="Arial" w:hAnsi="Arial"/>
+          <w:sz w:val="32"/>
+          <w:szCs w:val="32"/>
+        </w:rPr>
+      </w:pPr>
+      <w:r>
+        <w:rPr>
+          <w:rFonts w:ascii="Arial" w:hAnsi="Arial"/>
+          <w:sz w:val="32"/>
+          <w:szCs w:val="32"/>
+        </w:rPr>
+      </w:r>
+    </w:p>
+    <w:p>
+      <w:pPr>
+        <w:pStyle w:val="Normal"/>
+        <w:numPr>
+          <w:ilvl w:val="0"/>
+          <w:numId w:val="14"/>
+        </w:numPr>
+        <w:jc w:val="left"/>
+        <w:rPr>
+          <w:rFonts w:ascii="Arial" w:hAnsi="Arial"/>
+          <w:sz w:val="24"/>
+          <w:szCs w:val="24"/>
+        </w:rPr>
+      </w:pPr>
+      <w:r>
+        <w:rPr>
+          <w:rFonts w:ascii="Arial" w:hAnsi="Arial"/>
+          <w:sz w:val="24"/>
+          <w:szCs w:val="24"/>
+        </w:rPr>
+        <w:t xml:space="preserve">Two of our team member had already made multiple website using </w:t>
+      </w:r>
+      <w:r>
+        <w:rPr>
+          <w:rFonts w:ascii="Arial" w:hAnsi="Arial"/>
+          <w:sz w:val="24"/>
+          <w:szCs w:val="24"/>
+        </w:rPr>
+        <w:t>D</w:t>
+      </w:r>
+      <w:r>
+        <w:rPr>
+          <w:rFonts w:ascii="Arial" w:hAnsi="Arial"/>
+          <w:sz w:val="24"/>
+          <w:szCs w:val="24"/>
+        </w:rPr>
+        <w:t xml:space="preserve">jango. </w:t>
+      </w:r>
+      <w:r>
+        <w:rPr>
+          <w:rFonts w:ascii="Arial" w:hAnsi="Arial"/>
+          <w:sz w:val="24"/>
+          <w:szCs w:val="24"/>
+        </w:rPr>
+        <w:t>So, they started another branch on the repository and the work done in it got further ahead than ongoing JavaScript Development even after starting developing relatively later.</w:t>
+      </w:r>
+    </w:p>
+    <w:p>
+      <w:pPr>
+        <w:pStyle w:val="Normal"/>
+        <w:numPr>
+          <w:ilvl w:val="0"/>
+          <w:numId w:val="0"/>
+        </w:numPr>
+        <w:ind w:left="720" w:hanging="0"/>
+        <w:jc w:val="left"/>
+        <w:rPr>
+          <w:rFonts w:ascii="Arial" w:hAnsi="Arial"/>
+          <w:sz w:val="24"/>
+          <w:szCs w:val="24"/>
+        </w:rPr>
+      </w:pPr>
+      <w:r>
+        <w:rPr>
+          <w:rFonts w:ascii="Arial" w:hAnsi="Arial"/>
+          <w:sz w:val="24"/>
+          <w:szCs w:val="24"/>
+        </w:rPr>
+      </w:r>
+    </w:p>
+    <w:p>
+      <w:pPr>
+        <w:pStyle w:val="Normal"/>
+        <w:numPr>
+          <w:ilvl w:val="0"/>
+          <w:numId w:val="14"/>
+        </w:numPr>
+        <w:jc w:val="left"/>
+        <w:rPr>
+          <w:rFonts w:ascii="Arial" w:hAnsi="Arial"/>
+          <w:sz w:val="24"/>
+          <w:szCs w:val="24"/>
+        </w:rPr>
+      </w:pPr>
+      <w:r>
+        <w:rPr>
+          <w:rFonts w:ascii="Arial" w:hAnsi="Arial"/>
+          <w:sz w:val="24"/>
+          <w:szCs w:val="24"/>
+        </w:rPr>
+        <w:t>All of us were experienced in Python. So, the rest of us started learning Django.</w:t>
+      </w:r>
+    </w:p>
+    <w:p>
+      <w:pPr>
+        <w:pStyle w:val="Normal"/>
+        <w:numPr>
+          <w:ilvl w:val="0"/>
+          <w:numId w:val="0"/>
+        </w:numPr>
+        <w:ind w:left="720" w:hanging="0"/>
+        <w:jc w:val="left"/>
+        <w:rPr>
+          <w:rFonts w:ascii="Arial" w:hAnsi="Arial"/>
+          <w:sz w:val="24"/>
+          <w:szCs w:val="24"/>
+        </w:rPr>
+      </w:pPr>
+      <w:r>
+        <w:rPr>
+          <w:rFonts w:ascii="Arial" w:hAnsi="Arial"/>
+          <w:sz w:val="24"/>
+          <w:szCs w:val="24"/>
+        </w:rPr>
+      </w:r>
+    </w:p>
+    <w:p>
+      <w:pPr>
+        <w:pStyle w:val="Normal"/>
+        <w:numPr>
+          <w:ilvl w:val="0"/>
+          <w:numId w:val="14"/>
+        </w:numPr>
+        <w:spacing w:lineRule="auto" w:line="240" w:before="0" w:after="135"/>
+        <w:ind w:left="379" w:right="0" w:hanging="0"/>
+        <w:jc w:val="left"/>
+        <w:rPr>
+          <w:rFonts w:ascii="Arial" w:hAnsi="Arial"/>
+          <w:b w:val="false"/>
+          <w:b w:val="false"/>
+          <w:bCs w:val="false"/>
+          <w:sz w:val="24"/>
+          <w:szCs w:val="24"/>
+          <w:u w:val="none"/>
+        </w:rPr>
+      </w:pPr>
+      <w:r>
+        <w:rPr>
+          <w:rFonts w:eastAsia="Arial" w:cs="Arial" w:ascii="Arial" w:hAnsi="Arial"/>
+          <w:b w:val="false"/>
+          <w:bCs w:val="false"/>
+          <w:color w:val="000000" w:themeColor="text1"/>
+          <w:sz w:val="24"/>
+          <w:szCs w:val="24"/>
+          <w:u w:val="none"/>
+        </w:rPr>
+        <w:t xml:space="preserve">After </w:t>
+      </w:r>
+      <w:r>
+        <w:rPr>
+          <w:rFonts w:eastAsia="Arial" w:cs="Arial" w:ascii="Arial" w:hAnsi="Arial"/>
+          <w:b w:val="false"/>
+          <w:bCs w:val="false"/>
+          <w:color w:val="000000" w:themeColor="text1"/>
+          <w:sz w:val="24"/>
+          <w:szCs w:val="24"/>
+          <w:u w:val="none"/>
+        </w:rPr>
+        <w:t>developing</w:t>
+      </w:r>
+      <w:r>
+        <w:rPr>
+          <w:rFonts w:eastAsia="Arial" w:cs="Arial" w:ascii="Arial" w:hAnsi="Arial"/>
+          <w:b w:val="false"/>
+          <w:bCs w:val="false"/>
+          <w:color w:val="000000" w:themeColor="text1"/>
+          <w:sz w:val="24"/>
+          <w:szCs w:val="24"/>
+          <w:u w:val="none"/>
+        </w:rPr>
+        <w:t xml:space="preserve"> in </w:t>
+      </w:r>
+      <w:r>
+        <w:rPr>
+          <w:rFonts w:eastAsia="Arial" w:cs="Arial" w:ascii="Arial" w:hAnsi="Arial"/>
+          <w:b w:val="false"/>
+          <w:bCs w:val="false"/>
+          <w:color w:val="000000" w:themeColor="text1"/>
+          <w:sz w:val="24"/>
+          <w:szCs w:val="24"/>
+          <w:u w:val="none"/>
+        </w:rPr>
+        <w:t>S</w:t>
+      </w:r>
+      <w:r>
+        <w:rPr>
+          <w:rFonts w:eastAsia="Arial" w:cs="Arial" w:ascii="Arial" w:hAnsi="Arial"/>
+          <w:b w:val="false"/>
+          <w:bCs w:val="false"/>
+          <w:color w:val="000000" w:themeColor="text1"/>
+          <w:sz w:val="24"/>
+          <w:szCs w:val="24"/>
+          <w:u w:val="none"/>
+        </w:rPr>
+        <w:t xml:space="preserve">ails and </w:t>
+      </w:r>
+      <w:r>
+        <w:rPr>
+          <w:rFonts w:eastAsia="Arial" w:cs="Arial" w:ascii="Arial" w:hAnsi="Arial"/>
+          <w:b w:val="false"/>
+          <w:bCs w:val="false"/>
+          <w:color w:val="000000" w:themeColor="text1"/>
+          <w:sz w:val="24"/>
+          <w:szCs w:val="24"/>
+          <w:u w:val="none"/>
+        </w:rPr>
+        <w:t>E</w:t>
+      </w:r>
+      <w:r>
+        <w:rPr>
+          <w:rFonts w:eastAsia="Arial" w:cs="Arial" w:ascii="Arial" w:hAnsi="Arial"/>
+          <w:b w:val="false"/>
+          <w:bCs w:val="false"/>
+          <w:color w:val="000000" w:themeColor="text1"/>
+          <w:sz w:val="24"/>
+          <w:szCs w:val="24"/>
+          <w:u w:val="none"/>
+        </w:rPr>
+        <w:t>mber, Django felt way easier than. Also it had more community support and reusable apps.</w:t>
+      </w:r>
+    </w:p>
+    <w:p>
+      <w:pPr>
         <w:pStyle w:val="ListParagraph"/>
         <w:spacing w:lineRule="auto" w:line="240" w:before="0" w:after="135"/>
         <w:ind w:left="379" w:right="0" w:hanging="0"/>
+        <w:jc w:val="center"/>
+        <w:rPr>
+          <w:rFonts w:ascii="Arial" w:hAnsi="Arial" w:eastAsia="Arial" w:cs="Arial"/>
+          <w:b/>
+          <w:b/>
+          <w:color w:val="000000" w:themeColor="text1"/>
+          <w:sz w:val="36"/>
+          <w:szCs w:val="36"/>
+          <w:u w:val="single"/>
+        </w:rPr>
+      </w:pPr>
+      <w:r>
+        <w:rPr/>
+      </w:r>
+    </w:p>
+    <w:p>
+      <w:pPr>
+        <w:pStyle w:val="ListParagraph"/>
+        <w:spacing w:lineRule="auto" w:line="240" w:before="0" w:after="135"/>
+        <w:ind w:left="379" w:right="0" w:hanging="0"/>
+        <w:jc w:val="center"/>
+        <w:rPr>
+          <w:rFonts w:ascii="Arial" w:hAnsi="Arial" w:eastAsia="Arial" w:cs="Arial"/>
+          <w:b/>
+          <w:b/>
+          <w:color w:val="000000" w:themeColor="text1"/>
+          <w:sz w:val="36"/>
+          <w:szCs w:val="36"/>
+          <w:u w:val="single"/>
+        </w:rPr>
+      </w:pPr>
+      <w:r>
+        <w:rPr/>
+      </w:r>
+    </w:p>
+    <w:p>
+      <w:pPr>
+        <w:pStyle w:val="ListParagraph"/>
+        <w:spacing w:lineRule="auto" w:line="240" w:before="0" w:after="135"/>
+        <w:ind w:left="379" w:right="0" w:hanging="0"/>
+        <w:jc w:val="center"/>
+        <w:rPr>
+          <w:rFonts w:ascii="Arial" w:hAnsi="Arial" w:eastAsia="Arial" w:cs="Arial"/>
+          <w:b/>
+          <w:b/>
+          <w:color w:val="000000" w:themeColor="text1"/>
+          <w:sz w:val="36"/>
+          <w:szCs w:val="36"/>
+          <w:u w:val="single"/>
+        </w:rPr>
+      </w:pPr>
+      <w:r>
+        <w:rPr/>
+      </w:r>
+    </w:p>
+    <w:p>
+      <w:pPr>
+        <w:pStyle w:val="ListParagraph"/>
+        <w:spacing w:lineRule="auto" w:line="240" w:before="0" w:after="135"/>
+        <w:ind w:left="379" w:right="0" w:hanging="0"/>
+        <w:jc w:val="center"/>
+        <w:rPr>
+          <w:rFonts w:ascii="Arial" w:hAnsi="Arial" w:eastAsia="Arial" w:cs="Arial"/>
+          <w:b/>
+          <w:b/>
+          <w:color w:val="000000" w:themeColor="text1"/>
+          <w:sz w:val="36"/>
+          <w:szCs w:val="36"/>
+          <w:u w:val="single"/>
+        </w:rPr>
+      </w:pPr>
+      <w:r>
+        <w:rPr/>
+      </w:r>
+    </w:p>
+    <w:p>
+      <w:pPr>
+        <w:pStyle w:val="ListParagraph"/>
+        <w:spacing w:lineRule="auto" w:line="240" w:before="0" w:after="135"/>
+        <w:ind w:left="379" w:right="0" w:hanging="0"/>
+        <w:jc w:val="center"/>
+        <w:rPr>
+          <w:rFonts w:ascii="Arial" w:hAnsi="Arial" w:eastAsia="Arial" w:cs="Arial"/>
+          <w:b/>
+          <w:b/>
+          <w:color w:val="000000" w:themeColor="text1"/>
+          <w:sz w:val="36"/>
+          <w:szCs w:val="36"/>
+          <w:u w:val="single"/>
+        </w:rPr>
+      </w:pPr>
+      <w:r>
+        <w:rPr/>
+      </w:r>
+    </w:p>
+    <w:p>
+      <w:pPr>
+        <w:pStyle w:val="ListParagraph"/>
+        <w:spacing w:lineRule="auto" w:line="240" w:before="0" w:after="135"/>
+        <w:ind w:left="379" w:right="0" w:hanging="0"/>
+        <w:jc w:val="center"/>
+        <w:rPr>
+          <w:rFonts w:ascii="Arial" w:hAnsi="Arial" w:eastAsia="Arial" w:cs="Arial"/>
+          <w:b/>
+          <w:b/>
+          <w:color w:val="000000" w:themeColor="text1"/>
+          <w:sz w:val="36"/>
+          <w:szCs w:val="36"/>
+          <w:u w:val="single"/>
+        </w:rPr>
+      </w:pPr>
+      <w:r>
+        <w:rPr/>
+      </w:r>
+    </w:p>
+    <w:p>
+      <w:pPr>
+        <w:pStyle w:val="ListParagraph"/>
+        <w:spacing w:lineRule="auto" w:line="240" w:before="0" w:after="135"/>
+        <w:ind w:left="379" w:right="0" w:hanging="0"/>
+        <w:jc w:val="center"/>
+        <w:rPr>
+          <w:rFonts w:ascii="Arial" w:hAnsi="Arial" w:eastAsia="Arial" w:cs="Arial"/>
+          <w:b/>
+          <w:b/>
+          <w:color w:val="000000" w:themeColor="text1"/>
+          <w:sz w:val="36"/>
+          <w:szCs w:val="36"/>
+          <w:u w:val="single"/>
+        </w:rPr>
+      </w:pPr>
+      <w:r>
+        <w:rPr/>
+      </w:r>
+    </w:p>
+    <w:p>
+      <w:pPr>
+        <w:pStyle w:val="ListParagraph"/>
+        <w:spacing w:lineRule="auto" w:line="240" w:before="0" w:after="135"/>
+        <w:ind w:left="379" w:right="0" w:hanging="0"/>
+        <w:jc w:val="center"/>
+        <w:rPr>
+          <w:rFonts w:ascii="Arial" w:hAnsi="Arial" w:eastAsia="Arial" w:cs="Arial"/>
+          <w:b/>
+          <w:b/>
+          <w:color w:val="000000" w:themeColor="text1"/>
+          <w:sz w:val="36"/>
+          <w:szCs w:val="36"/>
+          <w:u w:val="single"/>
+        </w:rPr>
+      </w:pPr>
+      <w:r>
+        <w:rPr/>
+      </w:r>
+    </w:p>
+    <w:p>
+      <w:pPr>
+        <w:pStyle w:val="ListParagraph"/>
+        <w:spacing w:lineRule="auto" w:line="240" w:before="0" w:after="135"/>
+        <w:ind w:left="379" w:right="0" w:hanging="0"/>
+        <w:jc w:val="center"/>
+        <w:rPr>
+          <w:rFonts w:ascii="Arial" w:hAnsi="Arial" w:eastAsia="Arial" w:cs="Arial"/>
+          <w:b/>
+          <w:b/>
+          <w:color w:val="000000" w:themeColor="text1"/>
+          <w:sz w:val="36"/>
+          <w:szCs w:val="36"/>
+          <w:u w:val="single"/>
+        </w:rPr>
+      </w:pPr>
+      <w:r>
+        <w:rPr/>
+      </w:r>
+    </w:p>
+    <w:p>
+      <w:pPr>
+        <w:pStyle w:val="ListParagraph"/>
+        <w:spacing w:lineRule="auto" w:line="240" w:before="0" w:after="135"/>
+        <w:ind w:left="379" w:right="0" w:hanging="0"/>
+        <w:jc w:val="center"/>
+        <w:rPr>
+          <w:rFonts w:ascii="Arial" w:hAnsi="Arial" w:eastAsia="Arial" w:cs="Arial"/>
+          <w:b/>
+          <w:b/>
+          <w:color w:val="000000" w:themeColor="text1"/>
+          <w:sz w:val="36"/>
+          <w:szCs w:val="36"/>
+          <w:u w:val="single"/>
+        </w:rPr>
+      </w:pPr>
+      <w:r>
+        <w:rPr/>
+      </w:r>
+    </w:p>
+    <w:p>
+      <w:pPr>
+        <w:pStyle w:val="ListParagraph"/>
+        <w:spacing w:lineRule="auto" w:line="240" w:before="0" w:after="135"/>
+        <w:ind w:left="379" w:right="0" w:hanging="0"/>
+        <w:jc w:val="center"/>
+        <w:rPr>
+          <w:rFonts w:ascii="Arial" w:hAnsi="Arial" w:eastAsia="Arial" w:cs="Arial"/>
+          <w:b/>
+          <w:b/>
+          <w:color w:val="000000" w:themeColor="text1"/>
+          <w:sz w:val="36"/>
+          <w:szCs w:val="36"/>
+          <w:u w:val="single"/>
+        </w:rPr>
+      </w:pPr>
+      <w:r>
+        <w:rPr/>
+      </w:r>
+    </w:p>
+    <w:p>
+      <w:pPr>
+        <w:pStyle w:val="ListParagraph"/>
+        <w:spacing w:lineRule="auto" w:line="240" w:before="0" w:after="135"/>
+        <w:ind w:left="379" w:right="0" w:hanging="0"/>
+        <w:jc w:val="center"/>
+        <w:rPr>
+          <w:rFonts w:ascii="Arial" w:hAnsi="Arial" w:eastAsia="Arial" w:cs="Arial"/>
+          <w:b/>
+          <w:b/>
+          <w:color w:val="000000" w:themeColor="text1"/>
+          <w:sz w:val="36"/>
+          <w:szCs w:val="36"/>
+          <w:u w:val="single"/>
+        </w:rPr>
+      </w:pPr>
+      <w:r>
+        <w:rPr/>
+      </w:r>
+    </w:p>
+    <w:p>
+      <w:pPr>
+        <w:pStyle w:val="ListParagraph"/>
+        <w:spacing w:lineRule="auto" w:line="240" w:before="0" w:after="135"/>
+        <w:ind w:left="379" w:right="0" w:hanging="0"/>
+        <w:jc w:val="center"/>
+        <w:rPr>
+          <w:rFonts w:ascii="Arial" w:hAnsi="Arial" w:eastAsia="Arial" w:cs="Arial"/>
+          <w:b/>
+          <w:b/>
+          <w:color w:val="000000" w:themeColor="text1"/>
+          <w:sz w:val="36"/>
+          <w:szCs w:val="36"/>
+          <w:u w:val="single"/>
+        </w:rPr>
+      </w:pPr>
+      <w:r>
+        <w:rPr/>
+      </w:r>
+    </w:p>
+    <w:p>
+      <w:pPr>
+        <w:pStyle w:val="ListParagraph"/>
+        <w:spacing w:lineRule="auto" w:line="240" w:before="0" w:after="135"/>
+        <w:ind w:left="379" w:right="0" w:hanging="0"/>
+        <w:jc w:val="center"/>
+        <w:rPr>
+          <w:rFonts w:ascii="Arial" w:hAnsi="Arial" w:eastAsia="Arial" w:cs="Arial"/>
+          <w:b/>
+          <w:b/>
+          <w:color w:val="000000" w:themeColor="text1"/>
+          <w:sz w:val="36"/>
+          <w:szCs w:val="36"/>
+          <w:u w:val="single"/>
+        </w:rPr>
+      </w:pPr>
+      <w:r>
+        <w:rPr/>
+      </w:r>
+    </w:p>
+    <w:p>
+      <w:pPr>
+        <w:pStyle w:val="ListParagraph"/>
+        <w:spacing w:lineRule="auto" w:line="240" w:before="0" w:after="135"/>
+        <w:ind w:left="379" w:right="0" w:hanging="0"/>
+        <w:jc w:val="center"/>
+        <w:rPr>
+          <w:rFonts w:ascii="Arial" w:hAnsi="Arial" w:eastAsia="Arial" w:cs="Arial"/>
+          <w:b/>
+          <w:b/>
+          <w:color w:val="000000" w:themeColor="text1"/>
+          <w:sz w:val="36"/>
+          <w:szCs w:val="36"/>
+          <w:u w:val="single"/>
+        </w:rPr>
+      </w:pPr>
+      <w:r>
+        <w:rPr/>
+      </w:r>
+    </w:p>
+    <w:p>
+      <w:pPr>
+        <w:pStyle w:val="ListParagraph"/>
+        <w:spacing w:lineRule="auto" w:line="240" w:before="0" w:after="135"/>
+        <w:ind w:left="379" w:right="0" w:hanging="0"/>
+        <w:jc w:val="center"/>
+        <w:rPr>
+          <w:rFonts w:ascii="Arial" w:hAnsi="Arial" w:eastAsia="Arial" w:cs="Arial"/>
+          <w:b/>
+          <w:b/>
+          <w:color w:val="000000" w:themeColor="text1"/>
+          <w:sz w:val="36"/>
+          <w:szCs w:val="36"/>
+          <w:u w:val="single"/>
+        </w:rPr>
+      </w:pPr>
+      <w:r>
+        <w:rPr/>
+      </w:r>
+    </w:p>
+    <w:p>
+      <w:pPr>
+        <w:pStyle w:val="ListParagraph"/>
+        <w:spacing w:lineRule="auto" w:line="240" w:before="0" w:after="135"/>
+        <w:ind w:left="379" w:right="0" w:hanging="0"/>
+        <w:jc w:val="center"/>
+        <w:rPr>
+          <w:rFonts w:ascii="Arial" w:hAnsi="Arial" w:eastAsia="Arial" w:cs="Arial"/>
+          <w:b/>
+          <w:b/>
+          <w:color w:val="000000" w:themeColor="text1"/>
+          <w:sz w:val="36"/>
+          <w:szCs w:val="36"/>
+          <w:u w:val="single"/>
+        </w:rPr>
+      </w:pPr>
+      <w:r>
+        <w:rPr/>
+      </w:r>
+    </w:p>
+    <w:p>
+      <w:pPr>
+        <w:pStyle w:val="ListParagraph"/>
+        <w:spacing w:lineRule="auto" w:line="240" w:before="0" w:after="135"/>
+        <w:ind w:left="379" w:right="0" w:hanging="0"/>
+        <w:jc w:val="center"/>
+        <w:rPr>
+          <w:rFonts w:ascii="Arial" w:hAnsi="Arial" w:eastAsia="Arial" w:cs="Arial"/>
+          <w:b/>
+          <w:b/>
+          <w:color w:val="000000" w:themeColor="text1"/>
+          <w:sz w:val="36"/>
+          <w:szCs w:val="36"/>
+          <w:u w:val="single"/>
+        </w:rPr>
+      </w:pPr>
+      <w:r>
+        <w:rPr/>
+      </w:r>
+    </w:p>
+    <w:p>
+      <w:pPr>
+        <w:pStyle w:val="ListParagraph"/>
+        <w:spacing w:lineRule="auto" w:line="240" w:before="0" w:after="135"/>
+        <w:ind w:left="379" w:right="0" w:hanging="0"/>
+        <w:jc w:val="center"/>
+        <w:rPr>
+          <w:rFonts w:ascii="Arial" w:hAnsi="Arial" w:eastAsia="Arial" w:cs="Arial"/>
+          <w:b/>
+          <w:b/>
+          <w:color w:val="000000" w:themeColor="text1"/>
+          <w:sz w:val="36"/>
+          <w:szCs w:val="36"/>
+          <w:u w:val="single"/>
+        </w:rPr>
+      </w:pPr>
+      <w:r>
+        <w:rPr/>
+      </w:r>
+    </w:p>
+    <w:p>
+      <w:pPr>
+        <w:pStyle w:val="ListParagraph"/>
+        <w:spacing w:lineRule="auto" w:line="240" w:before="0" w:after="135"/>
+        <w:ind w:left="379" w:right="0" w:hanging="0"/>
+        <w:jc w:val="center"/>
+        <w:rPr>
+          <w:rFonts w:ascii="Arial" w:hAnsi="Arial" w:eastAsia="Arial" w:cs="Arial"/>
+          <w:b/>
+          <w:b/>
+          <w:color w:val="000000" w:themeColor="text1"/>
+          <w:sz w:val="36"/>
+          <w:szCs w:val="36"/>
+          <w:u w:val="single"/>
+        </w:rPr>
+      </w:pPr>
+      <w:r>
+        <w:rPr/>
+      </w:r>
+    </w:p>
+    <w:p>
+      <w:pPr>
+        <w:pStyle w:val="ListParagraph"/>
+        <w:spacing w:lineRule="auto" w:line="240" w:before="0" w:after="135"/>
+        <w:ind w:right="0" w:hanging="0"/>
         <w:jc w:val="center"/>
         <w:rPr/>
       </w:pPr>
@@ -8662,62 +9684,6 @@
           <w:u w:val="none" w:color="0366D5"/>
         </w:rPr>
         <w:t>Added Widget Tweaks and El-pagination for styling.</w:t>
-      </w:r>
-    </w:p>
-    <w:p>
-      <w:pPr>
-        <w:pStyle w:val="Normal"/>
-        <w:spacing w:lineRule="auto" w:line="264" w:before="0" w:after="0"/>
-        <w:jc w:val="both"/>
-        <w:rPr>
-          <w:rFonts w:ascii="Arial" w:hAnsi="Arial" w:eastAsia="Arial" w:cs="Arial"/>
-          <w:b w:val="false"/>
-          <w:b w:val="false"/>
-          <w:bCs w:val="false"/>
-          <w:color w:val="00000A"/>
-          <w:sz w:val="24"/>
-          <w:szCs w:val="24"/>
-          <w:u w:val="none" w:color="0366D5"/>
-        </w:rPr>
-      </w:pPr>
-      <w:r>
-        <w:rPr>
-          <w:rFonts w:eastAsia="Arial" w:cs="Arial" w:ascii="Arial" w:hAnsi="Arial"/>
-          <w:b w:val="false"/>
-          <w:bCs w:val="false"/>
-          <w:color w:val="00000A"/>
-          <w:sz w:val="24"/>
-          <w:szCs w:val="24"/>
-          <w:u w:val="none" w:color="0366D5"/>
-        </w:rPr>
-      </w:r>
-    </w:p>
-    <w:p>
-      <w:pPr>
-        <w:pStyle w:val="Normal"/>
-        <w:spacing w:lineRule="auto" w:line="264" w:before="0" w:after="0"/>
-        <w:jc w:val="both"/>
-        <w:rPr>
-          <w:rFonts w:ascii="Arial" w:hAnsi="Arial" w:eastAsia="Arial" w:cs="Arial"/>
-          <w:b w:val="false"/>
-          <w:b w:val="false"/>
-          <w:bCs w:val="false"/>
-          <w:color w:val="00000A"/>
-          <w:sz w:val="24"/>
-          <w:szCs w:val="24"/>
-          <w:u w:val="none" w:color="0366D5"/>
-        </w:rPr>
-      </w:pPr>
-      <w:r>
-        <w:rPr>
-          <w:rFonts w:eastAsia="Arial" w:cs="Arial" w:ascii="Arial" w:hAnsi="Arial"/>
-          <w:b w:val="false"/>
-          <w:bCs w:val="false"/>
-          <w:color w:val="00000A"/>
-          <w:sz w:val="24"/>
-          <w:szCs w:val="24"/>
-          <w:u w:val="none" w:color="0366D5"/>
-        </w:rPr>
       </w:r>
     </w:p>
     <w:p>
@@ -9579,28 +10545,6 @@
     </w:p>
     <w:p>
       <w:pPr>
-        <w:pStyle w:val="Normal"/>
-        <w:spacing w:lineRule="auto" w:line="264" w:before="0" w:after="0"/>
-        <w:jc w:val="both"/>
-        <w:rPr/>
-      </w:pPr>
-      <w:r>
-        <w:rPr/>
-      </w:r>
-    </w:p>
-    <w:p>
-      <w:pPr>
-        <w:pStyle w:val="Normal"/>
-        <w:spacing w:lineRule="auto" w:line="264" w:before="0" w:after="0"/>
-        <w:jc w:val="both"/>
-        <w:rPr/>
-      </w:pPr>
-      <w:r>
-        <w:rPr/>
-      </w:r>
-    </w:p>
-    <w:p>
-      <w:pPr>
         <w:sectPr>
           <w:type w:val="nextPage"/>
           <w:pgSz w:w="11906" w:h="16838"/>
@@ -10343,7 +11287,15 @@
         </w:rPr>
       </w:pPr>
       <w:r>
-        <w:rPr/>
+        <w:rPr>
+          <w:rFonts w:eastAsia="Arial" w:cs="Arial" w:ascii="Arial" w:hAnsi="Arial"/>
+          <w:b w:val="false"/>
+          <w:bCs w:val="false"/>
+          <w:color w:val="00000A"/>
+          <w:sz w:val="24"/>
+          <w:szCs w:val="24"/>
+          <w:u w:val="none" w:color="00000A"/>
+        </w:rPr>
       </w:r>
     </w:p>
     <w:p>
@@ -10363,7 +11315,15 @@
         </w:rPr>
       </w:pPr>
       <w:r>
-        <w:rPr/>
+        <w:rPr>
+          <w:rFonts w:eastAsia="Arial" w:cs="Arial" w:ascii="Arial" w:hAnsi="Arial"/>
+          <w:b w:val="false"/>
+          <w:bCs w:val="false"/>
+          <w:color w:val="00000A"/>
+          <w:sz w:val="24"/>
+          <w:szCs w:val="24"/>
+          <w:u w:val="none" w:color="00000A"/>
+        </w:rPr>
       </w:r>
     </w:p>
     <w:p>
@@ -10383,7 +11343,15 @@
         </w:rPr>
       </w:pPr>
       <w:r>
-        <w:rPr/>
+        <w:rPr>
+          <w:rFonts w:eastAsia="Arial" w:cs="Arial" w:ascii="Arial" w:hAnsi="Arial"/>
+          <w:b w:val="false"/>
+          <w:bCs w:val="false"/>
+          <w:color w:val="00000A"/>
+          <w:sz w:val="24"/>
+          <w:szCs w:val="24"/>
+          <w:u w:val="none" w:color="00000A"/>
+        </w:rPr>
       </w:r>
     </w:p>
     <w:p>
@@ -10403,7 +11371,15 @@
         </w:rPr>
       </w:pPr>
       <w:r>
-        <w:rPr/>
+        <w:rPr>
+          <w:rFonts w:eastAsia="Arial" w:cs="Arial" w:ascii="Arial" w:hAnsi="Arial"/>
+          <w:b w:val="false"/>
+          <w:bCs w:val="false"/>
+          <w:color w:val="00000A"/>
+          <w:sz w:val="24"/>
+          <w:szCs w:val="24"/>
+          <w:u w:val="none" w:color="00000A"/>
+        </w:rPr>
       </w:r>
     </w:p>
     <w:p>
@@ -10423,7 +11399,15 @@
         </w:rPr>
       </w:pPr>
       <w:r>
-        <w:rPr/>
+        <w:rPr>
+          <w:rFonts w:eastAsia="Arial" w:cs="Arial" w:ascii="Arial" w:hAnsi="Arial"/>
+          <w:b w:val="false"/>
+          <w:bCs w:val="false"/>
+          <w:color w:val="00000A"/>
+          <w:sz w:val="24"/>
+          <w:szCs w:val="24"/>
+          <w:u w:val="none" w:color="00000A"/>
+        </w:rPr>
       </w:r>
     </w:p>
     <w:p>
@@ -10443,7 +11427,15 @@
         </w:rPr>
       </w:pPr>
       <w:r>
-        <w:rPr/>
+        <w:rPr>
+          <w:rFonts w:eastAsia="Arial" w:cs="Arial" w:ascii="Arial" w:hAnsi="Arial"/>
+          <w:b w:val="false"/>
+          <w:bCs w:val="false"/>
+          <w:color w:val="00000A"/>
+          <w:sz w:val="24"/>
+          <w:szCs w:val="24"/>
+          <w:u w:val="none" w:color="00000A"/>
+        </w:rPr>
       </w:r>
     </w:p>
     <w:p>
@@ -10463,7 +11455,15 @@
         </w:rPr>
       </w:pPr>
       <w:r>
-        <w:rPr/>
+        <w:rPr>
+          <w:rFonts w:eastAsia="Arial" w:cs="Arial" w:ascii="Arial" w:hAnsi="Arial"/>
+          <w:b w:val="false"/>
+          <w:bCs w:val="false"/>
+          <w:color w:val="00000A"/>
+          <w:sz w:val="24"/>
+          <w:szCs w:val="24"/>
+          <w:u w:val="none" w:color="00000A"/>
+        </w:rPr>
       </w:r>
     </w:p>
     <w:p>
@@ -10483,7 +11483,15 @@
         </w:rPr>
       </w:pPr>
       <w:r>
-        <w:rPr/>
+        <w:rPr>
+          <w:rFonts w:eastAsia="Arial" w:cs="Arial" w:ascii="Arial" w:hAnsi="Arial"/>
+          <w:b w:val="false"/>
+          <w:bCs w:val="false"/>
+          <w:color w:val="00000A"/>
+          <w:sz w:val="24"/>
+          <w:szCs w:val="24"/>
+          <w:u w:val="none" w:color="00000A"/>
+        </w:rPr>
       </w:r>
     </w:p>
     <w:p>
@@ -10503,7 +11511,15 @@
         </w:rPr>
       </w:pPr>
       <w:r>
-        <w:rPr/>
+        <w:rPr>
+          <w:rFonts w:eastAsia="Arial" w:cs="Arial" w:ascii="Arial" w:hAnsi="Arial"/>
+          <w:b w:val="false"/>
+          <w:bCs w:val="false"/>
+          <w:color w:val="00000A"/>
+          <w:sz w:val="24"/>
+          <w:szCs w:val="24"/>
+          <w:u w:val="none" w:color="00000A"/>
+        </w:rPr>
       </w:r>
     </w:p>
     <w:p>
@@ -10523,17 +11539,8 @@
         </w:rPr>
       </w:pPr>
       <w:r>
-        <w:rPr/>
-      </w:r>
-    </w:p>
-    <w:p>
-      <w:pPr>
-        <w:pStyle w:val="Normal"/>
-        <w:spacing w:lineRule="auto" w:line="264" w:before="0" w:after="0"/>
-        <w:jc w:val="both"/>
-        <w:rPr>
-          <w:rFonts w:ascii="Arial" w:hAnsi="Arial" w:eastAsia="Arial" w:cs="Arial"/>
-          <w:b w:val="false"/>
+        <w:rPr>
+          <w:rFonts w:eastAsia="Arial" w:cs="Arial" w:ascii="Arial" w:hAnsi="Arial"/>
           <w:b w:val="false"/>
           <w:bCs w:val="false"/>
           <w:color w:val="00000A"/>
@@ -10541,29 +11548,6 @@
           <w:szCs w:val="24"/>
           <w:u w:val="none" w:color="00000A"/>
         </w:rPr>
-      </w:pPr>
-      <w:r>
-        <w:rPr/>
-      </w:r>
-    </w:p>
-    <w:p>
-      <w:pPr>
-        <w:pStyle w:val="Normal"/>
-        <w:spacing w:lineRule="auto" w:line="264" w:before="0" w:after="0"/>
-        <w:jc w:val="both"/>
-        <w:rPr>
-          <w:rFonts w:ascii="Arial" w:hAnsi="Arial" w:eastAsia="Arial" w:cs="Arial"/>
-          <w:b w:val="false"/>
-          <w:b w:val="false"/>
-          <w:bCs w:val="false"/>
-          <w:color w:val="00000A"/>
-          <w:sz w:val="24"/>
-          <w:szCs w:val="24"/>
-          <w:u w:val="none" w:color="00000A"/>
-        </w:rPr>
-      </w:pPr>
-      <w:r>
-        <w:rPr/>
       </w:r>
     </w:p>
     <w:p>
@@ -10592,7 +11576,15 @@
         </w:rPr>
       </w:pPr>
       <w:r>
-        <w:rPr/>
+        <w:rPr>
+          <w:rFonts w:eastAsia="Arial" w:cs="Arial" w:ascii="Arial" w:hAnsi="Arial"/>
+          <w:b w:val="false"/>
+          <w:bCs w:val="false"/>
+          <w:color w:val="00000A"/>
+          <w:sz w:val="24"/>
+          <w:szCs w:val="24"/>
+          <w:u w:val="none" w:color="00000A"/>
+        </w:rPr>
       </w:r>
     </w:p>
     <w:p>
@@ -10675,7 +11667,14 @@
         </w:rPr>
       </w:pPr>
       <w:r>
-        <w:rPr/>
+        <w:rPr>
+          <w:rFonts w:eastAsia="Arial" w:cs="Arial" w:ascii="Arial" w:hAnsi="Arial"/>
+          <w:b/>
+          <w:color w:val="000000" w:themeColor="text1"/>
+          <w:sz w:val="24"/>
+          <w:szCs w:val="24"/>
+          <w:u w:val="single"/>
+        </w:rPr>
       </w:r>
     </w:p>
     <w:p>
@@ -10715,7 +11714,14 @@
         </w:rPr>
       </w:pPr>
       <w:r>
-        <w:rPr/>
+        <w:rPr>
+          <w:rFonts w:eastAsia="Arial" w:cs="Arial" w:ascii="Arial" w:hAnsi="Arial"/>
+          <w:b/>
+          <w:color w:val="00000A"/>
+          <w:sz w:val="32"/>
+          <w:szCs w:val="24"/>
+          <w:u w:val="single" w:color="00000A"/>
+        </w:rPr>
       </w:r>
     </w:p>
     <w:p>
@@ -10746,31 +11752,7 @@
           <w:szCs w:val="24"/>
           <w:u w:val="none" w:color="00000A"/>
         </w:rPr>
-        <w:t>Created a separate application</w:t>
-      </w:r>
-      <w:r>
-        <w:rPr>
-          <w:rFonts w:eastAsia="Arial" w:cs="Arial" w:ascii="Arial" w:hAnsi="Arial"/>
-          <w:b w:val="false"/>
-          <w:bCs w:val="false"/>
-          <w:color w:val="00000A"/>
-          <w:sz w:val="24"/>
-          <w:szCs w:val="24"/>
-          <w:u w:val="none" w:color="00000A"/>
-        </w:rPr>
-        <w:t xml:space="preserve"> ‘</w:t>
-      </w:r>
-      <w:r>
-        <w:rPr>
-          <w:rFonts w:eastAsia="Arial" w:cs="Arial" w:ascii="Arial" w:hAnsi="Arial"/>
-          <w:b w:val="false"/>
-          <w:bCs w:val="false"/>
-          <w:color w:val="00000A"/>
-          <w:sz w:val="24"/>
-          <w:szCs w:val="24"/>
-          <w:u w:val="none" w:color="00000A"/>
-        </w:rPr>
-        <w:t>results’ to handle scoring and ranking.</w:t>
+        <w:t>Created a separate application ‘results’ to handle scoring and ranking.</w:t>
       </w:r>
     </w:p>
     <w:p>
@@ -10790,11 +11772,8 @@
       </w:pPr>
       <w:r>
         <w:rPr>
-          <w:b w:val="false"/>
-          <w:bCs w:val="false"/>
-          <w:sz w:val="24"/>
-          <w:szCs w:val="24"/>
-          <w:u w:val="none" w:color="00000A"/>
+          <w:rFonts w:eastAsia="Arial" w:cs="Arial" w:ascii="Arial" w:hAnsi="Arial"/>
+          <w:color w:val="00000A"/>
         </w:rPr>
       </w:r>
     </w:p>
@@ -10826,43 +11805,7 @@
           <w:szCs w:val="24"/>
           <w:u w:val="none" w:color="00000A"/>
         </w:rPr>
-        <w:t>Updated</w:t>
-      </w:r>
-      <w:r>
-        <w:rPr>
-          <w:rFonts w:eastAsia="Arial" w:cs="Arial" w:ascii="Arial" w:hAnsi="Arial"/>
-          <w:b w:val="false"/>
-          <w:bCs w:val="false"/>
-          <w:color w:val="00000A"/>
-          <w:sz w:val="24"/>
-          <w:szCs w:val="24"/>
-          <w:u w:val="none" w:color="00000A"/>
-        </w:rPr>
-        <w:t xml:space="preserve"> the f</w:t>
-      </w:r>
-      <w:r>
-        <w:rPr>
-          <w:rFonts w:eastAsia="Arial" w:cs="Arial" w:ascii="Arial" w:hAnsi="Arial"/>
-          <w:b w:val="false"/>
-          <w:bCs w:val="false"/>
-          <w:color w:val="00000A"/>
-          <w:sz w:val="24"/>
-          <w:szCs w:val="24"/>
-          <w:u w:val="none" w:color="00000A"/>
-        </w:rPr>
-        <w:t>ront</w:t>
-      </w:r>
-      <w:r>
-        <w:rPr>
-          <w:rFonts w:eastAsia="Arial" w:cs="Arial" w:ascii="Arial" w:hAnsi="Arial"/>
-          <w:b w:val="false"/>
-          <w:bCs w:val="false"/>
-          <w:color w:val="00000A"/>
-          <w:sz w:val="24"/>
-          <w:szCs w:val="24"/>
-          <w:u w:val="none" w:color="00000A"/>
-        </w:rPr>
-        <w:t xml:space="preserve"> page to have terminal-like animation through Ajax.</w:t>
+        <w:t>Updated the front page to have terminal-like animation through Ajax.</w:t>
       </w:r>
     </w:p>
     <w:p>
@@ -10882,11 +11825,8 @@
       </w:pPr>
       <w:r>
         <w:rPr>
-          <w:b w:val="false"/>
-          <w:bCs w:val="false"/>
-          <w:sz w:val="24"/>
-          <w:szCs w:val="24"/>
-          <w:u w:val="none" w:color="00000A"/>
+          <w:rFonts w:eastAsia="Arial" w:cs="Arial" w:ascii="Arial" w:hAnsi="Arial"/>
+          <w:color w:val="00000A"/>
         </w:rPr>
       </w:r>
     </w:p>
@@ -10938,11 +11878,8 @@
       </w:pPr>
       <w:r>
         <w:rPr>
-          <w:b w:val="false"/>
-          <w:bCs w:val="false"/>
-          <w:sz w:val="24"/>
-          <w:szCs w:val="24"/>
-          <w:u w:val="none" w:color="00000A"/>
+          <w:rFonts w:eastAsia="Arial" w:cs="Arial" w:ascii="Arial" w:hAnsi="Arial"/>
+          <w:color w:val="00000A"/>
         </w:rPr>
       </w:r>
     </w:p>
@@ -10994,11 +11931,8 @@
       </w:pPr>
       <w:r>
         <w:rPr>
-          <w:b w:val="false"/>
-          <w:bCs w:val="false"/>
-          <w:sz w:val="24"/>
-          <w:szCs w:val="24"/>
-          <w:u w:val="none" w:color="00000A"/>
+          <w:rFonts w:eastAsia="Arial" w:cs="Arial" w:ascii="Arial" w:hAnsi="Arial"/>
+          <w:color w:val="00000A"/>
         </w:rPr>
       </w:r>
     </w:p>
@@ -11050,11 +11984,8 @@
       </w:pPr>
       <w:r>
         <w:rPr>
-          <w:b w:val="false"/>
-          <w:bCs w:val="false"/>
-          <w:sz w:val="24"/>
-          <w:szCs w:val="24"/>
-          <w:u w:val="none" w:color="00000A"/>
+          <w:rFonts w:eastAsia="Arial" w:cs="Arial" w:ascii="Arial" w:hAnsi="Arial"/>
+          <w:color w:val="00000A"/>
         </w:rPr>
       </w:r>
     </w:p>
@@ -11086,19 +12017,7 @@
           <w:szCs w:val="24"/>
           <w:u w:val="none" w:color="00000A"/>
         </w:rPr>
-        <w:t>Created</w:t>
-      </w:r>
-      <w:r>
-        <w:rPr>
-          <w:rFonts w:eastAsia="Arial" w:cs="Arial" w:ascii="Arial" w:hAnsi="Arial"/>
-          <w:b w:val="false"/>
-          <w:bCs w:val="false"/>
-          <w:color w:val="00000A"/>
-          <w:sz w:val="24"/>
-          <w:szCs w:val="24"/>
-          <w:u w:val="none" w:color="00000A"/>
-        </w:rPr>
-        <w:t xml:space="preserve"> different templates for each states of a contest.</w:t>
+        <w:t>Created different templates for each states of a contest.</w:t>
       </w:r>
     </w:p>
     <w:p>
@@ -11118,11 +12037,8 @@
       </w:pPr>
       <w:r>
         <w:rPr>
-          <w:b w:val="false"/>
-          <w:bCs w:val="false"/>
-          <w:sz w:val="24"/>
-          <w:szCs w:val="24"/>
-          <w:u w:val="none" w:color="00000A"/>
+          <w:rFonts w:eastAsia="Arial" w:cs="Arial" w:ascii="Arial" w:hAnsi="Arial"/>
+          <w:color w:val="00000A"/>
         </w:rPr>
       </w:r>
     </w:p>
@@ -11174,11 +12090,8 @@
       </w:pPr>
       <w:r>
         <w:rPr>
-          <w:b w:val="false"/>
-          <w:bCs w:val="false"/>
-          <w:sz w:val="24"/>
-          <w:szCs w:val="24"/>
-          <w:u w:val="none" w:color="00000A"/>
+          <w:rFonts w:eastAsia="Arial" w:cs="Arial" w:ascii="Arial" w:hAnsi="Arial"/>
+          <w:color w:val="00000A"/>
         </w:rPr>
       </w:r>
     </w:p>
@@ -11191,14 +12104,7 @@
         </w:numPr>
         <w:spacing w:lineRule="auto" w:line="264" w:before="0" w:after="0"/>
         <w:jc w:val="both"/>
-        <w:rPr>
-          <w:b w:val="false"/>
-          <w:b w:val="false"/>
-          <w:bCs w:val="false"/>
-          <w:sz w:val="24"/>
-          <w:szCs w:val="24"/>
-          <w:u w:val="none" w:color="00000A"/>
-        </w:rPr>
+        <w:rPr/>
       </w:pPr>
       <w:r>
         <w:rPr>
@@ -12677,6 +13583,8 @@
       </w:pPr>
       <w:rPr>
         <w:rFonts w:ascii="Symbol" w:hAnsi="Symbol" w:cs="Symbol" w:hint="default"/>
+        <w:sz w:val="24"/>
+        <w:b w:val="false"/>
         <w:rFonts w:cs="OpenSymbol"/>
       </w:rPr>
     </w:lvl>
@@ -12810,6 +13718,298 @@
     </w:lvl>
   </w:abstractNum>
   <w:abstractNum w:abstractNumId="13">
+    <w:lvl w:ilvl="0">
+      <w:start w:val="1"/>
+      <w:numFmt w:val="bullet"/>
+      <w:lvlText w:val=""/>
+      <w:lvlJc w:val="left"/>
+      <w:pPr>
+        <w:tabs>
+          <w:tab w:val="num" w:pos="1196"/>
+        </w:tabs>
+        <w:ind w:left="1196" w:hanging="360"/>
+      </w:pPr>
+      <w:rPr>
+        <w:rFonts w:ascii="Symbol" w:hAnsi="Symbol" w:cs="Symbol" w:hint="default"/>
+        <w:rFonts w:cs="OpenSymbol"/>
+      </w:rPr>
+    </w:lvl>
+    <w:lvl w:ilvl="1">
+      <w:start w:val="1"/>
+      <w:numFmt w:val="bullet"/>
+      <w:lvlText w:val="◦"/>
+      <w:lvlJc w:val="left"/>
+      <w:pPr>
+        <w:tabs>
+          <w:tab w:val="num" w:pos="1556"/>
+        </w:tabs>
+        <w:ind w:left="1556" w:hanging="360"/>
+      </w:pPr>
+      <w:rPr>
+        <w:rFonts w:ascii="OpenSymbol" w:hAnsi="OpenSymbol" w:cs="OpenSymbol" w:hint="default"/>
+        <w:rFonts w:cs="OpenSymbol"/>
+      </w:rPr>
+    </w:lvl>
+    <w:lvl w:ilvl="2">
+      <w:start w:val="1"/>
+      <w:numFmt w:val="bullet"/>
+      <w:lvlText w:val="▪"/>
+      <w:lvlJc w:val="left"/>
+      <w:pPr>
+        <w:tabs>
+          <w:tab w:val="num" w:pos="1916"/>
+        </w:tabs>
+        <w:ind w:left="1916" w:hanging="360"/>
+      </w:pPr>
+      <w:rPr>
+        <w:rFonts w:ascii="OpenSymbol" w:hAnsi="OpenSymbol" w:cs="OpenSymbol" w:hint="default"/>
+        <w:rFonts w:cs="OpenSymbol"/>
+      </w:rPr>
+    </w:lvl>
+    <w:lvl w:ilvl="3">
+      <w:start w:val="1"/>
+      <w:numFmt w:val="bullet"/>
+      <w:lvlText w:val=""/>
+      <w:lvlJc w:val="left"/>
+      <w:pPr>
+        <w:tabs>
+          <w:tab w:val="num" w:pos="2276"/>
+        </w:tabs>
+        <w:ind w:left="2276" w:hanging="360"/>
+      </w:pPr>
+      <w:rPr>
+        <w:rFonts w:ascii="Symbol" w:hAnsi="Symbol" w:cs="Symbol" w:hint="default"/>
+        <w:rFonts w:cs="OpenSymbol"/>
+      </w:rPr>
+    </w:lvl>
+    <w:lvl w:ilvl="4">
+      <w:start w:val="1"/>
+      <w:numFmt w:val="bullet"/>
+      <w:lvlText w:val="◦"/>
+      <w:lvlJc w:val="left"/>
+      <w:pPr>
+        <w:tabs>
+          <w:tab w:val="num" w:pos="2636"/>
+        </w:tabs>
+        <w:ind w:left="2636" w:hanging="360"/>
+      </w:pPr>
+      <w:rPr>
+        <w:rFonts w:ascii="OpenSymbol" w:hAnsi="OpenSymbol" w:cs="OpenSymbol" w:hint="default"/>
+        <w:rFonts w:cs="OpenSymbol"/>
+      </w:rPr>
+    </w:lvl>
+    <w:lvl w:ilvl="5">
+      <w:start w:val="1"/>
+      <w:numFmt w:val="bullet"/>
+      <w:lvlText w:val="▪"/>
+      <w:lvlJc w:val="left"/>
+      <w:pPr>
+        <w:tabs>
+          <w:tab w:val="num" w:pos="2996"/>
+        </w:tabs>
+        <w:ind w:left="2996" w:hanging="360"/>
+      </w:pPr>
+      <w:rPr>
+        <w:rFonts w:ascii="OpenSymbol" w:hAnsi="OpenSymbol" w:cs="OpenSymbol" w:hint="default"/>
+        <w:rFonts w:cs="OpenSymbol"/>
+      </w:rPr>
+    </w:lvl>
+    <w:lvl w:ilvl="6">
+      <w:start w:val="1"/>
+      <w:numFmt w:val="bullet"/>
+      <w:lvlText w:val=""/>
+      <w:lvlJc w:val="left"/>
+      <w:pPr>
+        <w:tabs>
+          <w:tab w:val="num" w:pos="3356"/>
+        </w:tabs>
+        <w:ind w:left="3356" w:hanging="360"/>
+      </w:pPr>
+      <w:rPr>
+        <w:rFonts w:ascii="Symbol" w:hAnsi="Symbol" w:cs="Symbol" w:hint="default"/>
+        <w:rFonts w:cs="OpenSymbol"/>
+      </w:rPr>
+    </w:lvl>
+    <w:lvl w:ilvl="7">
+      <w:start w:val="1"/>
+      <w:numFmt w:val="bullet"/>
+      <w:lvlText w:val="◦"/>
+      <w:lvlJc w:val="left"/>
+      <w:pPr>
+        <w:tabs>
+          <w:tab w:val="num" w:pos="3716"/>
+        </w:tabs>
+        <w:ind w:left="3716" w:hanging="360"/>
+      </w:pPr>
+      <w:rPr>
+        <w:rFonts w:ascii="OpenSymbol" w:hAnsi="OpenSymbol" w:cs="OpenSymbol" w:hint="default"/>
+        <w:rFonts w:cs="OpenSymbol"/>
+      </w:rPr>
+    </w:lvl>
+    <w:lvl w:ilvl="8">
+      <w:start w:val="1"/>
+      <w:numFmt w:val="bullet"/>
+      <w:lvlText w:val="▪"/>
+      <w:lvlJc w:val="left"/>
+      <w:pPr>
+        <w:tabs>
+          <w:tab w:val="num" w:pos="4076"/>
+        </w:tabs>
+        <w:ind w:left="4076" w:hanging="360"/>
+      </w:pPr>
+      <w:rPr>
+        <w:rFonts w:ascii="OpenSymbol" w:hAnsi="OpenSymbol" w:cs="OpenSymbol" w:hint="default"/>
+        <w:rFonts w:cs="OpenSymbol"/>
+      </w:rPr>
+    </w:lvl>
+  </w:abstractNum>
+  <w:abstractNum w:abstractNumId="14">
+    <w:lvl w:ilvl="0">
+      <w:start w:val="1"/>
+      <w:numFmt w:val="bullet"/>
+      <w:lvlText w:val=""/>
+      <w:lvlJc w:val="left"/>
+      <w:pPr>
+        <w:tabs>
+          <w:tab w:val="num" w:pos="720"/>
+        </w:tabs>
+        <w:ind w:left="720" w:hanging="360"/>
+      </w:pPr>
+      <w:rPr>
+        <w:rFonts w:ascii="Symbol" w:hAnsi="Symbol" w:cs="Symbol" w:hint="default"/>
+        <w:rFonts w:cs="OpenSymbol"/>
+      </w:rPr>
+    </w:lvl>
+    <w:lvl w:ilvl="1">
+      <w:start w:val="1"/>
+      <w:numFmt w:val="bullet"/>
+      <w:lvlText w:val="◦"/>
+      <w:lvlJc w:val="left"/>
+      <w:pPr>
+        <w:tabs>
+          <w:tab w:val="num" w:pos="1080"/>
+        </w:tabs>
+        <w:ind w:left="1080" w:hanging="360"/>
+      </w:pPr>
+      <w:rPr>
+        <w:rFonts w:ascii="OpenSymbol" w:hAnsi="OpenSymbol" w:cs="OpenSymbol" w:hint="default"/>
+        <w:rFonts w:cs="OpenSymbol"/>
+      </w:rPr>
+    </w:lvl>
+    <w:lvl w:ilvl="2">
+      <w:start w:val="1"/>
+      <w:numFmt w:val="bullet"/>
+      <w:lvlText w:val="▪"/>
+      <w:lvlJc w:val="left"/>
+      <w:pPr>
+        <w:tabs>
+          <w:tab w:val="num" w:pos="1440"/>
+        </w:tabs>
+        <w:ind w:left="1440" w:hanging="360"/>
+      </w:pPr>
+      <w:rPr>
+        <w:rFonts w:ascii="OpenSymbol" w:hAnsi="OpenSymbol" w:cs="OpenSymbol" w:hint="default"/>
+        <w:rFonts w:cs="OpenSymbol"/>
+      </w:rPr>
+    </w:lvl>
+    <w:lvl w:ilvl="3">
+      <w:start w:val="1"/>
+      <w:numFmt w:val="bullet"/>
+      <w:lvlText w:val=""/>
+      <w:lvlJc w:val="left"/>
+      <w:pPr>
+        <w:tabs>
+          <w:tab w:val="num" w:pos="1800"/>
+        </w:tabs>
+        <w:ind w:left="1800" w:hanging="360"/>
+      </w:pPr>
+      <w:rPr>
+        <w:rFonts w:ascii="Symbol" w:hAnsi="Symbol" w:cs="Symbol" w:hint="default"/>
+        <w:rFonts w:cs="OpenSymbol"/>
+      </w:rPr>
+    </w:lvl>
+    <w:lvl w:ilvl="4">
+      <w:start w:val="1"/>
+      <w:numFmt w:val="bullet"/>
+      <w:lvlText w:val="◦"/>
+      <w:lvlJc w:val="left"/>
+      <w:pPr>
+        <w:tabs>
+          <w:tab w:val="num" w:pos="2160"/>
+        </w:tabs>
+        <w:ind w:left="2160" w:hanging="360"/>
+      </w:pPr>
+      <w:rPr>
+        <w:rFonts w:ascii="OpenSymbol" w:hAnsi="OpenSymbol" w:cs="OpenSymbol" w:hint="default"/>
+        <w:rFonts w:cs="OpenSymbol"/>
+      </w:rPr>
+    </w:lvl>
+    <w:lvl w:ilvl="5">
+      <w:start w:val="1"/>
+      <w:numFmt w:val="bullet"/>
+      <w:lvlText w:val="▪"/>
+      <w:lvlJc w:val="left"/>
+      <w:pPr>
+        <w:tabs>
+          <w:tab w:val="num" w:pos="2520"/>
+        </w:tabs>
+        <w:ind w:left="2520" w:hanging="360"/>
+      </w:pPr>
+      <w:rPr>
+        <w:rFonts w:ascii="OpenSymbol" w:hAnsi="OpenSymbol" w:cs="OpenSymbol" w:hint="default"/>
+        <w:rFonts w:cs="OpenSymbol"/>
+      </w:rPr>
+    </w:lvl>
+    <w:lvl w:ilvl="6">
+      <w:start w:val="1"/>
+      <w:numFmt w:val="bullet"/>
+      <w:lvlText w:val=""/>
+      <w:lvlJc w:val="left"/>
+      <w:pPr>
+        <w:tabs>
+          <w:tab w:val="num" w:pos="2880"/>
+        </w:tabs>
+        <w:ind w:left="2880" w:hanging="360"/>
+      </w:pPr>
+      <w:rPr>
+        <w:rFonts w:ascii="Symbol" w:hAnsi="Symbol" w:cs="Symbol" w:hint="default"/>
+        <w:rFonts w:cs="OpenSymbol"/>
+      </w:rPr>
+    </w:lvl>
+    <w:lvl w:ilvl="7">
+      <w:start w:val="1"/>
+      <w:numFmt w:val="bullet"/>
+      <w:lvlText w:val="◦"/>
+      <w:lvlJc w:val="left"/>
+      <w:pPr>
+        <w:tabs>
+          <w:tab w:val="num" w:pos="3240"/>
+        </w:tabs>
+        <w:ind w:left="3240" w:hanging="360"/>
+      </w:pPr>
+      <w:rPr>
+        <w:rFonts w:ascii="OpenSymbol" w:hAnsi="OpenSymbol" w:cs="OpenSymbol" w:hint="default"/>
+        <w:rFonts w:cs="OpenSymbol"/>
+      </w:rPr>
+    </w:lvl>
+    <w:lvl w:ilvl="8">
+      <w:start w:val="1"/>
+      <w:numFmt w:val="bullet"/>
+      <w:lvlText w:val="▪"/>
+      <w:lvlJc w:val="left"/>
+      <w:pPr>
+        <w:tabs>
+          <w:tab w:val="num" w:pos="3600"/>
+        </w:tabs>
+        <w:ind w:left="3600" w:hanging="360"/>
+      </w:pPr>
+      <w:rPr>
+        <w:rFonts w:ascii="OpenSymbol" w:hAnsi="OpenSymbol" w:cs="OpenSymbol" w:hint="default"/>
+        <w:rFonts w:cs="OpenSymbol"/>
+      </w:rPr>
+    </w:lvl>
+  </w:abstractNum>
+  <w:abstractNum w:abstractNumId="15">
     <w:lvl w:ilvl="0">
       <w:start w:val="1"/>
       <w:numFmt w:val="none"/>
@@ -12940,6 +14140,12 @@
   <w:num w:numId="13">
     <w:abstractNumId w:val="13"/>
   </w:num>
+  <w:num w:numId="14">
+    <w:abstractNumId w:val="14"/>
+  </w:num>
+  <w:num w:numId="15">
+    <w:abstractNumId w:val="15"/>
+  </w:num>
 </w:numbering>
 </file>
 
@@ -15993,6 +17199,1387 @@
       <w:rFonts w:cs="OpenSymbol"/>
     </w:rPr>
   </w:style>
+  <w:style w:type="character" w:styleId="ListLabel399">
+    <w:name w:val="ListLabel 399"/>
+    <w:qFormat/>
+    <w:rPr>
+      <w:rFonts w:cs="Cambria"/>
+      <w:w w:val="133"/>
+      <w:sz w:val="28"/>
+      <w:szCs w:val="32"/>
+    </w:rPr>
+  </w:style>
+  <w:style w:type="character" w:styleId="ListLabel400">
+    <w:name w:val="ListLabel 400"/>
+    <w:qFormat/>
+    <w:rPr>
+      <w:rFonts w:cs="OpenSymbol"/>
+      <w:spacing w:val="-74"/>
+      <w:w w:val="92"/>
+      <w:sz w:val="28"/>
+      <w:szCs w:val="32"/>
+    </w:rPr>
+  </w:style>
+  <w:style w:type="character" w:styleId="ListLabel401">
+    <w:name w:val="ListLabel 401"/>
+    <w:qFormat/>
+    <w:rPr>
+      <w:rFonts w:cs="Symbol"/>
+    </w:rPr>
+  </w:style>
+  <w:style w:type="character" w:styleId="ListLabel402">
+    <w:name w:val="ListLabel 402"/>
+    <w:qFormat/>
+    <w:rPr>
+      <w:rFonts w:cs="Symbol"/>
+    </w:rPr>
+  </w:style>
+  <w:style w:type="character" w:styleId="ListLabel403">
+    <w:name w:val="ListLabel 403"/>
+    <w:qFormat/>
+    <w:rPr>
+      <w:rFonts w:cs="Symbol"/>
+    </w:rPr>
+  </w:style>
+  <w:style w:type="character" w:styleId="ListLabel404">
+    <w:name w:val="ListLabel 404"/>
+    <w:qFormat/>
+    <w:rPr>
+      <w:rFonts w:cs="Symbol"/>
+    </w:rPr>
+  </w:style>
+  <w:style w:type="character" w:styleId="ListLabel405">
+    <w:name w:val="ListLabel 405"/>
+    <w:qFormat/>
+    <w:rPr>
+      <w:rFonts w:cs="Symbol"/>
+    </w:rPr>
+  </w:style>
+  <w:style w:type="character" w:styleId="ListLabel406">
+    <w:name w:val="ListLabel 406"/>
+    <w:qFormat/>
+    <w:rPr>
+      <w:rFonts w:cs="Symbol"/>
+    </w:rPr>
+  </w:style>
+  <w:style w:type="character" w:styleId="ListLabel407">
+    <w:name w:val="ListLabel 407"/>
+    <w:qFormat/>
+    <w:rPr>
+      <w:rFonts w:cs="Symbol"/>
+    </w:rPr>
+  </w:style>
+  <w:style w:type="character" w:styleId="ListLabel408">
+    <w:name w:val="ListLabel 408"/>
+    <w:qFormat/>
+    <w:rPr>
+      <w:rFonts w:cs="OpenSymbol"/>
+      <w:b w:val="false"/>
+      <w:sz w:val="24"/>
+    </w:rPr>
+  </w:style>
+  <w:style w:type="character" w:styleId="ListLabel409">
+    <w:name w:val="ListLabel 409"/>
+    <w:qFormat/>
+    <w:rPr>
+      <w:rFonts w:cs="OpenSymbol"/>
+    </w:rPr>
+  </w:style>
+  <w:style w:type="character" w:styleId="ListLabel410">
+    <w:name w:val="ListLabel 410"/>
+    <w:qFormat/>
+    <w:rPr>
+      <w:rFonts w:cs="OpenSymbol"/>
+    </w:rPr>
+  </w:style>
+  <w:style w:type="character" w:styleId="ListLabel411">
+    <w:name w:val="ListLabel 411"/>
+    <w:qFormat/>
+    <w:rPr>
+      <w:rFonts w:cs="OpenSymbol"/>
+    </w:rPr>
+  </w:style>
+  <w:style w:type="character" w:styleId="ListLabel412">
+    <w:name w:val="ListLabel 412"/>
+    <w:qFormat/>
+    <w:rPr>
+      <w:rFonts w:cs="OpenSymbol"/>
+    </w:rPr>
+  </w:style>
+  <w:style w:type="character" w:styleId="ListLabel413">
+    <w:name w:val="ListLabel 413"/>
+    <w:qFormat/>
+    <w:rPr>
+      <w:rFonts w:cs="OpenSymbol"/>
+    </w:rPr>
+  </w:style>
+  <w:style w:type="character" w:styleId="ListLabel414">
+    <w:name w:val="ListLabel 414"/>
+    <w:qFormat/>
+    <w:rPr>
+      <w:rFonts w:cs="OpenSymbol"/>
+    </w:rPr>
+  </w:style>
+  <w:style w:type="character" w:styleId="ListLabel415">
+    <w:name w:val="ListLabel 415"/>
+    <w:qFormat/>
+    <w:rPr>
+      <w:rFonts w:cs="OpenSymbol"/>
+    </w:rPr>
+  </w:style>
+  <w:style w:type="character" w:styleId="ListLabel416">
+    <w:name w:val="ListLabel 416"/>
+    <w:qFormat/>
+    <w:rPr>
+      <w:rFonts w:cs="OpenSymbol"/>
+    </w:rPr>
+  </w:style>
+  <w:style w:type="character" w:styleId="ListLabel417">
+    <w:name w:val="ListLabel 417"/>
+    <w:qFormat/>
+    <w:rPr>
+      <w:rFonts w:cs="OpenSymbol"/>
+      <w:b w:val="false"/>
+      <w:sz w:val="24"/>
+    </w:rPr>
+  </w:style>
+  <w:style w:type="character" w:styleId="ListLabel418">
+    <w:name w:val="ListLabel 418"/>
+    <w:qFormat/>
+    <w:rPr>
+      <w:rFonts w:ascii="Arial" w:hAnsi="Arial" w:cs="OpenSymbol"/>
+    </w:rPr>
+  </w:style>
+  <w:style w:type="character" w:styleId="ListLabel419">
+    <w:name w:val="ListLabel 419"/>
+    <w:qFormat/>
+    <w:rPr>
+      <w:rFonts w:cs="OpenSymbol"/>
+    </w:rPr>
+  </w:style>
+  <w:style w:type="character" w:styleId="ListLabel420">
+    <w:name w:val="ListLabel 420"/>
+    <w:qFormat/>
+    <w:rPr>
+      <w:rFonts w:cs="OpenSymbol"/>
+    </w:rPr>
+  </w:style>
+  <w:style w:type="character" w:styleId="ListLabel421">
+    <w:name w:val="ListLabel 421"/>
+    <w:qFormat/>
+    <w:rPr>
+      <w:rFonts w:cs="OpenSymbol"/>
+    </w:rPr>
+  </w:style>
+  <w:style w:type="character" w:styleId="ListLabel422">
+    <w:name w:val="ListLabel 422"/>
+    <w:qFormat/>
+    <w:rPr>
+      <w:rFonts w:cs="OpenSymbol"/>
+    </w:rPr>
+  </w:style>
+  <w:style w:type="character" w:styleId="ListLabel423">
+    <w:name w:val="ListLabel 423"/>
+    <w:qFormat/>
+    <w:rPr>
+      <w:rFonts w:cs="OpenSymbol"/>
+    </w:rPr>
+  </w:style>
+  <w:style w:type="character" w:styleId="ListLabel424">
+    <w:name w:val="ListLabel 424"/>
+    <w:qFormat/>
+    <w:rPr>
+      <w:rFonts w:cs="OpenSymbol"/>
+    </w:rPr>
+  </w:style>
+  <w:style w:type="character" w:styleId="ListLabel425">
+    <w:name w:val="ListLabel 425"/>
+    <w:qFormat/>
+    <w:rPr>
+      <w:rFonts w:cs="OpenSymbol"/>
+    </w:rPr>
+  </w:style>
+  <w:style w:type="character" w:styleId="ListLabel426">
+    <w:name w:val="ListLabel 426"/>
+    <w:qFormat/>
+    <w:rPr>
+      <w:rFonts w:ascii="Arial" w:hAnsi="Arial" w:cs="OpenSymbol"/>
+      <w:b w:val="false"/>
+      <w:sz w:val="24"/>
+    </w:rPr>
+  </w:style>
+  <w:style w:type="character" w:styleId="ListLabel427">
+    <w:name w:val="ListLabel 427"/>
+    <w:qFormat/>
+    <w:rPr>
+      <w:rFonts w:ascii="Arial" w:hAnsi="Arial" w:cs="OpenSymbol"/>
+    </w:rPr>
+  </w:style>
+  <w:style w:type="character" w:styleId="ListLabel428">
+    <w:name w:val="ListLabel 428"/>
+    <w:qFormat/>
+    <w:rPr>
+      <w:rFonts w:cs="OpenSymbol"/>
+    </w:rPr>
+  </w:style>
+  <w:style w:type="character" w:styleId="ListLabel429">
+    <w:name w:val="ListLabel 429"/>
+    <w:qFormat/>
+    <w:rPr>
+      <w:rFonts w:cs="OpenSymbol"/>
+    </w:rPr>
+  </w:style>
+  <w:style w:type="character" w:styleId="ListLabel430">
+    <w:name w:val="ListLabel 430"/>
+    <w:qFormat/>
+    <w:rPr>
+      <w:rFonts w:cs="OpenSymbol"/>
+    </w:rPr>
+  </w:style>
+  <w:style w:type="character" w:styleId="ListLabel431">
+    <w:name w:val="ListLabel 431"/>
+    <w:qFormat/>
+    <w:rPr>
+      <w:rFonts w:cs="OpenSymbol"/>
+    </w:rPr>
+  </w:style>
+  <w:style w:type="character" w:styleId="ListLabel432">
+    <w:name w:val="ListLabel 432"/>
+    <w:qFormat/>
+    <w:rPr>
+      <w:rFonts w:cs="OpenSymbol"/>
+    </w:rPr>
+  </w:style>
+  <w:style w:type="character" w:styleId="ListLabel433">
+    <w:name w:val="ListLabel 433"/>
+    <w:qFormat/>
+    <w:rPr>
+      <w:rFonts w:cs="OpenSymbol"/>
+    </w:rPr>
+  </w:style>
+  <w:style w:type="character" w:styleId="ListLabel434">
+    <w:name w:val="ListLabel 434"/>
+    <w:qFormat/>
+    <w:rPr>
+      <w:rFonts w:cs="OpenSymbol"/>
+    </w:rPr>
+  </w:style>
+  <w:style w:type="character" w:styleId="ListLabel435">
+    <w:name w:val="ListLabel 435"/>
+    <w:qFormat/>
+    <w:rPr>
+      <w:rFonts w:cs="Symbol"/>
+    </w:rPr>
+  </w:style>
+  <w:style w:type="character" w:styleId="ListLabel436">
+    <w:name w:val="ListLabel 436"/>
+    <w:qFormat/>
+    <w:rPr>
+      <w:rFonts w:cs="Symbol"/>
+    </w:rPr>
+  </w:style>
+  <w:style w:type="character" w:styleId="ListLabel437">
+    <w:name w:val="ListLabel 437"/>
+    <w:qFormat/>
+    <w:rPr>
+      <w:rFonts w:cs="Wingdings"/>
+    </w:rPr>
+  </w:style>
+  <w:style w:type="character" w:styleId="ListLabel438">
+    <w:name w:val="ListLabel 438"/>
+    <w:qFormat/>
+    <w:rPr>
+      <w:rFonts w:cs="Symbol"/>
+    </w:rPr>
+  </w:style>
+  <w:style w:type="character" w:styleId="ListLabel439">
+    <w:name w:val="ListLabel 439"/>
+    <w:qFormat/>
+    <w:rPr>
+      <w:rFonts w:cs="Symbol"/>
+    </w:rPr>
+  </w:style>
+  <w:style w:type="character" w:styleId="ListLabel440">
+    <w:name w:val="ListLabel 440"/>
+    <w:qFormat/>
+    <w:rPr>
+      <w:rFonts w:cs="Wingdings"/>
+    </w:rPr>
+  </w:style>
+  <w:style w:type="character" w:styleId="ListLabel441">
+    <w:name w:val="ListLabel 441"/>
+    <w:qFormat/>
+    <w:rPr>
+      <w:rFonts w:cs="Symbol"/>
+    </w:rPr>
+  </w:style>
+  <w:style w:type="character" w:styleId="ListLabel442">
+    <w:name w:val="ListLabel 442"/>
+    <w:qFormat/>
+    <w:rPr>
+      <w:rFonts w:cs="OpenSymbol"/>
+      <w:b w:val="false"/>
+      <w:sz w:val="24"/>
+    </w:rPr>
+  </w:style>
+  <w:style w:type="character" w:styleId="ListLabel443">
+    <w:name w:val="ListLabel 443"/>
+    <w:qFormat/>
+    <w:rPr>
+      <w:rFonts w:cs="Wingdings"/>
+    </w:rPr>
+  </w:style>
+  <w:style w:type="character" w:styleId="ListLabel444">
+    <w:name w:val="ListLabel 444"/>
+    <w:qFormat/>
+    <w:rPr>
+      <w:rFonts w:ascii="Arial" w:hAnsi="Arial" w:cs="Symbol"/>
+      <w:sz w:val="24"/>
+    </w:rPr>
+  </w:style>
+  <w:style w:type="character" w:styleId="ListLabel445">
+    <w:name w:val="ListLabel 445"/>
+    <w:qFormat/>
+    <w:rPr>
+      <w:rFonts w:cs="OpenSymbol"/>
+    </w:rPr>
+  </w:style>
+  <w:style w:type="character" w:styleId="ListLabel446">
+    <w:name w:val="ListLabel 446"/>
+    <w:qFormat/>
+    <w:rPr>
+      <w:rFonts w:cs="Wingdings"/>
+    </w:rPr>
+  </w:style>
+  <w:style w:type="character" w:styleId="ListLabel447">
+    <w:name w:val="ListLabel 447"/>
+    <w:qFormat/>
+    <w:rPr>
+      <w:rFonts w:cs="Symbol"/>
+    </w:rPr>
+  </w:style>
+  <w:style w:type="character" w:styleId="ListLabel448">
+    <w:name w:val="ListLabel 448"/>
+    <w:qFormat/>
+    <w:rPr>
+      <w:rFonts w:cs="OpenSymbol"/>
+    </w:rPr>
+  </w:style>
+  <w:style w:type="character" w:styleId="ListLabel449">
+    <w:name w:val="ListLabel 449"/>
+    <w:qFormat/>
+    <w:rPr>
+      <w:rFonts w:cs="Wingdings"/>
+    </w:rPr>
+  </w:style>
+  <w:style w:type="character" w:styleId="ListLabel450">
+    <w:name w:val="ListLabel 450"/>
+    <w:qFormat/>
+    <w:rPr>
+      <w:rFonts w:cs="Symbol"/>
+    </w:rPr>
+  </w:style>
+  <w:style w:type="character" w:styleId="ListLabel451">
+    <w:name w:val="ListLabel 451"/>
+    <w:qFormat/>
+    <w:rPr>
+      <w:rFonts w:cs="OpenSymbol"/>
+    </w:rPr>
+  </w:style>
+  <w:style w:type="character" w:styleId="ListLabel452">
+    <w:name w:val="ListLabel 452"/>
+    <w:qFormat/>
+    <w:rPr>
+      <w:rFonts w:cs="Wingdings"/>
+    </w:rPr>
+  </w:style>
+  <w:style w:type="character" w:styleId="ListLabel453">
+    <w:name w:val="ListLabel 453"/>
+    <w:qFormat/>
+    <w:rPr>
+      <w:rFonts w:cs="OpenSymbol"/>
+    </w:rPr>
+  </w:style>
+  <w:style w:type="character" w:styleId="ListLabel454">
+    <w:name w:val="ListLabel 454"/>
+    <w:qFormat/>
+    <w:rPr>
+      <w:rFonts w:cs="OpenSymbol"/>
+    </w:rPr>
+  </w:style>
+  <w:style w:type="character" w:styleId="ListLabel455">
+    <w:name w:val="ListLabel 455"/>
+    <w:qFormat/>
+    <w:rPr>
+      <w:rFonts w:cs="Cambria"/>
+      <w:w w:val="133"/>
+      <w:sz w:val="28"/>
+      <w:szCs w:val="32"/>
+    </w:rPr>
+  </w:style>
+  <w:style w:type="character" w:styleId="ListLabel456">
+    <w:name w:val="ListLabel 456"/>
+    <w:qFormat/>
+    <w:rPr>
+      <w:rFonts w:cs="OpenSymbol"/>
+      <w:spacing w:val="-74"/>
+      <w:w w:val="92"/>
+      <w:sz w:val="28"/>
+      <w:szCs w:val="32"/>
+    </w:rPr>
+  </w:style>
+  <w:style w:type="character" w:styleId="ListLabel457">
+    <w:name w:val="ListLabel 457"/>
+    <w:qFormat/>
+    <w:rPr>
+      <w:rFonts w:cs="Symbol"/>
+    </w:rPr>
+  </w:style>
+  <w:style w:type="character" w:styleId="ListLabel458">
+    <w:name w:val="ListLabel 458"/>
+    <w:qFormat/>
+    <w:rPr>
+      <w:rFonts w:cs="Symbol"/>
+    </w:rPr>
+  </w:style>
+  <w:style w:type="character" w:styleId="ListLabel459">
+    <w:name w:val="ListLabel 459"/>
+    <w:qFormat/>
+    <w:rPr>
+      <w:rFonts w:cs="Symbol"/>
+    </w:rPr>
+  </w:style>
+  <w:style w:type="character" w:styleId="ListLabel460">
+    <w:name w:val="ListLabel 460"/>
+    <w:qFormat/>
+    <w:rPr>
+      <w:rFonts w:cs="Symbol"/>
+    </w:rPr>
+  </w:style>
+  <w:style w:type="character" w:styleId="ListLabel461">
+    <w:name w:val="ListLabel 461"/>
+    <w:qFormat/>
+    <w:rPr>
+      <w:rFonts w:cs="Symbol"/>
+    </w:rPr>
+  </w:style>
+  <w:style w:type="character" w:styleId="ListLabel462">
+    <w:name w:val="ListLabel 462"/>
+    <w:qFormat/>
+    <w:rPr>
+      <w:rFonts w:cs="OpenSymbol"/>
+      <w:b w:val="false"/>
+      <w:sz w:val="24"/>
+    </w:rPr>
+  </w:style>
+  <w:style w:type="character" w:styleId="ListLabel463">
+    <w:name w:val="ListLabel 463"/>
+    <w:qFormat/>
+    <w:rPr>
+      <w:rFonts w:cs="OpenSymbol"/>
+    </w:rPr>
+  </w:style>
+  <w:style w:type="character" w:styleId="ListLabel464">
+    <w:name w:val="ListLabel 464"/>
+    <w:qFormat/>
+    <w:rPr>
+      <w:rFonts w:cs="OpenSymbol"/>
+    </w:rPr>
+  </w:style>
+  <w:style w:type="character" w:styleId="ListLabel465">
+    <w:name w:val="ListLabel 465"/>
+    <w:qFormat/>
+    <w:rPr>
+      <w:rFonts w:cs="OpenSymbol"/>
+    </w:rPr>
+  </w:style>
+  <w:style w:type="character" w:styleId="ListLabel466">
+    <w:name w:val="ListLabel 466"/>
+    <w:qFormat/>
+    <w:rPr>
+      <w:rFonts w:cs="OpenSymbol"/>
+    </w:rPr>
+  </w:style>
+  <w:style w:type="character" w:styleId="ListLabel467">
+    <w:name w:val="ListLabel 467"/>
+    <w:qFormat/>
+    <w:rPr>
+      <w:rFonts w:cs="OpenSymbol"/>
+    </w:rPr>
+  </w:style>
+  <w:style w:type="character" w:styleId="ListLabel468">
+    <w:name w:val="ListLabel 468"/>
+    <w:qFormat/>
+    <w:rPr>
+      <w:rFonts w:cs="OpenSymbol"/>
+    </w:rPr>
+  </w:style>
+  <w:style w:type="character" w:styleId="ListLabel469">
+    <w:name w:val="ListLabel 469"/>
+    <w:qFormat/>
+    <w:rPr>
+      <w:rFonts w:cs="OpenSymbol"/>
+    </w:rPr>
+  </w:style>
+  <w:style w:type="character" w:styleId="ListLabel470">
+    <w:name w:val="ListLabel 470"/>
+    <w:qFormat/>
+    <w:rPr>
+      <w:rFonts w:cs="OpenSymbol"/>
+    </w:rPr>
+  </w:style>
+  <w:style w:type="character" w:styleId="ListLabel471">
+    <w:name w:val="ListLabel 471"/>
+    <w:qFormat/>
+    <w:rPr>
+      <w:rFonts w:cs="OpenSymbol"/>
+      <w:b w:val="false"/>
+      <w:sz w:val="24"/>
+    </w:rPr>
+  </w:style>
+  <w:style w:type="character" w:styleId="ListLabel472">
+    <w:name w:val="ListLabel 472"/>
+    <w:qFormat/>
+    <w:rPr>
+      <w:rFonts w:cs="OpenSymbol"/>
+    </w:rPr>
+  </w:style>
+  <w:style w:type="character" w:styleId="ListLabel473">
+    <w:name w:val="ListLabel 473"/>
+    <w:qFormat/>
+    <w:rPr>
+      <w:rFonts w:cs="OpenSymbol"/>
+    </w:rPr>
+  </w:style>
+  <w:style w:type="character" w:styleId="ListLabel474">
+    <w:name w:val="ListLabel 474"/>
+    <w:qFormat/>
+    <w:rPr>
+      <w:rFonts w:cs="OpenSymbol"/>
+    </w:rPr>
+  </w:style>
+  <w:style w:type="character" w:styleId="ListLabel475">
+    <w:name w:val="ListLabel 475"/>
+    <w:qFormat/>
+    <w:rPr>
+      <w:rFonts w:cs="OpenSymbol"/>
+    </w:rPr>
+  </w:style>
+  <w:style w:type="character" w:styleId="ListLabel476">
+    <w:name w:val="ListLabel 476"/>
+    <w:qFormat/>
+    <w:rPr>
+      <w:rFonts w:cs="OpenSymbol"/>
+    </w:rPr>
+  </w:style>
+  <w:style w:type="character" w:styleId="ListLabel477">
+    <w:name w:val="ListLabel 477"/>
+    <w:qFormat/>
+    <w:rPr>
+      <w:rFonts w:cs="OpenSymbol"/>
+    </w:rPr>
+  </w:style>
+  <w:style w:type="character" w:styleId="ListLabel478">
+    <w:name w:val="ListLabel 478"/>
+    <w:qFormat/>
+    <w:rPr>
+      <w:rFonts w:cs="OpenSymbol"/>
+    </w:rPr>
+  </w:style>
+  <w:style w:type="character" w:styleId="ListLabel479">
+    <w:name w:val="ListLabel 479"/>
+    <w:qFormat/>
+    <w:rPr>
+      <w:rFonts w:cs="OpenSymbol"/>
+    </w:rPr>
+  </w:style>
+  <w:style w:type="character" w:styleId="ListLabel480">
+    <w:name w:val="ListLabel 480"/>
+    <w:qFormat/>
+    <w:rPr>
+      <w:rFonts w:cs="OpenSymbol"/>
+      <w:b w:val="false"/>
+      <w:sz w:val="24"/>
+    </w:rPr>
+  </w:style>
+  <w:style w:type="character" w:styleId="ListLabel481">
+    <w:name w:val="ListLabel 481"/>
+    <w:qFormat/>
+    <w:rPr>
+      <w:rFonts w:cs="OpenSymbol"/>
+    </w:rPr>
+  </w:style>
+  <w:style w:type="character" w:styleId="ListLabel482">
+    <w:name w:val="ListLabel 482"/>
+    <w:qFormat/>
+    <w:rPr>
+      <w:rFonts w:cs="OpenSymbol"/>
+    </w:rPr>
+  </w:style>
+  <w:style w:type="character" w:styleId="ListLabel483">
+    <w:name w:val="ListLabel 483"/>
+    <w:qFormat/>
+    <w:rPr>
+      <w:rFonts w:cs="OpenSymbol"/>
+    </w:rPr>
+  </w:style>
+  <w:style w:type="character" w:styleId="ListLabel484">
+    <w:name w:val="ListLabel 484"/>
+    <w:qFormat/>
+    <w:rPr>
+      <w:rFonts w:cs="OpenSymbol"/>
+    </w:rPr>
+  </w:style>
+  <w:style w:type="character" w:styleId="ListLabel485">
+    <w:name w:val="ListLabel 485"/>
+    <w:qFormat/>
+    <w:rPr>
+      <w:rFonts w:cs="OpenSymbol"/>
+    </w:rPr>
+  </w:style>
+  <w:style w:type="character" w:styleId="ListLabel486">
+    <w:name w:val="ListLabel 486"/>
+    <w:qFormat/>
+    <w:rPr>
+      <w:rFonts w:cs="OpenSymbol"/>
+    </w:rPr>
+  </w:style>
+  <w:style w:type="character" w:styleId="ListLabel487">
+    <w:name w:val="ListLabel 487"/>
+    <w:qFormat/>
+    <w:rPr>
+      <w:rFonts w:cs="OpenSymbol"/>
+    </w:rPr>
+  </w:style>
+  <w:style w:type="character" w:styleId="ListLabel488">
+    <w:name w:val="ListLabel 488"/>
+    <w:qFormat/>
+    <w:rPr>
+      <w:rFonts w:cs="OpenSymbol"/>
+    </w:rPr>
+  </w:style>
+  <w:style w:type="character" w:styleId="ListLabel489">
+    <w:name w:val="ListLabel 489"/>
+    <w:qFormat/>
+    <w:rPr>
+      <w:rFonts w:cs="Cambria"/>
+      <w:w w:val="133"/>
+      <w:sz w:val="28"/>
+      <w:szCs w:val="32"/>
+    </w:rPr>
+  </w:style>
+  <w:style w:type="character" w:styleId="ListLabel490">
+    <w:name w:val="ListLabel 490"/>
+    <w:qFormat/>
+    <w:rPr>
+      <w:rFonts w:cs="OpenSymbol"/>
+      <w:spacing w:val="-74"/>
+      <w:w w:val="92"/>
+      <w:sz w:val="28"/>
+      <w:szCs w:val="32"/>
+    </w:rPr>
+  </w:style>
+  <w:style w:type="character" w:styleId="ListLabel491">
+    <w:name w:val="ListLabel 491"/>
+    <w:qFormat/>
+    <w:rPr>
+      <w:rFonts w:cs="Symbol"/>
+    </w:rPr>
+  </w:style>
+  <w:style w:type="character" w:styleId="ListLabel492">
+    <w:name w:val="ListLabel 492"/>
+    <w:qFormat/>
+    <w:rPr>
+      <w:rFonts w:cs="Symbol"/>
+    </w:rPr>
+  </w:style>
+  <w:style w:type="character" w:styleId="ListLabel493">
+    <w:name w:val="ListLabel 493"/>
+    <w:qFormat/>
+    <w:rPr>
+      <w:rFonts w:cs="Symbol"/>
+    </w:rPr>
+  </w:style>
+  <w:style w:type="character" w:styleId="ListLabel494">
+    <w:name w:val="ListLabel 494"/>
+    <w:qFormat/>
+    <w:rPr>
+      <w:rFonts w:cs="Symbol"/>
+    </w:rPr>
+  </w:style>
+  <w:style w:type="character" w:styleId="ListLabel495">
+    <w:name w:val="ListLabel 495"/>
+    <w:qFormat/>
+    <w:rPr>
+      <w:rFonts w:cs="Symbol"/>
+    </w:rPr>
+  </w:style>
+  <w:style w:type="character" w:styleId="ListLabel496">
+    <w:name w:val="ListLabel 496"/>
+    <w:qFormat/>
+    <w:rPr>
+      <w:rFonts w:cs="Symbol"/>
+    </w:rPr>
+  </w:style>
+  <w:style w:type="character" w:styleId="ListLabel497">
+    <w:name w:val="ListLabel 497"/>
+    <w:qFormat/>
+    <w:rPr>
+      <w:rFonts w:cs="Symbol"/>
+    </w:rPr>
+  </w:style>
+  <w:style w:type="character" w:styleId="ListLabel498">
+    <w:name w:val="ListLabel 498"/>
+    <w:qFormat/>
+    <w:rPr>
+      <w:rFonts w:cs="OpenSymbol"/>
+      <w:b w:val="false"/>
+      <w:sz w:val="24"/>
+    </w:rPr>
+  </w:style>
+  <w:style w:type="character" w:styleId="ListLabel499">
+    <w:name w:val="ListLabel 499"/>
+    <w:qFormat/>
+    <w:rPr>
+      <w:rFonts w:cs="OpenSymbol"/>
+    </w:rPr>
+  </w:style>
+  <w:style w:type="character" w:styleId="ListLabel500">
+    <w:name w:val="ListLabel 500"/>
+    <w:qFormat/>
+    <w:rPr>
+      <w:rFonts w:cs="OpenSymbol"/>
+    </w:rPr>
+  </w:style>
+  <w:style w:type="character" w:styleId="ListLabel501">
+    <w:name w:val="ListLabel 501"/>
+    <w:qFormat/>
+    <w:rPr>
+      <w:rFonts w:cs="OpenSymbol"/>
+    </w:rPr>
+  </w:style>
+  <w:style w:type="character" w:styleId="ListLabel502">
+    <w:name w:val="ListLabel 502"/>
+    <w:qFormat/>
+    <w:rPr>
+      <w:rFonts w:cs="OpenSymbol"/>
+    </w:rPr>
+  </w:style>
+  <w:style w:type="character" w:styleId="ListLabel503">
+    <w:name w:val="ListLabel 503"/>
+    <w:qFormat/>
+    <w:rPr>
+      <w:rFonts w:cs="OpenSymbol"/>
+    </w:rPr>
+  </w:style>
+  <w:style w:type="character" w:styleId="ListLabel504">
+    <w:name w:val="ListLabel 504"/>
+    <w:qFormat/>
+    <w:rPr>
+      <w:rFonts w:cs="OpenSymbol"/>
+    </w:rPr>
+  </w:style>
+  <w:style w:type="character" w:styleId="ListLabel505">
+    <w:name w:val="ListLabel 505"/>
+    <w:qFormat/>
+    <w:rPr>
+      <w:rFonts w:cs="OpenSymbol"/>
+    </w:rPr>
+  </w:style>
+  <w:style w:type="character" w:styleId="ListLabel506">
+    <w:name w:val="ListLabel 506"/>
+    <w:qFormat/>
+    <w:rPr>
+      <w:rFonts w:cs="OpenSymbol"/>
+    </w:rPr>
+  </w:style>
+  <w:style w:type="character" w:styleId="ListLabel507">
+    <w:name w:val="ListLabel 507"/>
+    <w:qFormat/>
+    <w:rPr>
+      <w:rFonts w:cs="OpenSymbol"/>
+      <w:b w:val="false"/>
+      <w:sz w:val="24"/>
+    </w:rPr>
+  </w:style>
+  <w:style w:type="character" w:styleId="ListLabel508">
+    <w:name w:val="ListLabel 508"/>
+    <w:qFormat/>
+    <w:rPr>
+      <w:rFonts w:ascii="Arial" w:hAnsi="Arial" w:cs="OpenSymbol"/>
+    </w:rPr>
+  </w:style>
+  <w:style w:type="character" w:styleId="ListLabel509">
+    <w:name w:val="ListLabel 509"/>
+    <w:qFormat/>
+    <w:rPr>
+      <w:rFonts w:cs="OpenSymbol"/>
+    </w:rPr>
+  </w:style>
+  <w:style w:type="character" w:styleId="ListLabel510">
+    <w:name w:val="ListLabel 510"/>
+    <w:qFormat/>
+    <w:rPr>
+      <w:rFonts w:cs="OpenSymbol"/>
+    </w:rPr>
+  </w:style>
+  <w:style w:type="character" w:styleId="ListLabel511">
+    <w:name w:val="ListLabel 511"/>
+    <w:qFormat/>
+    <w:rPr>
+      <w:rFonts w:cs="OpenSymbol"/>
+    </w:rPr>
+  </w:style>
+  <w:style w:type="character" w:styleId="ListLabel512">
+    <w:name w:val="ListLabel 512"/>
+    <w:qFormat/>
+    <w:rPr>
+      <w:rFonts w:cs="OpenSymbol"/>
+    </w:rPr>
+  </w:style>
+  <w:style w:type="character" w:styleId="ListLabel513">
+    <w:name w:val="ListLabel 513"/>
+    <w:qFormat/>
+    <w:rPr>
+      <w:rFonts w:cs="OpenSymbol"/>
+    </w:rPr>
+  </w:style>
+  <w:style w:type="character" w:styleId="ListLabel514">
+    <w:name w:val="ListLabel 514"/>
+    <w:qFormat/>
+    <w:rPr>
+      <w:rFonts w:cs="OpenSymbol"/>
+    </w:rPr>
+  </w:style>
+  <w:style w:type="character" w:styleId="ListLabel515">
+    <w:name w:val="ListLabel 515"/>
+    <w:qFormat/>
+    <w:rPr>
+      <w:rFonts w:cs="OpenSymbol"/>
+    </w:rPr>
+  </w:style>
+  <w:style w:type="character" w:styleId="ListLabel516">
+    <w:name w:val="ListLabel 516"/>
+    <w:qFormat/>
+    <w:rPr>
+      <w:rFonts w:ascii="Arial" w:hAnsi="Arial" w:cs="OpenSymbol"/>
+      <w:b w:val="false"/>
+      <w:sz w:val="24"/>
+    </w:rPr>
+  </w:style>
+  <w:style w:type="character" w:styleId="ListLabel517">
+    <w:name w:val="ListLabel 517"/>
+    <w:qFormat/>
+    <w:rPr>
+      <w:rFonts w:ascii="Arial" w:hAnsi="Arial" w:cs="OpenSymbol"/>
+    </w:rPr>
+  </w:style>
+  <w:style w:type="character" w:styleId="ListLabel518">
+    <w:name w:val="ListLabel 518"/>
+    <w:qFormat/>
+    <w:rPr>
+      <w:rFonts w:cs="OpenSymbol"/>
+    </w:rPr>
+  </w:style>
+  <w:style w:type="character" w:styleId="ListLabel519">
+    <w:name w:val="ListLabel 519"/>
+    <w:qFormat/>
+    <w:rPr>
+      <w:rFonts w:cs="OpenSymbol"/>
+    </w:rPr>
+  </w:style>
+  <w:style w:type="character" w:styleId="ListLabel520">
+    <w:name w:val="ListLabel 520"/>
+    <w:qFormat/>
+    <w:rPr>
+      <w:rFonts w:cs="OpenSymbol"/>
+    </w:rPr>
+  </w:style>
+  <w:style w:type="character" w:styleId="ListLabel521">
+    <w:name w:val="ListLabel 521"/>
+    <w:qFormat/>
+    <w:rPr>
+      <w:rFonts w:cs="OpenSymbol"/>
+    </w:rPr>
+  </w:style>
+  <w:style w:type="character" w:styleId="ListLabel522">
+    <w:name w:val="ListLabel 522"/>
+    <w:qFormat/>
+    <w:rPr>
+      <w:rFonts w:cs="OpenSymbol"/>
+    </w:rPr>
+  </w:style>
+  <w:style w:type="character" w:styleId="ListLabel523">
+    <w:name w:val="ListLabel 523"/>
+    <w:qFormat/>
+    <w:rPr>
+      <w:rFonts w:cs="OpenSymbol"/>
+    </w:rPr>
+  </w:style>
+  <w:style w:type="character" w:styleId="ListLabel524">
+    <w:name w:val="ListLabel 524"/>
+    <w:qFormat/>
+    <w:rPr>
+      <w:rFonts w:cs="OpenSymbol"/>
+    </w:rPr>
+  </w:style>
+  <w:style w:type="character" w:styleId="ListLabel525">
+    <w:name w:val="ListLabel 525"/>
+    <w:qFormat/>
+    <w:rPr>
+      <w:rFonts w:cs="Symbol"/>
+    </w:rPr>
+  </w:style>
+  <w:style w:type="character" w:styleId="ListLabel526">
+    <w:name w:val="ListLabel 526"/>
+    <w:qFormat/>
+    <w:rPr>
+      <w:rFonts w:cs="Symbol"/>
+    </w:rPr>
+  </w:style>
+  <w:style w:type="character" w:styleId="ListLabel527">
+    <w:name w:val="ListLabel 527"/>
+    <w:qFormat/>
+    <w:rPr>
+      <w:rFonts w:cs="Wingdings"/>
+    </w:rPr>
+  </w:style>
+  <w:style w:type="character" w:styleId="ListLabel528">
+    <w:name w:val="ListLabel 528"/>
+    <w:qFormat/>
+    <w:rPr>
+      <w:rFonts w:cs="Symbol"/>
+    </w:rPr>
+  </w:style>
+  <w:style w:type="character" w:styleId="ListLabel529">
+    <w:name w:val="ListLabel 529"/>
+    <w:qFormat/>
+    <w:rPr>
+      <w:rFonts w:cs="Symbol"/>
+    </w:rPr>
+  </w:style>
+  <w:style w:type="character" w:styleId="ListLabel530">
+    <w:name w:val="ListLabel 530"/>
+    <w:qFormat/>
+    <w:rPr>
+      <w:rFonts w:cs="Wingdings"/>
+    </w:rPr>
+  </w:style>
+  <w:style w:type="character" w:styleId="ListLabel531">
+    <w:name w:val="ListLabel 531"/>
+    <w:qFormat/>
+    <w:rPr>
+      <w:rFonts w:cs="Symbol"/>
+    </w:rPr>
+  </w:style>
+  <w:style w:type="character" w:styleId="ListLabel532">
+    <w:name w:val="ListLabel 532"/>
+    <w:qFormat/>
+    <w:rPr>
+      <w:rFonts w:cs="OpenSymbol"/>
+      <w:b w:val="false"/>
+      <w:sz w:val="24"/>
+    </w:rPr>
+  </w:style>
+  <w:style w:type="character" w:styleId="ListLabel533">
+    <w:name w:val="ListLabel 533"/>
+    <w:qFormat/>
+    <w:rPr>
+      <w:rFonts w:cs="Wingdings"/>
+    </w:rPr>
+  </w:style>
+  <w:style w:type="character" w:styleId="ListLabel534">
+    <w:name w:val="ListLabel 534"/>
+    <w:qFormat/>
+    <w:rPr>
+      <w:rFonts w:cs="Symbol"/>
+      <w:sz w:val="24"/>
+    </w:rPr>
+  </w:style>
+  <w:style w:type="character" w:styleId="ListLabel535">
+    <w:name w:val="ListLabel 535"/>
+    <w:qFormat/>
+    <w:rPr>
+      <w:rFonts w:cs="OpenSymbol"/>
+    </w:rPr>
+  </w:style>
+  <w:style w:type="character" w:styleId="ListLabel536">
+    <w:name w:val="ListLabel 536"/>
+    <w:qFormat/>
+    <w:rPr>
+      <w:rFonts w:cs="Wingdings"/>
+    </w:rPr>
+  </w:style>
+  <w:style w:type="character" w:styleId="ListLabel537">
+    <w:name w:val="ListLabel 537"/>
+    <w:qFormat/>
+    <w:rPr>
+      <w:rFonts w:cs="Symbol"/>
+    </w:rPr>
+  </w:style>
+  <w:style w:type="character" w:styleId="ListLabel538">
+    <w:name w:val="ListLabel 538"/>
+    <w:qFormat/>
+    <w:rPr>
+      <w:rFonts w:cs="OpenSymbol"/>
+    </w:rPr>
+  </w:style>
+  <w:style w:type="character" w:styleId="ListLabel539">
+    <w:name w:val="ListLabel 539"/>
+    <w:qFormat/>
+    <w:rPr>
+      <w:rFonts w:cs="Wingdings"/>
+    </w:rPr>
+  </w:style>
+  <w:style w:type="character" w:styleId="ListLabel540">
+    <w:name w:val="ListLabel 540"/>
+    <w:qFormat/>
+    <w:rPr>
+      <w:rFonts w:cs="Symbol"/>
+    </w:rPr>
+  </w:style>
+  <w:style w:type="character" w:styleId="ListLabel541">
+    <w:name w:val="ListLabel 541"/>
+    <w:qFormat/>
+    <w:rPr>
+      <w:rFonts w:cs="OpenSymbol"/>
+    </w:rPr>
+  </w:style>
+  <w:style w:type="character" w:styleId="ListLabel542">
+    <w:name w:val="ListLabel 542"/>
+    <w:qFormat/>
+    <w:rPr>
+      <w:rFonts w:cs="Wingdings"/>
+    </w:rPr>
+  </w:style>
+  <w:style w:type="character" w:styleId="ListLabel543">
+    <w:name w:val="ListLabel 543"/>
+    <w:qFormat/>
+    <w:rPr>
+      <w:rFonts w:cs="OpenSymbol"/>
+    </w:rPr>
+  </w:style>
+  <w:style w:type="character" w:styleId="ListLabel544">
+    <w:name w:val="ListLabel 544"/>
+    <w:qFormat/>
+    <w:rPr>
+      <w:rFonts w:cs="OpenSymbol"/>
+    </w:rPr>
+  </w:style>
+  <w:style w:type="character" w:styleId="ListLabel545">
+    <w:name w:val="ListLabel 545"/>
+    <w:qFormat/>
+    <w:rPr>
+      <w:rFonts w:cs="Cambria"/>
+      <w:w w:val="133"/>
+      <w:sz w:val="28"/>
+      <w:szCs w:val="32"/>
+    </w:rPr>
+  </w:style>
+  <w:style w:type="character" w:styleId="ListLabel546">
+    <w:name w:val="ListLabel 546"/>
+    <w:qFormat/>
+    <w:rPr>
+      <w:rFonts w:cs="OpenSymbol"/>
+      <w:spacing w:val="-74"/>
+      <w:w w:val="92"/>
+      <w:sz w:val="28"/>
+      <w:szCs w:val="32"/>
+    </w:rPr>
+  </w:style>
+  <w:style w:type="character" w:styleId="ListLabel547">
+    <w:name w:val="ListLabel 547"/>
+    <w:qFormat/>
+    <w:rPr>
+      <w:rFonts w:cs="Symbol"/>
+    </w:rPr>
+  </w:style>
+  <w:style w:type="character" w:styleId="ListLabel548">
+    <w:name w:val="ListLabel 548"/>
+    <w:qFormat/>
+    <w:rPr>
+      <w:rFonts w:cs="Symbol"/>
+    </w:rPr>
+  </w:style>
+  <w:style w:type="character" w:styleId="ListLabel549">
+    <w:name w:val="ListLabel 549"/>
+    <w:qFormat/>
+    <w:rPr>
+      <w:rFonts w:cs="Symbol"/>
+    </w:rPr>
+  </w:style>
+  <w:style w:type="character" w:styleId="ListLabel550">
+    <w:name w:val="ListLabel 550"/>
+    <w:qFormat/>
+    <w:rPr>
+      <w:rFonts w:cs="Symbol"/>
+    </w:rPr>
+  </w:style>
+  <w:style w:type="character" w:styleId="ListLabel551">
+    <w:name w:val="ListLabel 551"/>
+    <w:qFormat/>
+    <w:rPr>
+      <w:rFonts w:cs="Symbol"/>
+    </w:rPr>
+  </w:style>
+  <w:style w:type="character" w:styleId="ListLabel552">
+    <w:name w:val="ListLabel 552"/>
+    <w:qFormat/>
+    <w:rPr>
+      <w:rFonts w:cs="OpenSymbol"/>
+      <w:b w:val="false"/>
+      <w:sz w:val="24"/>
+    </w:rPr>
+  </w:style>
+  <w:style w:type="character" w:styleId="ListLabel553">
+    <w:name w:val="ListLabel 553"/>
+    <w:qFormat/>
+    <w:rPr>
+      <w:rFonts w:cs="OpenSymbol"/>
+    </w:rPr>
+  </w:style>
+  <w:style w:type="character" w:styleId="ListLabel554">
+    <w:name w:val="ListLabel 554"/>
+    <w:qFormat/>
+    <w:rPr>
+      <w:rFonts w:cs="OpenSymbol"/>
+    </w:rPr>
+  </w:style>
+  <w:style w:type="character" w:styleId="ListLabel555">
+    <w:name w:val="ListLabel 555"/>
+    <w:qFormat/>
+    <w:rPr>
+      <w:rFonts w:cs="OpenSymbol"/>
+    </w:rPr>
+  </w:style>
+  <w:style w:type="character" w:styleId="ListLabel556">
+    <w:name w:val="ListLabel 556"/>
+    <w:qFormat/>
+    <w:rPr>
+      <w:rFonts w:cs="OpenSymbol"/>
+    </w:rPr>
+  </w:style>
+  <w:style w:type="character" w:styleId="ListLabel557">
+    <w:name w:val="ListLabel 557"/>
+    <w:qFormat/>
+    <w:rPr>
+      <w:rFonts w:cs="OpenSymbol"/>
+    </w:rPr>
+  </w:style>
+  <w:style w:type="character" w:styleId="ListLabel558">
+    <w:name w:val="ListLabel 558"/>
+    <w:qFormat/>
+    <w:rPr>
+      <w:rFonts w:cs="OpenSymbol"/>
+    </w:rPr>
+  </w:style>
+  <w:style w:type="character" w:styleId="ListLabel559">
+    <w:name w:val="ListLabel 559"/>
+    <w:qFormat/>
+    <w:rPr>
+      <w:rFonts w:cs="OpenSymbol"/>
+    </w:rPr>
+  </w:style>
+  <w:style w:type="character" w:styleId="ListLabel560">
+    <w:name w:val="ListLabel 560"/>
+    <w:qFormat/>
+    <w:rPr>
+      <w:rFonts w:cs="OpenSymbol"/>
+    </w:rPr>
+  </w:style>
+  <w:style w:type="character" w:styleId="ListLabel561">
+    <w:name w:val="ListLabel 561"/>
+    <w:qFormat/>
+    <w:rPr>
+      <w:rFonts w:cs="OpenSymbol"/>
+      <w:b w:val="false"/>
+      <w:sz w:val="24"/>
+    </w:rPr>
+  </w:style>
+  <w:style w:type="character" w:styleId="ListLabel562">
+    <w:name w:val="ListLabel 562"/>
+    <w:qFormat/>
+    <w:rPr>
+      <w:rFonts w:cs="OpenSymbol"/>
+    </w:rPr>
+  </w:style>
+  <w:style w:type="character" w:styleId="ListLabel563">
+    <w:name w:val="ListLabel 563"/>
+    <w:qFormat/>
+    <w:rPr>
+      <w:rFonts w:cs="OpenSymbol"/>
+    </w:rPr>
+  </w:style>
+  <w:style w:type="character" w:styleId="ListLabel564">
+    <w:name w:val="ListLabel 564"/>
+    <w:qFormat/>
+    <w:rPr>
+      <w:rFonts w:cs="OpenSymbol"/>
+    </w:rPr>
+  </w:style>
+  <w:style w:type="character" w:styleId="ListLabel565">
+    <w:name w:val="ListLabel 565"/>
+    <w:qFormat/>
+    <w:rPr>
+      <w:rFonts w:cs="OpenSymbol"/>
+    </w:rPr>
+  </w:style>
+  <w:style w:type="character" w:styleId="ListLabel566">
+    <w:name w:val="ListLabel 566"/>
+    <w:qFormat/>
+    <w:rPr>
+      <w:rFonts w:cs="OpenSymbol"/>
+    </w:rPr>
+  </w:style>
+  <w:style w:type="character" w:styleId="ListLabel567">
+    <w:name w:val="ListLabel 567"/>
+    <w:qFormat/>
+    <w:rPr>
+      <w:rFonts w:cs="OpenSymbol"/>
+    </w:rPr>
+  </w:style>
+  <w:style w:type="character" w:styleId="ListLabel568">
+    <w:name w:val="ListLabel 568"/>
+    <w:qFormat/>
+    <w:rPr>
+      <w:rFonts w:cs="OpenSymbol"/>
+    </w:rPr>
+  </w:style>
+  <w:style w:type="character" w:styleId="ListLabel569">
+    <w:name w:val="ListLabel 569"/>
+    <w:qFormat/>
+    <w:rPr>
+      <w:rFonts w:cs="OpenSymbol"/>
+    </w:rPr>
+  </w:style>
+  <w:style w:type="character" w:styleId="ListLabel570">
+    <w:name w:val="ListLabel 570"/>
+    <w:qFormat/>
+    <w:rPr>
+      <w:rFonts w:cs="OpenSymbol"/>
+      <w:b w:val="false"/>
+      <w:sz w:val="24"/>
+    </w:rPr>
+  </w:style>
+  <w:style w:type="character" w:styleId="ListLabel571">
+    <w:name w:val="ListLabel 571"/>
+    <w:qFormat/>
+    <w:rPr>
+      <w:rFonts w:cs="OpenSymbol"/>
+    </w:rPr>
+  </w:style>
+  <w:style w:type="character" w:styleId="ListLabel572">
+    <w:name w:val="ListLabel 572"/>
+    <w:qFormat/>
+    <w:rPr>
+      <w:rFonts w:cs="OpenSymbol"/>
+    </w:rPr>
+  </w:style>
+  <w:style w:type="character" w:styleId="ListLabel573">
+    <w:name w:val="ListLabel 573"/>
+    <w:qFormat/>
+    <w:rPr>
+      <w:rFonts w:cs="OpenSymbol"/>
+    </w:rPr>
+  </w:style>
+  <w:style w:type="character" w:styleId="ListLabel574">
+    <w:name w:val="ListLabel 574"/>
+    <w:qFormat/>
+    <w:rPr>
+      <w:rFonts w:cs="OpenSymbol"/>
+    </w:rPr>
+  </w:style>
+  <w:style w:type="character" w:styleId="ListLabel575">
+    <w:name w:val="ListLabel 575"/>
+    <w:qFormat/>
+    <w:rPr>
+      <w:rFonts w:cs="OpenSymbol"/>
+    </w:rPr>
+  </w:style>
+  <w:style w:type="character" w:styleId="ListLabel576">
+    <w:name w:val="ListLabel 576"/>
+    <w:qFormat/>
+    <w:rPr>
+      <w:rFonts w:cs="OpenSymbol"/>
+    </w:rPr>
+  </w:style>
+  <w:style w:type="character" w:styleId="ListLabel577">
+    <w:name w:val="ListLabel 577"/>
+    <w:qFormat/>
+    <w:rPr>
+      <w:rFonts w:cs="OpenSymbol"/>
+    </w:rPr>
+  </w:style>
+  <w:style w:type="character" w:styleId="ListLabel578">
+    <w:name w:val="ListLabel 578"/>
+    <w:qFormat/>
+    <w:rPr>
+      <w:rFonts w:cs="OpenSymbol"/>
+    </w:rPr>
+  </w:style>
+  <w:style w:type="character" w:styleId="ListLabel579">
+    <w:name w:val="ListLabel 579"/>
+    <w:qFormat/>
+    <w:rPr>
+      <w:rFonts w:cs="OpenSymbol"/>
+    </w:rPr>
+  </w:style>
+  <w:style w:type="character" w:styleId="ListLabel580">
+    <w:name w:val="ListLabel 580"/>
+    <w:qFormat/>
+    <w:rPr>
+      <w:rFonts w:cs="OpenSymbol"/>
+    </w:rPr>
+  </w:style>
+  <w:style w:type="character" w:styleId="ListLabel581">
+    <w:name w:val="ListLabel 581"/>
+    <w:qFormat/>
+    <w:rPr>
+      <w:rFonts w:cs="OpenSymbol"/>
+    </w:rPr>
+  </w:style>
+  <w:style w:type="character" w:styleId="ListLabel582">
+    <w:name w:val="ListLabel 582"/>
+    <w:qFormat/>
+    <w:rPr>
+      <w:rFonts w:cs="OpenSymbol"/>
+    </w:rPr>
+  </w:style>
+  <w:style w:type="character" w:styleId="ListLabel583">
+    <w:name w:val="ListLabel 583"/>
+    <w:qFormat/>
+    <w:rPr>
+      <w:rFonts w:cs="OpenSymbol"/>
+    </w:rPr>
+  </w:style>
+  <w:style w:type="character" w:styleId="ListLabel584">
+    <w:name w:val="ListLabel 584"/>
+    <w:qFormat/>
+    <w:rPr>
+      <w:rFonts w:cs="OpenSymbol"/>
+    </w:rPr>
+  </w:style>
+  <w:style w:type="character" w:styleId="ListLabel585">
+    <w:name w:val="ListLabel 585"/>
+    <w:qFormat/>
+    <w:rPr>
+      <w:rFonts w:cs="OpenSymbol"/>
+    </w:rPr>
+  </w:style>
+  <w:style w:type="character" w:styleId="ListLabel586">
+    <w:name w:val="ListLabel 586"/>
+    <w:qFormat/>
+    <w:rPr>
+      <w:rFonts w:cs="OpenSymbol"/>
+    </w:rPr>
+  </w:style>
+  <w:style w:type="character" w:styleId="ListLabel587">
+    <w:name w:val="ListLabel 587"/>
+    <w:qFormat/>
+    <w:rPr>
+      <w:rFonts w:cs="OpenSymbol"/>
+    </w:rPr>
+  </w:style>
   <w:style w:type="paragraph" w:styleId="Heading">
     <w:name w:val="Heading"/>
     <w:basedOn w:val="Normal"/>

</xml_diff>

<commit_message>
repo links added to final report and presentation
</commit_message>
<xml_diff>
--- a/CTF Project.docx
+++ b/CTF Project.docx
@@ -164,7 +164,7 @@
       <w:r>
         <w:rPr>
           <w:noProof/>
-          <w:lang w:val="en-US" w:eastAsia="en-US"/>
+          <w:lang w:eastAsia="en-IN" w:bidi="ar-SA"/>
         </w:rPr>
         <w:drawing>
           <wp:inline distT="0" distB="0" distL="0" distR="0">
@@ -257,7 +257,7 @@
           <w:noProof/>
           <w:sz w:val="38"/>
           <w:szCs w:val="38"/>
-          <w:lang w:val="en-US" w:eastAsia="en-US"/>
+          <w:lang w:eastAsia="en-IN" w:bidi="ar-SA"/>
         </w:rPr>
         <w:drawing>
           <wp:inline distT="0" distB="0" distL="0" distR="0">
@@ -498,7 +498,6 @@
                 <w:lang w:eastAsia="en-US"/>
               </w:rPr>
             </w:pPr>
-            <w:proofErr w:type="spellStart"/>
             <w:r>
               <w:rPr>
                 <w:rFonts w:ascii="Arial" w:eastAsiaTheme="minorHAnsi" w:hAnsi="Arial"/>
@@ -506,17 +505,7 @@
                 <w:szCs w:val="26"/>
                 <w:lang w:eastAsia="en-US"/>
               </w:rPr>
-              <w:t>Yash</w:t>
-            </w:r>
-            <w:proofErr w:type="spellEnd"/>
-            <w:r>
-              <w:rPr>
-                <w:rFonts w:ascii="Arial" w:eastAsiaTheme="minorHAnsi" w:hAnsi="Arial"/>
-                <w:sz w:val="26"/>
-                <w:szCs w:val="26"/>
-                <w:lang w:eastAsia="en-US"/>
-              </w:rPr>
-              <w:t xml:space="preserve"> </w:t>
+              <w:t xml:space="preserve">Yash </w:t>
             </w:r>
             <w:proofErr w:type="spellStart"/>
             <w:r>
@@ -887,15 +876,7 @@
           <w:sz w:val="28"/>
           <w:szCs w:val="28"/>
         </w:rPr>
-        <w:t xml:space="preserve">: Learning web </w:t>
-      </w:r>
-      <w:r>
-        <w:rPr>
-          <w:rFonts w:ascii="Arial" w:eastAsia="Arial" w:hAnsi="Arial" w:cs="Arial"/>
-          <w:sz w:val="28"/>
-          <w:szCs w:val="28"/>
-        </w:rPr>
-        <w:t>technology</w:t>
+        <w:t>: Learning web technology</w:t>
       </w:r>
     </w:p>
     <w:p>
@@ -1157,15 +1138,7 @@
           <w:sz w:val="28"/>
           <w:szCs w:val="28"/>
         </w:rPr>
-        <w:t xml:space="preserve">: </w:t>
-      </w:r>
-      <w:r>
-        <w:rPr>
-          <w:rFonts w:ascii="Arial" w:eastAsia="Arial" w:hAnsi="Arial" w:cs="Arial"/>
-          <w:sz w:val="28"/>
-          <w:szCs w:val="28"/>
-        </w:rPr>
-        <w:t>Improving CTF specific hacking skills</w:t>
+        <w:t>: Improving CTF specific hacking skills</w:t>
       </w:r>
     </w:p>
     <w:p>
@@ -1251,13 +1224,7 @@
         <w:rPr>
           <w:rFonts w:ascii="Arial" w:eastAsia="Arial" w:hAnsi="Arial" w:cs="Arial"/>
         </w:rPr>
-        <w:t>First half of the week: taking in always online CTF</w:t>
-      </w:r>
-      <w:r>
-        <w:rPr>
-          <w:rFonts w:ascii="Arial" w:eastAsia="Arial" w:hAnsi="Arial" w:cs="Arial"/>
-        </w:rPr>
-        <w:t>s.</w:t>
+        <w:t>First half of the week: taking in always online CTFs.</w:t>
       </w:r>
     </w:p>
     <w:p>
@@ -1429,15 +1396,7 @@
           <w:sz w:val="28"/>
           <w:szCs w:val="28"/>
         </w:rPr>
-        <w:t xml:space="preserve">: deployment CTF </w:t>
-      </w:r>
-      <w:r>
-        <w:rPr>
-          <w:rFonts w:ascii="Arial" w:eastAsia="Arial" w:hAnsi="Arial" w:cs="Arial"/>
-          <w:sz w:val="28"/>
-          <w:szCs w:val="28"/>
-        </w:rPr>
-        <w:t>web application and Improvisations</w:t>
+        <w:t>: deployment CTF web application and Improvisations</w:t>
       </w:r>
     </w:p>
     <w:p>
@@ -1542,28 +1501,28 @@
           <w:sz w:val="28"/>
           <w:szCs w:val="28"/>
         </w:rPr>
-        <w:t>Source code: https://github.com/Ayush21298/SuperLeet-CTF</w:t>
-      </w:r>
-    </w:p>
-    <w:p>
-      <w:pPr>
-        <w:spacing w:after="135"/>
-        <w:ind w:left="-15"/>
-        <w:rPr>
-          <w:rFonts w:ascii="Arial" w:hAnsi="Arial"/>
-          <w:sz w:val="28"/>
-          <w:szCs w:val="28"/>
-        </w:rPr>
-      </w:pPr>
-      <w:r>
-        <w:rPr>
-          <w:rFonts w:ascii="Arial" w:eastAsia="Arial" w:hAnsi="Arial" w:cs="Arial"/>
+        <w:t xml:space="preserve">Source code: </w:t>
+      </w:r>
+      <w:r>
+        <w:rPr>
+          <w:rFonts w:ascii="Arial" w:eastAsia="Arial" w:hAnsi="Arial" w:cs="Arial" w:hint="eastAsia"/>
           <w:color w:val="000000" w:themeColor="text1"/>
           <w:sz w:val="28"/>
           <w:szCs w:val="28"/>
         </w:rPr>
-        <w:t xml:space="preserve">Reports: </w:t>
-      </w:r>
+        <w:t>https://github.com/SuperLeet-CTF/SuperLeet-CTF</w:t>
+      </w:r>
+    </w:p>
+    <w:p>
+      <w:pPr>
+        <w:spacing w:after="135"/>
+        <w:ind w:left="-15"/>
+        <w:rPr>
+          <w:rFonts w:ascii="Arial" w:hAnsi="Arial"/>
+          <w:sz w:val="28"/>
+          <w:szCs w:val="28"/>
+        </w:rPr>
+      </w:pPr>
       <w:r>
         <w:rPr>
           <w:rFonts w:ascii="Arial" w:eastAsia="Arial" w:hAnsi="Arial" w:cs="Arial"/>
@@ -1571,7 +1530,16 @@
           <w:sz w:val="28"/>
           <w:szCs w:val="28"/>
         </w:rPr>
-        <w:t>https://github.com/yash98/CTF-project-reports</w:t>
+        <w:t xml:space="preserve">Reports: </w:t>
+      </w:r>
+      <w:r>
+        <w:rPr>
+          <w:rFonts w:ascii="Arial" w:eastAsia="Arial" w:hAnsi="Arial" w:cs="Arial" w:hint="eastAsia"/>
+          <w:color w:val="000000" w:themeColor="text1"/>
+          <w:sz w:val="28"/>
+          <w:szCs w:val="28"/>
+        </w:rPr>
+        <w:t>https://github.com/SuperLeet-CTF/CTF-project-reports</w:t>
       </w:r>
     </w:p>
     <w:p>
@@ -1637,14 +1605,7 @@
           <w:rFonts w:ascii="Arial" w:eastAsia="Arial" w:hAnsi="Arial" w:cs="Arial"/>
           <w:color w:val="000000" w:themeColor="text1"/>
         </w:rPr>
-        <w:t xml:space="preserve">This website will be an always online CTF platform. We </w:t>
-      </w:r>
-      <w:r>
-        <w:rPr>
-          <w:rFonts w:ascii="Arial" w:eastAsia="Arial" w:hAnsi="Arial" w:cs="Arial"/>
-          <w:color w:val="000000" w:themeColor="text1"/>
-        </w:rPr>
-        <w:t>will primarily focus on developing a jeopardy style CTF hosting site and then extend it to other format CTFs (attack-</w:t>
+        <w:t>This website will be an always online CTF platform. We will primarily focus on developing a jeopardy style CTF hosting site and then extend it to other format CTFs (attack-</w:t>
       </w:r>
       <w:proofErr w:type="spellStart"/>
       <w:r>
@@ -1710,21 +1671,7 @@
           <w:rFonts w:ascii="Arial" w:eastAsia="Arial" w:hAnsi="Arial" w:cs="Arial"/>
           <w:color w:val="000000" w:themeColor="text1"/>
         </w:rPr>
-        <w:t xml:space="preserve"> hacking, Forensi</w:t>
-      </w:r>
-      <w:r>
-        <w:rPr>
-          <w:rFonts w:ascii="Arial" w:eastAsia="Arial" w:hAnsi="Arial" w:cs="Arial"/>
-          <w:color w:val="000000" w:themeColor="text1"/>
-        </w:rPr>
-        <w:t>c, Cryptography, Binary etc. This type of CTF can be either individual or team-based competition. Participants will gain some points for every solved task. More points will be awarded for more complicated tasks. The next task in chain can be opened only af</w:t>
-      </w:r>
-      <w:r>
-        <w:rPr>
-          <w:rFonts w:ascii="Arial" w:eastAsia="Arial" w:hAnsi="Arial" w:cs="Arial"/>
-          <w:color w:val="000000" w:themeColor="text1"/>
-        </w:rPr>
-        <w:t>ter some team or participant solve previous task. When the game time is over a score bot will show sum of points to declare a CTF winner.</w:t>
+        <w:t xml:space="preserve"> hacking, Forensic, Cryptography, Binary etc. This type of CTF can be either individual or team-based competition. Participants will gain some points for every solved task. More points will be awarded for more complicated tasks. The next task in chain can be opened only after some team or participant solve previous task. When the game time is over a score bot will show sum of points to declare a CTF winner.</w:t>
       </w:r>
     </w:p>
     <w:p>
@@ -1758,21 +1705,7 @@
           <w:rFonts w:ascii="Arial" w:eastAsia="Arial" w:hAnsi="Arial" w:cs="Arial"/>
           <w:color w:val="000000" w:themeColor="text1"/>
         </w:rPr>
-        <w:t>can be another interesting kind of competition to be included. Here every team will have their own net</w:t>
-      </w:r>
-      <w:r>
-        <w:rPr>
-          <w:rFonts w:ascii="Arial" w:eastAsia="Arial" w:hAnsi="Arial" w:cs="Arial"/>
-          <w:color w:val="000000" w:themeColor="text1"/>
-        </w:rPr>
-        <w:t>work (or only one host) with vulnerable services. One team has time for patching their services and developing exploits. So, then teams are connected and the war game starts! The teams should protect own services for defence points and hack opponents for a</w:t>
-      </w:r>
-      <w:r>
-        <w:rPr>
-          <w:rFonts w:ascii="Arial" w:eastAsia="Arial" w:hAnsi="Arial" w:cs="Arial"/>
-          <w:color w:val="000000" w:themeColor="text1"/>
-        </w:rPr>
-        <w:t>ttack points.</w:t>
+        <w:t>can be another interesting kind of competition to be included. Here every team will have their own network (or only one host) with vulnerable services. One team has time for patching their services and developing exploits. So, then teams are connected and the war game starts! The teams should protect own services for defence points and hack opponents for attack points.</w:t>
       </w:r>
     </w:p>
     <w:p>
@@ -1804,14 +1737,7 @@
           <w:rFonts w:ascii="Arial" w:eastAsia="Arial" w:hAnsi="Arial" w:cs="Arial"/>
           <w:color w:val="000000" w:themeColor="text1"/>
         </w:rPr>
-        <w:t>We will use html with bootstrap for frontend. Angular for c</w:t>
-      </w:r>
-      <w:r>
-        <w:rPr>
-          <w:rFonts w:ascii="Arial" w:eastAsia="Arial" w:hAnsi="Arial" w:cs="Arial"/>
-          <w:color w:val="000000" w:themeColor="text1"/>
-        </w:rPr>
-        <w:t>lient side and NoSQL (MongoDB) for database.</w:t>
+        <w:t>We will use html with bootstrap for frontend. Angular for client side and NoSQL (MongoDB) for database.</w:t>
       </w:r>
     </w:p>
     <w:p>
@@ -1948,13 +1874,7 @@
         <w:rPr>
           <w:rFonts w:ascii="Arial" w:eastAsia="Arial" w:hAnsi="Arial" w:cs="Arial"/>
         </w:rPr>
-        <w:t xml:space="preserve"> framework for frontend, </w:t>
-      </w:r>
-      <w:r>
-        <w:rPr>
-          <w:rFonts w:ascii="Arial" w:eastAsia="Arial" w:hAnsi="Arial" w:cs="Arial"/>
-        </w:rPr>
-        <w:t xml:space="preserve">our backend server will have </w:t>
+        <w:t xml:space="preserve"> framework for frontend, our backend server will have </w:t>
       </w:r>
       <w:proofErr w:type="spellStart"/>
       <w:r>
@@ -2012,13 +1932,7 @@
         <w:rPr>
           <w:rFonts w:ascii="Arial" w:eastAsia="Arial" w:hAnsi="Arial" w:cs="Arial"/>
         </w:rPr>
-        <w:t xml:space="preserve"> will contain basic MVC elements i.e. models, views, controllers, tem</w:t>
-      </w:r>
-      <w:r>
-        <w:rPr>
-          <w:rFonts w:ascii="Arial" w:eastAsia="Arial" w:hAnsi="Arial" w:cs="Arial"/>
-        </w:rPr>
-        <w:t xml:space="preserve">plates and routers. It will </w:t>
+        <w:t xml:space="preserve"> will contain basic MVC elements i.e. models, views, controllers, templates and routers. It will </w:t>
       </w:r>
       <w:proofErr w:type="spellStart"/>
       <w:r>
@@ -2048,13 +1962,7 @@
         <w:rPr>
           <w:rFonts w:ascii="Arial" w:eastAsia="Arial" w:hAnsi="Arial" w:cs="Arial"/>
         </w:rPr>
-        <w:t>We will have an admin panel, a host panel and a client panel. Admin panel will take care of development, bug, se</w:t>
-      </w:r>
-      <w:r>
-        <w:rPr>
-          <w:rFonts w:ascii="Arial" w:eastAsia="Arial" w:hAnsi="Arial" w:cs="Arial"/>
-        </w:rPr>
-        <w:t>curity etc. related issues of site. Host panel will be hosting challenges and hackathons on the site. Clients may accept these challenges and then work upon them and submit their responses.</w:t>
+        <w:t>We will have an admin panel, a host panel and a client panel. Admin panel will take care of development, bug, security etc. related issues of site. Host panel will be hosting challenges and hackathons on the site. Clients may accept these challenges and then work upon them and submit their responses.</w:t>
       </w:r>
     </w:p>
     <w:p>
@@ -2070,19 +1978,7 @@
         <w:rPr>
           <w:rFonts w:ascii="Arial" w:eastAsia="Arial" w:hAnsi="Arial" w:cs="Arial"/>
         </w:rPr>
-        <w:t>Initially following the jeopardy style, the challenges will be sto</w:t>
-      </w:r>
-      <w:r>
-        <w:rPr>
-          <w:rFonts w:ascii="Arial" w:eastAsia="Arial" w:hAnsi="Arial" w:cs="Arial"/>
-        </w:rPr>
-        <w:t>red in the database with their encrypted and hashed solutions (flags). These will be available in site with proper User Interface (UI), from where the clients can download the challenges (concept of jeopardy style). There will be a portal where the solutio</w:t>
-      </w:r>
-      <w:r>
-        <w:rPr>
-          <w:rFonts w:ascii="Arial" w:eastAsia="Arial" w:hAnsi="Arial" w:cs="Arial"/>
-        </w:rPr>
-        <w:t>ns (64bit strings proving the successful completion) of the challenges can be uploaded by the clients and can be evaluated.</w:t>
+        <w:t>Initially following the jeopardy style, the challenges will be stored in the database with their encrypted and hashed solutions (flags). These will be available in site with proper User Interface (UI), from where the clients can download the challenges (concept of jeopardy style). There will be a portal where the solutions (64bit strings proving the successful completion) of the challenges can be uploaded by the clients and can be evaluated.</w:t>
       </w:r>
     </w:p>
     <w:p>
@@ -2098,13 +1994,7 @@
         <w:rPr>
           <w:rFonts w:ascii="Arial" w:eastAsia="Arial" w:hAnsi="Arial" w:cs="Arial"/>
         </w:rPr>
-        <w:t xml:space="preserve">The site will thereby be hosted on a paid web server or on the IIT Delhi Intranet Server whichever be more suitable. If the project </w:t>
-      </w:r>
-      <w:r>
-        <w:rPr>
-          <w:rFonts w:ascii="Arial" w:eastAsia="Arial" w:hAnsi="Arial" w:cs="Arial"/>
-        </w:rPr>
-        <w:t xml:space="preserve">is accepted by </w:t>
+        <w:t xml:space="preserve">The site will thereby be hosted on a paid web server or on the IIT Delhi Intranet Server whichever be more suitable. If the project is accepted by </w:t>
       </w:r>
       <w:proofErr w:type="gramStart"/>
       <w:r>
@@ -2177,21 +2067,13 @@
         <w:rPr>
           <w:rFonts w:ascii="Arial" w:eastAsia="Arial" w:hAnsi="Arial" w:cs="Arial"/>
         </w:rPr>
-        <w:t xml:space="preserve">Revising </w:t>
-      </w:r>
-      <w:proofErr w:type="gramStart"/>
-      <w:r>
-        <w:rPr>
-          <w:rFonts w:ascii="Arial" w:eastAsia="Arial" w:hAnsi="Arial" w:cs="Arial"/>
-        </w:rPr>
-        <w:t>HTML,  bootstrap</w:t>
-      </w:r>
-      <w:proofErr w:type="gramEnd"/>
-      <w:r>
-        <w:rPr>
-          <w:rFonts w:ascii="Arial" w:eastAsia="Arial" w:hAnsi="Arial" w:cs="Arial"/>
-        </w:rPr>
-        <w:t>(</w:t>
+        <w:t xml:space="preserve">Revising HTML, </w:t>
+      </w:r>
+      <w:r>
+        <w:rPr>
+          <w:rFonts w:ascii="Arial" w:eastAsia="Arial" w:hAnsi="Arial" w:cs="Arial"/>
+        </w:rPr>
+        <w:t>bootstrap(</w:t>
       </w:r>
       <w:proofErr w:type="spellStart"/>
       <w:r>
@@ -2233,13 +2115,7 @@
         <w:rPr>
           <w:rFonts w:ascii="Arial" w:eastAsia="Arial" w:hAnsi="Arial" w:cs="Arial"/>
         </w:rPr>
-        <w:t>Practicing framewo</w:t>
-      </w:r>
-      <w:r>
-        <w:rPr>
-          <w:rFonts w:ascii="Arial" w:eastAsia="Arial" w:hAnsi="Arial" w:cs="Arial"/>
-        </w:rPr>
-        <w:t xml:space="preserve">rk: </w:t>
+        <w:t xml:space="preserve">Practicing framework: </w:t>
       </w:r>
       <w:proofErr w:type="spellStart"/>
       <w:r>
@@ -2504,18 +2380,7 @@
           <w:u w:val="single"/>
         </w:rPr>
         <w:lastRenderedPageBreak/>
-        <w:t>Develop an online System to host CTF contest an</w:t>
-      </w:r>
-      <w:r>
-        <w:rPr>
-          <w:rFonts w:ascii="Arial" w:eastAsia="Arial" w:hAnsi="Arial" w:cs="Arial"/>
-          <w:b/>
-          <w:color w:val="000000" w:themeColor="text1"/>
-          <w:sz w:val="36"/>
-          <w:szCs w:val="36"/>
-          <w:u w:val="single"/>
-        </w:rPr>
-        <w:t>d Hackathons</w:t>
+        <w:t>Develop an online System to host CTF contest and Hackathons</w:t>
       </w:r>
     </w:p>
     <w:p>
@@ -2793,13 +2658,7 @@
         <w:rPr>
           <w:rFonts w:ascii="Arial" w:eastAsia="Arial" w:hAnsi="Arial" w:cs="Arial"/>
         </w:rPr>
-        <w:t xml:space="preserve">Created a basic </w:t>
-      </w:r>
-      <w:r>
-        <w:rPr>
-          <w:rFonts w:ascii="Arial" w:eastAsia="Arial" w:hAnsi="Arial" w:cs="Arial"/>
-        </w:rPr>
-        <w:t xml:space="preserve">express app, which had a simple navigation bar with a few links to webpages of the same app (implemented through fs module). Also learned and used important </w:t>
+        <w:t xml:space="preserve">Created a basic express app, which had a simple navigation bar with a few links to webpages of the same app (implemented through fs module). Also learned and used important </w:t>
       </w:r>
       <w:proofErr w:type="spellStart"/>
       <w:r>
@@ -2865,13 +2724,7 @@
         <w:rPr>
           <w:rFonts w:ascii="Arial" w:eastAsia="Arial" w:hAnsi="Arial" w:cs="Arial"/>
         </w:rPr>
-        <w:t>Continue</w:t>
-      </w:r>
-      <w:r>
-        <w:rPr>
-          <w:rFonts w:ascii="Arial" w:eastAsia="Arial" w:hAnsi="Arial" w:cs="Arial"/>
-        </w:rPr>
-        <w:t xml:space="preserve">d learning </w:t>
+        <w:t xml:space="preserve">Continued learning </w:t>
       </w:r>
       <w:proofErr w:type="spellStart"/>
       <w:r>
@@ -3004,14 +2857,7 @@
           <w:rFonts w:ascii="Arial" w:eastAsia="Arial" w:hAnsi="Arial" w:cs="Arial"/>
           <w:sz w:val="28"/>
         </w:rPr>
-        <w:t xml:space="preserve">Created a Demo Sails (backend) </w:t>
-      </w:r>
-      <w:r>
-        <w:rPr>
-          <w:rFonts w:ascii="Arial" w:eastAsia="Arial" w:hAnsi="Arial" w:cs="Arial"/>
-          <w:sz w:val="28"/>
-        </w:rPr>
-        <w:t>app.</w:t>
+        <w:t>Created a Demo Sails (backend) app.</w:t>
       </w:r>
     </w:p>
     <w:p>
@@ -3167,13 +3013,7 @@
         <w:rPr>
           <w:rFonts w:ascii="Arial" w:eastAsia="Arial" w:hAnsi="Arial" w:cs="Arial"/>
         </w:rPr>
-        <w:t xml:space="preserve">Implemented </w:t>
-      </w:r>
-      <w:r>
-        <w:rPr>
-          <w:rFonts w:ascii="Arial" w:eastAsia="Arial" w:hAnsi="Arial" w:cs="Arial"/>
-        </w:rPr>
-        <w:t xml:space="preserve">features in a demo app that users will have on the final app. </w:t>
+        <w:t xml:space="preserve">Implemented features in a demo app that users will have on the final app. </w:t>
       </w:r>
     </w:p>
     <w:p>
@@ -3199,13 +3039,7 @@
         <w:rPr>
           <w:rFonts w:ascii="Arial" w:eastAsia="Arial" w:hAnsi="Arial" w:cs="Arial"/>
         </w:rPr>
-        <w:t xml:space="preserve">The </w:t>
-      </w:r>
-      <w:r>
-        <w:rPr>
-          <w:rFonts w:ascii="Arial" w:eastAsia="Arial" w:hAnsi="Arial" w:cs="Arial"/>
-        </w:rPr>
-        <w:t>examples of the features are as follows-</w:t>
+        <w:t>The examples of the features are as follows-</w:t>
       </w:r>
     </w:p>
     <w:p>
@@ -3289,13 +3123,7 @@
         <w:rPr>
           <w:rFonts w:ascii="Arial" w:eastAsia="Arial" w:hAnsi="Arial" w:cs="Arial"/>
         </w:rPr>
-        <w:t>Ability to update user information afte</w:t>
-      </w:r>
-      <w:r>
-        <w:rPr>
-          <w:rFonts w:ascii="Arial" w:eastAsia="Arial" w:hAnsi="Arial" w:cs="Arial"/>
-        </w:rPr>
-        <w:t>r user creation.</w:t>
+        <w:t>Ability to update user information after user creation.</w:t>
       </w:r>
     </w:p>
     <w:p>
@@ -3368,6 +3196,8 @@
           <w:rFonts w:ascii="Arial" w:hAnsi="Arial"/>
         </w:rPr>
       </w:pPr>
+      <w:bookmarkStart w:id="0" w:name="_GoBack"/>
+      <w:bookmarkEnd w:id="0"/>
     </w:p>
     <w:p>
       <w:pPr>
@@ -3711,13 +3541,7 @@
         <w:rPr>
           <w:rFonts w:ascii="Arial" w:eastAsia="Arial" w:hAnsi="Arial" w:cs="Arial"/>
         </w:rPr>
-        <w:t xml:space="preserve"> by following any web tutorial</w:t>
-      </w:r>
-      <w:r>
-        <w:rPr>
-          <w:rFonts w:ascii="Arial" w:eastAsia="Arial" w:hAnsi="Arial" w:cs="Arial"/>
-        </w:rPr>
-        <w:t>.</w:t>
+        <w:t xml:space="preserve"> by following any web tutorial.</w:t>
       </w:r>
     </w:p>
     <w:p>
@@ -3805,13 +3629,7 @@
         <w:rPr>
           <w:rFonts w:ascii="Arial" w:eastAsia="Arial" w:hAnsi="Arial" w:cs="Arial"/>
         </w:rPr>
-        <w:t xml:space="preserve"> by using Sails generated REST API as backend and </w:t>
-      </w:r>
-      <w:r>
-        <w:rPr>
-          <w:rFonts w:ascii="Arial" w:eastAsia="Arial" w:hAnsi="Arial" w:cs="Arial"/>
-        </w:rPr>
-        <w:t>Ember as frontend. Also implementing MongoDB as the database used.</w:t>
+        <w:t xml:space="preserve"> by using Sails generated REST API as backend and Ember as frontend. Also implementing MongoDB as the database used.</w:t>
       </w:r>
     </w:p>
     <w:p>
@@ -3873,13 +3691,7 @@
         <w:rPr>
           <w:rFonts w:ascii="Arial" w:eastAsia="Arial" w:hAnsi="Arial" w:cs="Arial"/>
         </w:rPr>
-        <w:t>All memb</w:t>
-      </w:r>
-      <w:r>
-        <w:rPr>
-          <w:rFonts w:ascii="Arial" w:eastAsia="Arial" w:hAnsi="Arial" w:cs="Arial"/>
-        </w:rPr>
-        <w:t>ers of our team has completed the above objectives by now and we have a basic idea of web development using Node and its various frameworks.</w:t>
+        <w:t>All members of our team has completed the above objectives by now and we have a basic idea of web development using Node and its various frameworks.</w:t>
       </w:r>
     </w:p>
     <w:p>
@@ -4037,13 +3849,7 @@
         <w:rPr>
           <w:rFonts w:ascii="Arial" w:eastAsia="Arial" w:hAnsi="Arial" w:cs="Arial"/>
         </w:rPr>
-        <w:t>Read about the basics of</w:t>
-      </w:r>
-      <w:r>
-        <w:rPr>
-          <w:rFonts w:ascii="Arial" w:eastAsia="Arial" w:hAnsi="Arial" w:cs="Arial"/>
-        </w:rPr>
-        <w:t xml:space="preserve"> Cryptography from various web-tutorials.</w:t>
+        <w:t>Read about the basics of Cryptography from various web-tutorials.</w:t>
       </w:r>
     </w:p>
     <w:p>
@@ -4144,13 +3950,7 @@
         <w:rPr>
           <w:rFonts w:ascii="Arial" w:eastAsia="Arial" w:hAnsi="Arial" w:cs="Arial"/>
         </w:rPr>
-        <w:t>CTF frameworks can help us in hosting a CTF contest with just a few configurations. We will just have to add the problems in the CTF, not worry</w:t>
-      </w:r>
-      <w:r>
-        <w:rPr>
-          <w:rFonts w:ascii="Arial" w:eastAsia="Arial" w:hAnsi="Arial" w:cs="Arial"/>
-        </w:rPr>
-        <w:t>ing about the other parts of the program.</w:t>
+        <w:t>CTF frameworks can help us in hosting a CTF contest with just a few configurations. We will just have to add the problems in the CTF, not worrying about the other parts of the program.</w:t>
       </w:r>
       <w:r>
         <w:rPr>
@@ -4394,8 +4194,8 @@
           <w:rFonts w:ascii="Arial" w:hAnsi="Arial"/>
         </w:rPr>
       </w:pPr>
-      <w:bookmarkStart w:id="0" w:name="Week_4_Foreseen_objectives"/>
-      <w:bookmarkEnd w:id="0"/>
+      <w:bookmarkStart w:id="1" w:name="Week_4_Foreseen_objectives"/>
+      <w:bookmarkEnd w:id="1"/>
       <w:r>
         <w:rPr>
           <w:rFonts w:ascii="Arial" w:hAnsi="Arial"/>
@@ -4424,12 +4224,12 @@
           <w:rFonts w:ascii="Arial" w:hAnsi="Arial"/>
         </w:rPr>
       </w:pPr>
-      <w:bookmarkStart w:id="1" w:name="Setting_capture_the_flag_problems"/>
-      <w:bookmarkEnd w:id="1"/>
+      <w:bookmarkStart w:id="2" w:name="Setting_capture_the_flag_problems"/>
+      <w:bookmarkEnd w:id="2"/>
       <w:r>
         <w:rPr>
           <w:noProof/>
-          <w:lang w:val="en-US" w:eastAsia="en-US"/>
+          <w:lang w:eastAsia="en-IN" w:bidi="ar-SA"/>
         </w:rPr>
         <mc:AlternateContent>
           <mc:Choice Requires="wps">
@@ -4487,7 +4287,7 @@
           </mc:Choice>
           <mc:Fallback>
             <w:pict>
-              <v:line w14:anchorId="30FDC73D" id="Image1" o:spid="_x0000_s1026" style="position:absolute;z-index:-503316478;visibility:visible;mso-wrap-style:square;mso-wrap-distance-left:0;mso-wrap-distance-top:0;mso-wrap-distance-right:0;mso-wrap-distance-bottom:0;mso-position-horizontal:absolute;mso-position-horizontal-relative:page;mso-position-vertical:absolute;mso-position-vertical-relative:text" from="55.45pt,22.4pt" to="396.25pt,22.9pt" o:gfxdata="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" strokecolor="#eaebee" strokeweight=".09mm">
+              <v:line w14:anchorId="6CADB061" id="Image1" o:spid="_x0000_s1026" style="position:absolute;z-index:-503316478;visibility:visible;mso-wrap-style:square;mso-wrap-distance-left:0;mso-wrap-distance-top:0;mso-wrap-distance-right:0;mso-wrap-distance-bottom:0;mso-position-horizontal:absolute;mso-position-horizontal-relative:page;mso-position-vertical:absolute;mso-position-vertical-relative:text" from="55.45pt,22.4pt" to="396.25pt,22.9pt" o:gfxdata="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" strokecolor="#eaebee" strokeweight=".09mm">
                 <w10:wrap type="topAndBottom" anchorx="page"/>
               </v:line>
             </w:pict>
@@ -4603,12 +4403,12 @@
           <w:rFonts w:ascii="Arial" w:hAnsi="Arial"/>
         </w:rPr>
       </w:pPr>
-      <w:bookmarkStart w:id="2" w:name="Week_4_Objectives_Achieved"/>
-      <w:bookmarkEnd w:id="2"/>
+      <w:bookmarkStart w:id="3" w:name="Week_4_Objectives_Achieved"/>
+      <w:bookmarkEnd w:id="3"/>
       <w:r>
         <w:rPr>
           <w:noProof/>
-          <w:lang w:val="en-US" w:eastAsia="en-US"/>
+          <w:lang w:eastAsia="en-IN" w:bidi="ar-SA"/>
         </w:rPr>
         <mc:AlternateContent>
           <mc:Choice Requires="wps">
@@ -4666,7 +4466,7 @@
           </mc:Choice>
           <mc:Fallback>
             <w:pict>
-              <v:line w14:anchorId="640D6522" id="Image2" o:spid="_x0000_s1026" style="position:absolute;z-index:-503316477;visibility:visible;mso-wrap-style:square;mso-wrap-distance-left:0;mso-wrap-distance-top:0;mso-wrap-distance-right:0;mso-wrap-distance-bottom:0;mso-position-horizontal:absolute;mso-position-horizontal-relative:page;mso-position-vertical:absolute;mso-position-vertical-relative:text" from="55.45pt,25.25pt" to="389.85pt,25.75pt" o:gfxdata="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" strokecolor="#eaebee" strokeweight=".09mm">
+              <v:line w14:anchorId="63898D08" id="Image2" o:spid="_x0000_s1026" style="position:absolute;z-index:-503316477;visibility:visible;mso-wrap-style:square;mso-wrap-distance-left:0;mso-wrap-distance-top:0;mso-wrap-distance-right:0;mso-wrap-distance-bottom:0;mso-position-horizontal:absolute;mso-position-horizontal-relative:page;mso-position-vertical:absolute;mso-position-vertical-relative:text" from="55.45pt,25.25pt" to="389.85pt,25.75pt" o:gfxdata="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" strokecolor="#eaebee" strokeweight=".09mm">
                 <w10:wrap type="topAndBottom" anchorx="page"/>
               </v:line>
             </w:pict>
@@ -4703,7 +4503,7 @@
       <w:r>
         <w:rPr>
           <w:noProof/>
-          <w:lang w:val="en-US" w:eastAsia="en-US"/>
+          <w:lang w:eastAsia="en-IN" w:bidi="ar-SA"/>
         </w:rPr>
         <mc:AlternateContent>
           <mc:Choice Requires="wps">
@@ -4761,7 +4561,7 @@
           </mc:Choice>
           <mc:Fallback>
             <w:pict>
-              <v:line w14:anchorId="2F2F1943" id="Image3" o:spid="_x0000_s1026" style="position:absolute;z-index:-503316476;visibility:visible;mso-wrap-style:square;mso-wrap-distance-left:0;mso-wrap-distance-top:0;mso-wrap-distance-right:0;mso-wrap-distance-bottom:0;mso-position-horizontal:absolute;mso-position-horizontal-relative:page;mso-position-vertical:absolute;mso-position-vertical-relative:text" from="55.45pt,26.85pt" to="396.25pt,27.35pt" o:gfxdata="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" strokecolor="#eaebee" strokeweight=".09mm">
+              <v:line w14:anchorId="4EE09191" id="Image3" o:spid="_x0000_s1026" style="position:absolute;z-index:-503316476;visibility:visible;mso-wrap-style:square;mso-wrap-distance-left:0;mso-wrap-distance-top:0;mso-wrap-distance-right:0;mso-wrap-distance-bottom:0;mso-position-horizontal:absolute;mso-position-horizontal-relative:page;mso-position-vertical:absolute;mso-position-vertical-relative:text" from="55.45pt,26.85pt" to="396.25pt,27.35pt" o:gfxdata="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" strokecolor="#eaebee" strokeweight=".09mm">
                 <w10:wrap type="topAndBottom" anchorx="page"/>
               </v:line>
             </w:pict>
@@ -4773,14 +4573,7 @@
           <w:color w:val="23292D"/>
           <w:u w:val="thick" w:color="000000"/>
         </w:rPr>
-        <w:t xml:space="preserve">Learn about </w:t>
-      </w:r>
-      <w:r>
-        <w:rPr>
-          <w:color w:val="23292D"/>
-          <w:u w:val="thick" w:color="000000"/>
-        </w:rPr>
-        <w:t>various disciplines related to CTF problems</w:t>
+        <w:t>Learn about various disciplines related to CTF problems</w:t>
       </w:r>
     </w:p>
     <w:p>
@@ -4802,8 +4595,8 @@
           <w:rFonts w:ascii="Arial" w:hAnsi="Arial"/>
         </w:rPr>
       </w:pPr>
-      <w:bookmarkStart w:id="3" w:name="Forensics"/>
-      <w:bookmarkEnd w:id="3"/>
+      <w:bookmarkStart w:id="4" w:name="Forensics"/>
+      <w:bookmarkEnd w:id="4"/>
       <w:r>
         <w:rPr>
           <w:rFonts w:ascii="Arial" w:hAnsi="Arial"/>
@@ -4997,8 +4790,8 @@
         <w:pStyle w:val="Heading3"/>
         <w:ind w:left="128" w:firstLine="0"/>
       </w:pPr>
-      <w:bookmarkStart w:id="4" w:name="Cryptography"/>
-      <w:bookmarkEnd w:id="4"/>
+      <w:bookmarkStart w:id="5" w:name="Cryptography"/>
+      <w:bookmarkEnd w:id="5"/>
       <w:r>
         <w:rPr>
           <w:color w:val="23292D"/>
@@ -5097,14 +4890,7 @@
           <w:rFonts w:ascii="Arial" w:hAnsi="Arial"/>
           <w:color w:val="23292D"/>
         </w:rPr>
-        <w:t xml:space="preserve"> cipher</w:t>
-      </w:r>
-      <w:r>
-        <w:rPr>
-          <w:rFonts w:ascii="Arial" w:hAnsi="Arial"/>
-          <w:color w:val="23292D"/>
-        </w:rPr>
-        <w:t xml:space="preserve">, </w:t>
+        <w:t xml:space="preserve"> cipher, </w:t>
       </w:r>
       <w:proofErr w:type="spellStart"/>
       <w:r>
@@ -5361,8 +5147,8 @@
         <w:spacing w:before="1" w:after="0"/>
         <w:ind w:left="128" w:firstLine="0"/>
       </w:pPr>
-      <w:bookmarkStart w:id="5" w:name="Miscellaneous"/>
-      <w:bookmarkEnd w:id="5"/>
+      <w:bookmarkStart w:id="6" w:name="Miscellaneous"/>
+      <w:bookmarkEnd w:id="6"/>
       <w:r>
         <w:rPr>
           <w:color w:val="23292D"/>
@@ -5454,8 +5240,6 @@
           <w:rFonts w:ascii="Arial" w:hAnsi="Arial"/>
         </w:rPr>
       </w:pPr>
-      <w:bookmarkStart w:id="6" w:name="_GoBack"/>
-      <w:bookmarkEnd w:id="6"/>
       <w:r>
         <w:rPr>
           <w:rFonts w:ascii="Arial" w:hAnsi="Arial"/>
@@ -5536,7 +5320,7 @@
       <w:r>
         <w:rPr>
           <w:noProof/>
-          <w:lang w:val="en-US" w:eastAsia="en-US"/>
+          <w:lang w:eastAsia="en-IN" w:bidi="ar-SA"/>
         </w:rPr>
         <mc:AlternateContent>
           <mc:Choice Requires="wps">
@@ -5594,7 +5378,7 @@
           </mc:Choice>
           <mc:Fallback>
             <w:pict>
-              <v:line w14:anchorId="3A5A5409" id="Image4" o:spid="_x0000_s1026" style="position:absolute;z-index:-503316475;visibility:visible;mso-wrap-style:square;mso-wrap-distance-left:0;mso-wrap-distance-top:0;mso-wrap-distance-right:0;mso-wrap-distance-bottom:0;mso-position-horizontal:absolute;mso-position-horizontal-relative:page;mso-position-vertical:absolute;mso-position-vertical-relative:text" from="55.45pt,25.25pt" to="396.25pt,25.75pt" o:gfxdata="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" strokecolor="#eaebee" strokeweight=".09mm">
+              <v:line w14:anchorId="5D0175AC" id="Image4" o:spid="_x0000_s1026" style="position:absolute;z-index:-503316475;visibility:visible;mso-wrap-style:square;mso-wrap-distance-left:0;mso-wrap-distance-top:0;mso-wrap-distance-right:0;mso-wrap-distance-bottom:0;mso-position-horizontal:absolute;mso-position-horizontal-relative:page;mso-position-vertical:absolute;mso-position-vertical-relative:text" from="55.45pt,25.25pt" to="396.25pt,25.75pt" o:gfxdata="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" strokecolor="#eaebee" strokeweight=".09mm">
                 <w10:wrap type="topAndBottom" anchorx="page"/>
               </v:line>
             </w:pict>
@@ -5723,13 +5507,7 @@
         <w:rPr>
           <w:rFonts w:ascii="Arial" w:hAnsi="Arial"/>
         </w:rPr>
-        <w:t xml:space="preserve"> MCQ questions for the first</w:t>
-      </w:r>
-      <w:r>
-        <w:rPr>
-          <w:rFonts w:ascii="Arial" w:hAnsi="Arial"/>
-        </w:rPr>
-        <w:t xml:space="preserve"> round (https://github.com/SkullTech/SuperLeet-CTF)</w:t>
+        <w:t xml:space="preserve"> MCQ questions for the first round (https://github.com/SkullTech/SuperLeet-CTF)</w:t>
       </w:r>
     </w:p>
     <w:p>
@@ -5864,7 +5642,7 @@
       <w:r>
         <w:rPr>
           <w:noProof/>
-          <w:lang w:val="en-US" w:eastAsia="en-US"/>
+          <w:lang w:eastAsia="en-IN" w:bidi="ar-SA"/>
         </w:rPr>
         <mc:AlternateContent>
           <mc:Choice Requires="wps">
@@ -5922,7 +5700,7 @@
           </mc:Choice>
           <mc:Fallback>
             <w:pict>
-              <v:line w14:anchorId="5E3188A4" id="Image5" o:spid="_x0000_s1026" style="position:absolute;z-index:-503316474;visibility:visible;mso-wrap-style:square;mso-wrap-distance-left:0;mso-wrap-distance-top:0;mso-wrap-distance-right:0;mso-wrap-distance-bottom:0;mso-position-horizontal:absolute;mso-position-horizontal-relative:page;mso-position-vertical:absolute;mso-position-vertical-relative:text" from="55.45pt,22.65pt" to="396.25pt,23.15pt" o:gfxdata="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" strokecolor="#eaebee" strokeweight=".25mm">
+              <v:line w14:anchorId="7B63C997" id="Image5" o:spid="_x0000_s1026" style="position:absolute;z-index:-503316474;visibility:visible;mso-wrap-style:square;mso-wrap-distance-left:0;mso-wrap-distance-top:0;mso-wrap-distance-right:0;mso-wrap-distance-bottom:0;mso-position-horizontal:absolute;mso-position-horizontal-relative:page;mso-position-vertical:absolute;mso-position-vertical-relative:text" from="55.45pt,22.65pt" to="396.25pt,23.15pt" o:gfxdata="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" strokecolor="#eaebee" strokeweight=".25mm">
                 <w10:wrap type="topAndBottom" anchorx="page"/>
               </v:line>
             </w:pict>
@@ -5974,14 +5752,7 @@
           <w:rFonts w:ascii="Arial" w:hAnsi="Arial"/>
           <w:color w:val="23292D"/>
         </w:rPr>
-        <w:t xml:space="preserve">Implementing frontend by deriving </w:t>
-      </w:r>
-      <w:r>
-        <w:rPr>
-          <w:rFonts w:ascii="Arial" w:hAnsi="Arial"/>
-          <w:color w:val="23292D"/>
-        </w:rPr>
-        <w:t>inspiration from famous CTF</w:t>
+        <w:t>Implementing frontend by deriving inspiration from famous CTF</w:t>
       </w:r>
       <w:r>
         <w:rPr>
@@ -6150,7 +5921,7 @@
       <w:r>
         <w:rPr>
           <w:noProof/>
-          <w:lang w:val="en-US" w:eastAsia="en-US"/>
+          <w:lang w:eastAsia="en-IN" w:bidi="ar-SA"/>
         </w:rPr>
         <mc:AlternateContent>
           <mc:Choice Requires="wps">
@@ -6208,7 +5979,7 @@
           </mc:Choice>
           <mc:Fallback>
             <w:pict>
-              <v:line w14:anchorId="6522D8FF" id="Image6" o:spid="_x0000_s1026" style="position:absolute;z-index:-503316473;visibility:visible;mso-wrap-style:square;mso-wrap-distance-left:0;mso-wrap-distance-top:0;mso-wrap-distance-right:0;mso-wrap-distance-bottom:0;mso-position-horizontal:absolute;mso-position-horizontal-relative:page;mso-position-vertical:absolute;mso-position-vertical-relative:text" from="55.45pt,25.25pt" to="389.85pt,25.75pt" o:gfxdata="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" strokecolor="#eaebee" strokeweight=".25mm">
+              <v:line w14:anchorId="723E1EBE" id="Image6" o:spid="_x0000_s1026" style="position:absolute;z-index:-503316473;visibility:visible;mso-wrap-style:square;mso-wrap-distance-left:0;mso-wrap-distance-top:0;mso-wrap-distance-right:0;mso-wrap-distance-bottom:0;mso-position-horizontal:absolute;mso-position-horizontal-relative:page;mso-position-vertical:absolute;mso-position-vertical-relative:text" from="55.45pt,25.25pt" to="389.85pt,25.75pt" o:gfxdata="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" strokecolor="#eaebee" strokeweight=".25mm">
                 <w10:wrap type="topAndBottom" anchorx="page"/>
               </v:line>
             </w:pict>
@@ -6250,7 +6021,7 @@
       <w:r>
         <w:rPr>
           <w:noProof/>
-          <w:lang w:val="en-US" w:eastAsia="en-US"/>
+          <w:lang w:eastAsia="en-IN" w:bidi="ar-SA"/>
         </w:rPr>
         <mc:AlternateContent>
           <mc:Choice Requires="wps">
@@ -6308,7 +6079,7 @@
           </mc:Choice>
           <mc:Fallback>
             <w:pict>
-              <v:line w14:anchorId="692487BD" id="Image7" o:spid="_x0000_s1026" style="position:absolute;z-index:-503316472;visibility:visible;mso-wrap-style:square;mso-wrap-distance-left:0;mso-wrap-distance-top:0;mso-wrap-distance-right:0;mso-wrap-distance-bottom:0;mso-position-horizontal:absolute;mso-position-horizontal-relative:page;mso-position-vertical:absolute;mso-position-vertical-relative:text" from="55.45pt,26.9pt" to="396.25pt,27.4pt" o:gfxdata="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" strokecolor="#eaebee" strokeweight=".25mm">
+              <v:line w14:anchorId="02A789DD" id="Image7" o:spid="_x0000_s1026" style="position:absolute;z-index:-503316472;visibility:visible;mso-wrap-style:square;mso-wrap-distance-left:0;mso-wrap-distance-top:0;mso-wrap-distance-right:0;mso-wrap-distance-bottom:0;mso-position-horizontal:absolute;mso-position-horizontal-relative:page;mso-position-vertical:absolute;mso-position-vertical-relative:text" from="55.45pt,26.9pt" to="396.25pt,27.4pt" o:gfxdata="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" strokecolor="#eaebee" strokeweight=".25mm">
                 <w10:wrap type="topAndBottom" anchorx="page"/>
               </v:line>
             </w:pict>
@@ -6459,14 +6230,7 @@
           <w:rFonts w:ascii="Arial" w:hAnsi="Arial"/>
           <w:color w:val="000000"/>
         </w:rPr>
-        <w:t xml:space="preserve">Checking source </w:t>
-      </w:r>
-      <w:r>
-        <w:rPr>
-          <w:rFonts w:ascii="Arial" w:hAnsi="Arial"/>
-          <w:color w:val="000000"/>
-        </w:rPr>
-        <w:t>code of HTML or</w:t>
+        <w:t>Checking source code of HTML or</w:t>
       </w:r>
       <w:r>
         <w:rPr>
@@ -6809,14 +6573,7 @@
           <w:rFonts w:ascii="Arial" w:hAnsi="Arial"/>
           <w:color w:val="000000"/>
         </w:rPr>
-        <w:t xml:space="preserve"> commands</w:t>
-      </w:r>
-      <w:r>
-        <w:rPr>
-          <w:rFonts w:ascii="Arial" w:hAnsi="Arial"/>
-          <w:color w:val="000000"/>
-        </w:rPr>
-        <w:t xml:space="preserve"> for reverse-engineering</w:t>
+        <w:t xml:space="preserve"> commands for reverse-engineering</w:t>
       </w:r>
       <w:r>
         <w:rPr>
@@ -7003,7 +6760,7 @@
       <w:r>
         <w:rPr>
           <w:noProof/>
-          <w:lang w:val="en-US" w:eastAsia="en-US"/>
+          <w:lang w:eastAsia="en-IN" w:bidi="ar-SA"/>
         </w:rPr>
         <mc:AlternateContent>
           <mc:Choice Requires="wps">
@@ -7061,7 +6818,7 @@
           </mc:Choice>
           <mc:Fallback>
             <w:pict>
-              <v:line w14:anchorId="396D6094" id="Image8" o:spid="_x0000_s1026" style="position:absolute;z-index:-503316469;visibility:visible;mso-wrap-style:square;mso-wrap-distance-left:0;mso-wrap-distance-top:0;mso-wrap-distance-right:0;mso-wrap-distance-bottom:0;mso-position-horizontal:absolute;mso-position-horizontal-relative:page;mso-position-vertical:absolute;mso-position-vertical-relative:text" from="55.45pt,22.65pt" to="396.25pt,23.15pt" o:gfxdata="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" strokecolor="#eaebee" strokeweight=".25mm">
+              <v:line w14:anchorId="1A8423ED" id="Image8" o:spid="_x0000_s1026" style="position:absolute;z-index:-503316469;visibility:visible;mso-wrap-style:square;mso-wrap-distance-left:0;mso-wrap-distance-top:0;mso-wrap-distance-right:0;mso-wrap-distance-bottom:0;mso-position-horizontal:absolute;mso-position-horizontal-relative:page;mso-position-vertical:absolute;mso-position-vertical-relative:text" from="55.45pt,22.65pt" to="396.25pt,23.15pt" o:gfxdata="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" strokecolor="#eaebee" strokeweight=".25mm">
                 <w10:wrap type="topAndBottom" anchorx="page"/>
               </v:line>
             </w:pict>
@@ -7920,13 +7677,7 @@
         <w:rPr>
           <w:rFonts w:ascii="Arial" w:hAnsi="Arial"/>
         </w:rPr>
-        <w:t xml:space="preserve">But when we started coding </w:t>
-      </w:r>
-      <w:r>
-        <w:rPr>
-          <w:rFonts w:ascii="Arial" w:hAnsi="Arial"/>
-        </w:rPr>
-        <w:t>in the decided framework no one of us were really that experienced and comfortable with JavaScript.</w:t>
+        <w:t>But when we started coding in the decided framework no one of us were really that experienced and comfortable with JavaScript.</w:t>
       </w:r>
     </w:p>
     <w:p>
@@ -7976,13 +7727,7 @@
         <w:rPr>
           <w:rFonts w:ascii="Arial" w:hAnsi="Arial"/>
         </w:rPr>
-        <w:t>Two of our team member had already made multiple website using Django. So, they started ano</w:t>
-      </w:r>
-      <w:r>
-        <w:rPr>
-          <w:rFonts w:ascii="Arial" w:hAnsi="Arial"/>
-        </w:rPr>
-        <w:t>ther branch on the repository and the work done in it got further ahead than ongoing JavaScript Development even after starting developing relatively later.</w:t>
+        <w:t>Two of our team member had already made multiple website using Django. So, they started another branch on the repository and the work done in it got further ahead than ongoing JavaScript Development even after starting developing relatively later.</w:t>
       </w:r>
     </w:p>
     <w:p>
@@ -8033,14 +7778,7 @@
           <w:rFonts w:ascii="Arial" w:eastAsia="Arial" w:hAnsi="Arial" w:cs="Arial"/>
           <w:color w:val="000000" w:themeColor="text1"/>
         </w:rPr>
-        <w:t>After developin</w:t>
-      </w:r>
-      <w:r>
-        <w:rPr>
-          <w:rFonts w:ascii="Arial" w:eastAsia="Arial" w:hAnsi="Arial" w:cs="Arial"/>
-          <w:color w:val="000000" w:themeColor="text1"/>
-        </w:rPr>
-        <w:t>g in Sails and Ember, Django felt way easier than. Also it had more community support and reusable apps.</w:t>
+        <w:t>After developing in Sails and Ember, Django felt way easier than. Also it had more community support and reusable apps.</w:t>
       </w:r>
     </w:p>
     <w:p>
@@ -8419,15 +8157,7 @@
           <w:sz w:val="28"/>
           <w:szCs w:val="28"/>
         </w:rPr>
-        <w:t xml:space="preserve">deployment </w:t>
-      </w:r>
-      <w:r>
-        <w:rPr>
-          <w:rFonts w:ascii="Arial" w:eastAsia="Arial" w:hAnsi="Arial" w:cs="Arial"/>
-          <w:sz w:val="28"/>
-          <w:szCs w:val="28"/>
-        </w:rPr>
-        <w:t>CTF web application and Improvisations</w:t>
+        <w:t>deployment CTF web application and Improvisations</w:t>
       </w:r>
     </w:p>
     <w:p>
@@ -8806,14 +8536,7 @@
           <w:rFonts w:ascii="Arial" w:eastAsia="Arial" w:hAnsi="Arial" w:cs="Arial"/>
           <w:u w:color="00000A"/>
         </w:rPr>
-        <w:t>Added few chal</w:t>
-      </w:r>
-      <w:r>
-        <w:rPr>
-          <w:rFonts w:ascii="Arial" w:eastAsia="Arial" w:hAnsi="Arial" w:cs="Arial"/>
-          <w:u w:color="00000A"/>
-        </w:rPr>
-        <w:t>lenges and checked the working of flag verification, message display.</w:t>
+        <w:t>Added few challenges and checked the working of flag verification, message display.</w:t>
       </w:r>
     </w:p>
     <w:p>
@@ -8906,14 +8629,7 @@
           <w:rFonts w:ascii="Arial" w:eastAsia="Arial" w:hAnsi="Arial" w:cs="Arial"/>
           <w:u w:color="00000A"/>
         </w:rPr>
-        <w:t xml:space="preserve">Made CSS file </w:t>
-      </w:r>
-      <w:r>
-        <w:rPr>
-          <w:rFonts w:ascii="Arial" w:eastAsia="Arial" w:hAnsi="Arial" w:cs="Arial"/>
-          <w:u w:color="00000A"/>
-        </w:rPr>
-        <w:t>appropriate to match websites theme.</w:t>
+        <w:t>Made CSS file appropriate to match websites theme.</w:t>
       </w:r>
     </w:p>
     <w:p>
@@ -9177,14 +8893,7 @@
           <w:rFonts w:ascii="Arial" w:eastAsia="Arial" w:hAnsi="Arial" w:cs="Arial"/>
           <w:u w:color="00000A"/>
         </w:rPr>
-        <w:t xml:space="preserve">Time-based </w:t>
-      </w:r>
-      <w:r>
-        <w:rPr>
-          <w:rFonts w:ascii="Arial" w:eastAsia="Arial" w:hAnsi="Arial" w:cs="Arial"/>
-          <w:u w:color="00000A"/>
-        </w:rPr>
-        <w:t>Contests</w:t>
+        <w:t>Time-based Contests</w:t>
       </w:r>
     </w:p>
     <w:p>
@@ -9364,13 +9073,7 @@
         <w:rPr>
           <w:rFonts w:ascii="Arial" w:hAnsi="Arial"/>
         </w:rPr>
-        <w:t>Created Separate app for</w:t>
-      </w:r>
-      <w:r>
-        <w:rPr>
-          <w:rFonts w:ascii="Arial" w:hAnsi="Arial"/>
-        </w:rPr>
-        <w:t xml:space="preserve"> Scoring System.</w:t>
+        <w:t>Created Separate app for Scoring System.</w:t>
       </w:r>
     </w:p>
     <w:p>
@@ -9399,13 +9102,7 @@
         <w:rPr>
           <w:rFonts w:ascii="Arial" w:hAnsi="Arial"/>
         </w:rPr>
-        <w:t>New</w:t>
-      </w:r>
-      <w:r>
-        <w:rPr>
-          <w:rFonts w:ascii="Arial" w:hAnsi="Arial"/>
-        </w:rPr>
-        <w:t xml:space="preserve"> Scoring System added.</w:t>
+        <w:t>New Scoring System added.</w:t>
       </w:r>
     </w:p>
     <w:p>
@@ -9465,13 +9162,7 @@
         <w:rPr>
           <w:rFonts w:ascii="Arial" w:hAnsi="Arial"/>
         </w:rPr>
-        <w:t xml:space="preserve"> Created Leader board</w:t>
-      </w:r>
-      <w:r>
-        <w:rPr>
-          <w:rFonts w:ascii="Arial" w:hAnsi="Arial"/>
-        </w:rPr>
-        <w:t xml:space="preserve"> template.</w:t>
+        <w:t xml:space="preserve"> Created Leader board template.</w:t>
       </w:r>
     </w:p>
     <w:p>
@@ -9847,14 +9538,7 @@
           <w:rFonts w:ascii="Arial" w:eastAsia="Arial" w:hAnsi="Arial" w:cs="Arial"/>
           <w:u w:color="00000A"/>
         </w:rPr>
-        <w:t xml:space="preserve">Added </w:t>
-      </w:r>
-      <w:r>
-        <w:rPr>
-          <w:rFonts w:ascii="Arial" w:eastAsia="Arial" w:hAnsi="Arial" w:cs="Arial"/>
-          <w:u w:color="00000A"/>
-        </w:rPr>
-        <w:t>registration link for contests</w:t>
+        <w:t>Added registration link for contests</w:t>
       </w:r>
     </w:p>
     <w:p>
@@ -9977,23 +9661,14 @@
           <w:rFonts w:ascii="Arial" w:eastAsia="Arial" w:hAnsi="Arial" w:cs="Arial"/>
           <w:u w:color="00000A"/>
         </w:rPr>
-        <w:t xml:space="preserve">Created Third </w:t>
-      </w:r>
-      <w:proofErr w:type="gramStart"/>
+        <w:t>Created Third-</w:t>
+      </w:r>
       <w:r>
         <w:rPr>
           <w:rFonts w:ascii="Arial" w:eastAsia="Arial" w:hAnsi="Arial" w:cs="Arial"/>
           <w:u w:color="00000A"/>
         </w:rPr>
-        <w:t>party</w:t>
-      </w:r>
-      <w:proofErr w:type="gramEnd"/>
-      <w:r>
-        <w:rPr>
-          <w:rFonts w:ascii="Arial" w:eastAsia="Arial" w:hAnsi="Arial" w:cs="Arial"/>
-          <w:u w:color="00000A"/>
-        </w:rPr>
-        <w:t xml:space="preserve"> Login application for GitHub, Facebook, Google</w:t>
+        <w:t>party Login application for GitHub, Facebook, Google</w:t>
       </w:r>
     </w:p>
     <w:p>
@@ -10023,14 +9698,7 @@
           <w:rFonts w:ascii="Arial" w:eastAsia="Arial" w:hAnsi="Arial" w:cs="Arial"/>
           <w:u w:color="00000A"/>
         </w:rPr>
-        <w:t>Added security key for GitHub, Face</w:t>
-      </w:r>
-      <w:r>
-        <w:rPr>
-          <w:rFonts w:ascii="Arial" w:eastAsia="Arial" w:hAnsi="Arial" w:cs="Arial"/>
-          <w:u w:color="00000A"/>
-        </w:rPr>
-        <w:t>book, Google</w:t>
+        <w:t>Added security key for GitHub, Facebook, Google</w:t>
       </w:r>
     </w:p>
     <w:p>
@@ -10294,14 +9962,7 @@
           <w:rFonts w:ascii="Arial" w:eastAsia="Arial" w:hAnsi="Arial" w:cs="Arial"/>
           <w:u w:color="00000A"/>
         </w:rPr>
-        <w:t xml:space="preserve">Created a separate application </w:t>
-      </w:r>
-      <w:r>
-        <w:rPr>
-          <w:rFonts w:ascii="Arial" w:eastAsia="Arial" w:hAnsi="Arial" w:cs="Arial"/>
-          <w:u w:color="00000A"/>
-        </w:rPr>
-        <w:t>‘results’ to handle scoring and ranking.</w:t>
+        <w:t>Created a separate application ‘results’ to handle scoring and ranking.</w:t>
       </w:r>
     </w:p>
     <w:p>
@@ -10410,14 +10071,7 @@
           <w:rFonts w:ascii="Arial" w:eastAsia="Arial" w:hAnsi="Arial" w:cs="Arial"/>
           <w:u w:color="00000A"/>
         </w:rPr>
-        <w:t>All problems now have some rated difficulty by admin (the</w:t>
-      </w:r>
-      <w:r>
-        <w:rPr>
-          <w:rFonts w:ascii="Arial" w:eastAsia="Arial" w:hAnsi="Arial" w:cs="Arial"/>
-          <w:u w:color="00000A"/>
-        </w:rPr>
-        <w:t>re are 5 levels of difficulty).</w:t>
+        <w:t>All problems now have some rated difficulty by admin (there are 5 levels of difficulty).</w:t>
       </w:r>
     </w:p>
     <w:p>
@@ -10510,14 +10164,7 @@
           <w:rFonts w:ascii="Arial" w:eastAsia="Arial" w:hAnsi="Arial" w:cs="Arial"/>
           <w:u w:color="00000A"/>
         </w:rPr>
-        <w:t>Made challenges</w:t>
-      </w:r>
-      <w:r>
-        <w:rPr>
-          <w:rFonts w:ascii="Arial" w:eastAsia="Arial" w:hAnsi="Arial" w:cs="Arial"/>
-          <w:u w:color="00000A"/>
-        </w:rPr>
-        <w:t xml:space="preserve"> totally inaccessible out of the contest view.</w:t>
+        <w:t>Made challenges totally inaccessible out of the contest view.</w:t>
       </w:r>
     </w:p>
     <w:p>

</xml_diff>